<commit_message>
Chapter 04 Headings added
</commit_message>
<xml_diff>
--- a/FYP Phase-I Documentation.docx
+++ b/FYP Phase-I Documentation.docx
@@ -2433,7 +2433,7 @@
     <w:sdt>
       <w:sdtPr>
         <w:rPr>
-          <w:rFonts w:ascii="Times New Roman" w:eastAsia="Times New Roman" w:hAnsi="Times New Roman" w:cs="Times New Roman"/>
+          <w:rFonts w:eastAsia="Times New Roman" w:cs="Times New Roman"/>
           <w:color w:val="auto"/>
           <w:sz w:val="22"/>
           <w:szCs w:val="22"/>
@@ -2457,10 +2457,7 @@
             <w:jc w:val="center"/>
           </w:pPr>
           <w:r>
-            <w:t>Table of C</w:t>
-          </w:r>
-          <w:r>
-            <w:t>ontents</w:t>
+            <w:t>Table of Contents</w:t>
           </w:r>
         </w:p>
         <w:p>
@@ -6658,7 +6655,7 @@
       <w:pPr>
         <w:pStyle w:val="Heading1"/>
         <w:rPr>
-          <w:rFonts w:ascii="Times New Roman" w:eastAsia="Times New Roman" w:hAnsi="Times New Roman" w:cs="Times New Roman"/>
+          <w:rFonts w:eastAsia="Times New Roman" w:cs="Times New Roman"/>
           <w:b/>
           <w:bCs/>
           <w:color w:val="auto"/>
@@ -6667,7 +6664,7 @@
       <w:bookmarkStart w:id="0" w:name="_Toc184601154"/>
       <w:r>
         <w:rPr>
-          <w:rFonts w:ascii="Times New Roman" w:eastAsia="Times New Roman" w:hAnsi="Times New Roman" w:cs="Times New Roman"/>
+          <w:rFonts w:eastAsia="Times New Roman" w:cs="Times New Roman"/>
           <w:b/>
           <w:bCs/>
           <w:color w:val="auto"/>
@@ -6684,7 +6681,7 @@
           <w:numId w:val="4"/>
         </w:numPr>
         <w:rPr>
-          <w:rFonts w:ascii="Times New Roman" w:eastAsia="Times New Roman" w:hAnsi="Times New Roman" w:cs="Times New Roman"/>
+          <w:rFonts w:eastAsia="Times New Roman" w:cs="Times New Roman"/>
           <w:b/>
           <w:bCs/>
           <w:color w:val="auto"/>
@@ -6695,7 +6692,7 @@
       <w:bookmarkStart w:id="1" w:name="_Toc184601155"/>
       <w:r>
         <w:rPr>
-          <w:rFonts w:ascii="Times New Roman" w:eastAsia="Times New Roman" w:hAnsi="Times New Roman" w:cs="Times New Roman"/>
+          <w:rFonts w:eastAsia="Times New Roman" w:cs="Times New Roman"/>
           <w:b/>
           <w:bCs/>
           <w:color w:val="auto"/>
@@ -6802,7 +6799,7 @@
       <w:bookmarkStart w:id="2" w:name="_Toc184601156"/>
       <w:r>
         <w:rPr>
-          <w:rFonts w:ascii="Times New Roman" w:eastAsia="Times New Roman" w:hAnsi="Times New Roman" w:cs="Times New Roman"/>
+          <w:rFonts w:eastAsia="Times New Roman" w:cs="Times New Roman"/>
           <w:b/>
           <w:bCs/>
           <w:color w:val="auto"/>
@@ -6860,7 +6857,7 @@
           <w:numId w:val="5"/>
         </w:numPr>
         <w:rPr>
-          <w:rFonts w:ascii="Times New Roman" w:eastAsia="Times New Roman" w:hAnsi="Times New Roman" w:cs="Times New Roman"/>
+          <w:rFonts w:eastAsia="Times New Roman" w:cs="Times New Roman"/>
           <w:b/>
           <w:bCs/>
           <w:color w:val="auto"/>
@@ -6870,7 +6867,7 @@
       </w:pPr>
       <w:r>
         <w:rPr>
-          <w:rFonts w:ascii="Times New Roman" w:eastAsia="Times New Roman" w:hAnsi="Times New Roman" w:cs="Times New Roman"/>
+          <w:rFonts w:eastAsia="Times New Roman" w:cs="Times New Roman"/>
           <w:b/>
           <w:bCs/>
           <w:color w:val="auto"/>
@@ -6882,7 +6879,7 @@
       <w:bookmarkStart w:id="3" w:name="_Toc184601157"/>
       <w:r>
         <w:rPr>
-          <w:rFonts w:ascii="Times New Roman" w:eastAsia="Times New Roman" w:hAnsi="Times New Roman" w:cs="Times New Roman"/>
+          <w:rFonts w:eastAsia="Times New Roman" w:cs="Times New Roman"/>
           <w:b/>
           <w:bCs/>
           <w:color w:val="auto"/>
@@ -7051,7 +7048,7 @@
           <w:numId w:val="5"/>
         </w:numPr>
         <w:rPr>
-          <w:rFonts w:ascii="Times New Roman" w:eastAsia="Times New Roman" w:hAnsi="Times New Roman" w:cs="Times New Roman"/>
+          <w:rFonts w:eastAsia="Times New Roman" w:cs="Times New Roman"/>
           <w:b/>
           <w:bCs/>
           <w:color w:val="auto"/>
@@ -7062,7 +7059,7 @@
       <w:bookmarkStart w:id="4" w:name="_Toc184601158"/>
       <w:r>
         <w:rPr>
-          <w:rFonts w:ascii="Times New Roman" w:eastAsia="Times New Roman" w:hAnsi="Times New Roman" w:cs="Times New Roman"/>
+          <w:rFonts w:eastAsia="Times New Roman" w:cs="Times New Roman"/>
           <w:b/>
           <w:bCs/>
           <w:color w:val="auto"/>
@@ -9335,7 +9332,7 @@
           <w:numId w:val="5"/>
         </w:numPr>
         <w:rPr>
-          <w:rFonts w:ascii="Times New Roman" w:eastAsia="Times New Roman" w:hAnsi="Times New Roman" w:cs="Times New Roman"/>
+          <w:rFonts w:eastAsia="Times New Roman" w:cs="Times New Roman"/>
           <w:b/>
           <w:bCs/>
           <w:color w:val="auto"/>
@@ -9346,7 +9343,7 @@
       <w:bookmarkStart w:id="5" w:name="_Toc184601159"/>
       <w:r>
         <w:rPr>
-          <w:rFonts w:ascii="Times New Roman" w:eastAsia="Times New Roman" w:hAnsi="Times New Roman" w:cs="Times New Roman"/>
+          <w:rFonts w:eastAsia="Times New Roman" w:cs="Times New Roman"/>
           <w:b/>
           <w:bCs/>
           <w:color w:val="auto"/>
@@ -9635,7 +9632,7 @@
       <w:pPr>
         <w:pStyle w:val="Heading1"/>
         <w:rPr>
-          <w:rFonts w:ascii="Times New Roman" w:eastAsia="Times New Roman" w:hAnsi="Times New Roman" w:cs="Times New Roman"/>
+          <w:rFonts w:eastAsia="Times New Roman" w:cs="Times New Roman"/>
           <w:b/>
           <w:bCs/>
           <w:color w:val="auto"/>
@@ -9644,7 +9641,7 @@
       <w:bookmarkStart w:id="6" w:name="_Toc184601160"/>
       <w:r>
         <w:rPr>
-          <w:rFonts w:ascii="Times New Roman" w:eastAsia="Times New Roman" w:hAnsi="Times New Roman" w:cs="Times New Roman"/>
+          <w:rFonts w:eastAsia="Times New Roman" w:cs="Times New Roman"/>
           <w:b/>
           <w:bCs/>
           <w:color w:val="auto"/>
@@ -9661,7 +9658,7 @@
           <w:numId w:val="7"/>
         </w:numPr>
         <w:rPr>
-          <w:rFonts w:ascii="Times New Roman" w:eastAsia="Times New Roman" w:hAnsi="Times New Roman" w:cs="Times New Roman"/>
+          <w:rFonts w:eastAsia="Times New Roman" w:cs="Times New Roman"/>
           <w:b/>
           <w:bCs/>
           <w:color w:val="auto"/>
@@ -9672,7 +9669,7 @@
       <w:bookmarkStart w:id="7" w:name="_Toc184601161"/>
       <w:r>
         <w:rPr>
-          <w:rFonts w:ascii="Times New Roman" w:eastAsia="Times New Roman" w:hAnsi="Times New Roman" w:cs="Times New Roman"/>
+          <w:rFonts w:eastAsia="Times New Roman" w:cs="Times New Roman"/>
           <w:b/>
           <w:bCs/>
           <w:color w:val="auto"/>
@@ -9709,22 +9706,19 @@
           <w:numId w:val="7"/>
         </w:numPr>
         <w:rPr>
-          <w:rFonts w:ascii="Times New Roman" w:eastAsia="Times New Roman" w:hAnsi="Times New Roman" w:cs="Times New Roman"/>
-          <w:b/>
+          <w:rFonts w:eastAsia="Times New Roman" w:cs="Times New Roman"/>
+          <w:b w:val="0"/>
           <w:bCs/>
           <w:color w:val="auto"/>
-          <w:sz w:val="28"/>
           <w:szCs w:val="28"/>
         </w:rPr>
       </w:pPr>
       <w:bookmarkStart w:id="8" w:name="_Toc184601162"/>
       <w:r>
         <w:rPr>
-          <w:rFonts w:ascii="Times New Roman" w:eastAsia="Times New Roman" w:hAnsi="Times New Roman" w:cs="Times New Roman"/>
-          <w:b/>
+          <w:rFonts w:eastAsia="Times New Roman" w:cs="Times New Roman"/>
           <w:bCs/>
           <w:color w:val="auto"/>
-          <w:sz w:val="28"/>
           <w:szCs w:val="28"/>
         </w:rPr>
         <w:t>Purpose</w:t>
@@ -9759,22 +9753,19 @@
           <w:numId w:val="7"/>
         </w:numPr>
         <w:rPr>
-          <w:rFonts w:ascii="Times New Roman" w:eastAsia="Times New Roman" w:hAnsi="Times New Roman" w:cs="Times New Roman"/>
-          <w:b/>
+          <w:rFonts w:eastAsia="Times New Roman" w:cs="Times New Roman"/>
+          <w:b w:val="0"/>
           <w:bCs/>
           <w:color w:val="auto"/>
-          <w:sz w:val="28"/>
           <w:szCs w:val="28"/>
         </w:rPr>
       </w:pPr>
       <w:bookmarkStart w:id="9" w:name="_Toc184601163"/>
       <w:r>
         <w:rPr>
-          <w:rFonts w:ascii="Times New Roman" w:eastAsia="Times New Roman" w:hAnsi="Times New Roman" w:cs="Times New Roman"/>
-          <w:b/>
+          <w:rFonts w:eastAsia="Times New Roman" w:cs="Times New Roman"/>
           <w:bCs/>
           <w:color w:val="auto"/>
-          <w:sz w:val="28"/>
           <w:szCs w:val="28"/>
         </w:rPr>
         <w:t>Scope</w:t>
@@ -10133,22 +10124,19 @@
           <w:numId w:val="7"/>
         </w:numPr>
         <w:rPr>
-          <w:rFonts w:ascii="Times New Roman" w:eastAsia="Times New Roman" w:hAnsi="Times New Roman" w:cs="Times New Roman"/>
-          <w:b/>
+          <w:rFonts w:eastAsia="Times New Roman" w:cs="Times New Roman"/>
+          <w:b w:val="0"/>
           <w:bCs/>
           <w:color w:val="auto"/>
-          <w:sz w:val="28"/>
           <w:szCs w:val="28"/>
         </w:rPr>
       </w:pPr>
       <w:bookmarkStart w:id="10" w:name="_Toc184601164"/>
       <w:r>
         <w:rPr>
-          <w:rFonts w:ascii="Times New Roman" w:eastAsia="Times New Roman" w:hAnsi="Times New Roman" w:cs="Times New Roman"/>
-          <w:b/>
+          <w:rFonts w:eastAsia="Times New Roman" w:cs="Times New Roman"/>
           <w:bCs/>
           <w:color w:val="auto"/>
-          <w:sz w:val="28"/>
           <w:szCs w:val="28"/>
         </w:rPr>
         <w:t>Definitions, acronyms and abbreviations</w:t>
@@ -10781,7 +10769,7 @@
           <w:numId w:val="7"/>
         </w:numPr>
         <w:rPr>
-          <w:rFonts w:ascii="Times New Roman" w:eastAsia="Times New Roman" w:hAnsi="Times New Roman" w:cs="Times New Roman"/>
+          <w:rFonts w:eastAsia="Times New Roman" w:cs="Times New Roman"/>
           <w:b/>
           <w:bCs/>
           <w:color w:val="auto"/>
@@ -10792,7 +10780,7 @@
       <w:bookmarkStart w:id="11" w:name="_Toc184601165"/>
       <w:r>
         <w:rPr>
-          <w:rFonts w:ascii="Times New Roman" w:eastAsia="Times New Roman" w:hAnsi="Times New Roman" w:cs="Times New Roman"/>
+          <w:rFonts w:eastAsia="Times New Roman" w:cs="Times New Roman"/>
           <w:b/>
           <w:bCs/>
           <w:color w:val="auto"/>
@@ -10807,22 +10795,19 @@
       <w:pPr>
         <w:pStyle w:val="Heading2"/>
         <w:rPr>
-          <w:rFonts w:ascii="Times New Roman" w:eastAsia="Times New Roman" w:hAnsi="Times New Roman" w:cs="Times New Roman"/>
-          <w:b/>
+          <w:rFonts w:eastAsia="Times New Roman" w:cs="Times New Roman"/>
+          <w:b w:val="0"/>
           <w:bCs/>
           <w:color w:val="auto"/>
-          <w:sz w:val="28"/>
           <w:szCs w:val="28"/>
         </w:rPr>
       </w:pPr>
       <w:bookmarkStart w:id="12" w:name="_Toc184601166"/>
       <w:r>
         <w:rPr>
-          <w:rFonts w:ascii="Times New Roman" w:eastAsia="Times New Roman" w:hAnsi="Times New Roman" w:cs="Times New Roman"/>
-          <w:b/>
+          <w:rFonts w:eastAsia="Times New Roman" w:cs="Times New Roman"/>
           <w:bCs/>
           <w:color w:val="auto"/>
-          <w:sz w:val="28"/>
           <w:szCs w:val="28"/>
         </w:rPr>
         <w:t>2.2.1 Product Perspective</w:t>
@@ -11176,22 +11161,19 @@
       <w:pPr>
         <w:pStyle w:val="Heading2"/>
         <w:rPr>
-          <w:rFonts w:ascii="Times New Roman" w:eastAsia="Times New Roman" w:hAnsi="Times New Roman" w:cs="Times New Roman"/>
-          <w:b/>
+          <w:rFonts w:eastAsia="Times New Roman" w:cs="Times New Roman"/>
+          <w:b w:val="0"/>
           <w:bCs/>
           <w:color w:val="auto"/>
-          <w:sz w:val="28"/>
           <w:szCs w:val="28"/>
         </w:rPr>
       </w:pPr>
       <w:bookmarkStart w:id="20" w:name="_Toc184601174"/>
       <w:r>
         <w:rPr>
-          <w:rFonts w:ascii="Times New Roman" w:eastAsia="Times New Roman" w:hAnsi="Times New Roman" w:cs="Times New Roman"/>
-          <w:b/>
+          <w:rFonts w:eastAsia="Times New Roman" w:cs="Times New Roman"/>
           <w:bCs/>
           <w:color w:val="auto"/>
-          <w:sz w:val="28"/>
           <w:szCs w:val="28"/>
         </w:rPr>
         <w:t>2.2.2 Product Functions</w:t>
@@ -18027,22 +18009,19 @@
       <w:pPr>
         <w:pStyle w:val="Heading2"/>
         <w:rPr>
-          <w:rFonts w:ascii="Times New Roman" w:eastAsia="Times New Roman" w:hAnsi="Times New Roman" w:cs="Times New Roman"/>
-          <w:b/>
+          <w:rFonts w:eastAsia="Times New Roman" w:cs="Times New Roman"/>
+          <w:b w:val="0"/>
           <w:bCs/>
           <w:color w:val="auto"/>
-          <w:sz w:val="28"/>
           <w:szCs w:val="28"/>
         </w:rPr>
       </w:pPr>
       <w:bookmarkStart w:id="35" w:name="_Toc184601175"/>
       <w:r>
         <w:rPr>
-          <w:rFonts w:ascii="Times New Roman" w:eastAsia="Times New Roman" w:hAnsi="Times New Roman" w:cs="Times New Roman"/>
-          <w:b/>
+          <w:rFonts w:eastAsia="Times New Roman" w:cs="Times New Roman"/>
           <w:bCs/>
           <w:color w:val="auto"/>
-          <w:sz w:val="28"/>
           <w:szCs w:val="28"/>
         </w:rPr>
         <w:t>2.2.3 User Characteristics</w:t>
@@ -18292,22 +18271,19 @@
       <w:pPr>
         <w:pStyle w:val="Heading2"/>
         <w:rPr>
-          <w:rFonts w:ascii="Times New Roman" w:eastAsia="Times New Roman" w:hAnsi="Times New Roman" w:cs="Times New Roman"/>
-          <w:b/>
+          <w:rFonts w:eastAsia="Times New Roman" w:cs="Times New Roman"/>
+          <w:b w:val="0"/>
           <w:bCs/>
           <w:color w:val="auto"/>
-          <w:sz w:val="28"/>
           <w:szCs w:val="28"/>
         </w:rPr>
       </w:pPr>
       <w:bookmarkStart w:id="36" w:name="_Toc184601176"/>
       <w:r>
         <w:rPr>
-          <w:rFonts w:ascii="Times New Roman" w:eastAsia="Times New Roman" w:hAnsi="Times New Roman" w:cs="Times New Roman"/>
-          <w:b/>
+          <w:rFonts w:eastAsia="Times New Roman" w:cs="Times New Roman"/>
           <w:bCs/>
           <w:color w:val="auto"/>
-          <w:sz w:val="28"/>
           <w:szCs w:val="28"/>
         </w:rPr>
         <w:t>2.2.4 Constraints</w:t>
@@ -19014,22 +18990,19 @@
       <w:pPr>
         <w:pStyle w:val="Heading2"/>
         <w:rPr>
-          <w:rFonts w:ascii="Times New Roman" w:eastAsia="Times New Roman" w:hAnsi="Times New Roman" w:cs="Times New Roman"/>
-          <w:b/>
+          <w:rFonts w:eastAsia="Times New Roman" w:cs="Times New Roman"/>
+          <w:b w:val="0"/>
           <w:bCs/>
           <w:color w:val="auto"/>
-          <w:sz w:val="28"/>
           <w:szCs w:val="28"/>
         </w:rPr>
       </w:pPr>
       <w:bookmarkStart w:id="37" w:name="_Toc184601177"/>
       <w:r>
         <w:rPr>
-          <w:rFonts w:ascii="Times New Roman" w:eastAsia="Times New Roman" w:hAnsi="Times New Roman" w:cs="Times New Roman"/>
-          <w:b/>
+          <w:rFonts w:eastAsia="Times New Roman" w:cs="Times New Roman"/>
           <w:bCs/>
           <w:color w:val="auto"/>
-          <w:sz w:val="28"/>
           <w:szCs w:val="28"/>
         </w:rPr>
         <w:t>2.2.5 Assumptions and Dependencies</w:t>
@@ -19313,22 +19286,19 @@
       <w:pPr>
         <w:pStyle w:val="Heading2"/>
         <w:rPr>
-          <w:rFonts w:ascii="Times New Roman" w:eastAsia="Times New Roman" w:hAnsi="Times New Roman" w:cs="Times New Roman"/>
-          <w:b/>
+          <w:rFonts w:eastAsia="Times New Roman" w:cs="Times New Roman"/>
+          <w:b w:val="0"/>
           <w:bCs/>
           <w:color w:val="auto"/>
-          <w:sz w:val="28"/>
           <w:szCs w:val="28"/>
         </w:rPr>
       </w:pPr>
       <w:bookmarkStart w:id="38" w:name="_Toc184601178"/>
       <w:r>
         <w:rPr>
-          <w:rFonts w:ascii="Times New Roman" w:eastAsia="Times New Roman" w:hAnsi="Times New Roman" w:cs="Times New Roman"/>
-          <w:b/>
+          <w:rFonts w:eastAsia="Times New Roman" w:cs="Times New Roman"/>
           <w:bCs/>
           <w:color w:val="auto"/>
-          <w:sz w:val="28"/>
           <w:szCs w:val="28"/>
         </w:rPr>
         <w:t>2.2.6 Apportioning of Requirements</w:t>
@@ -19355,7 +19325,7 @@
       <w:pPr>
         <w:pStyle w:val="Heading1"/>
         <w:rPr>
-          <w:rFonts w:ascii="Times New Roman" w:eastAsia="Times New Roman" w:hAnsi="Times New Roman" w:cs="Times New Roman"/>
+          <w:rFonts w:eastAsia="Times New Roman" w:cs="Times New Roman"/>
           <w:b/>
           <w:bCs/>
           <w:color w:val="auto"/>
@@ -19364,7 +19334,7 @@
       <w:bookmarkStart w:id="39" w:name="_Toc184601179"/>
       <w:r>
         <w:rPr>
-          <w:rFonts w:ascii="Times New Roman" w:eastAsia="Times New Roman" w:hAnsi="Times New Roman" w:cs="Times New Roman"/>
+          <w:rFonts w:eastAsia="Times New Roman" w:cs="Times New Roman"/>
           <w:b/>
           <w:bCs/>
           <w:color w:val="auto"/>
@@ -19377,22 +19347,19 @@
       <w:pPr>
         <w:pStyle w:val="Heading2"/>
         <w:rPr>
-          <w:rFonts w:ascii="Times New Roman" w:eastAsia="Times New Roman" w:hAnsi="Times New Roman" w:cs="Times New Roman"/>
-          <w:b/>
+          <w:rFonts w:eastAsia="Times New Roman" w:cs="Times New Roman"/>
+          <w:b w:val="0"/>
           <w:bCs/>
           <w:color w:val="auto"/>
-          <w:sz w:val="28"/>
           <w:szCs w:val="28"/>
         </w:rPr>
       </w:pPr>
       <w:bookmarkStart w:id="40" w:name="_Toc184601180"/>
       <w:r>
         <w:rPr>
-          <w:rFonts w:ascii="Times New Roman" w:eastAsia="Times New Roman" w:hAnsi="Times New Roman" w:cs="Times New Roman"/>
-          <w:b/>
+          <w:rFonts w:eastAsia="Times New Roman" w:cs="Times New Roman"/>
           <w:bCs/>
           <w:color w:val="auto"/>
-          <w:sz w:val="28"/>
           <w:szCs w:val="28"/>
         </w:rPr>
         <w:t>2.3.1 Functional Requirements</w:t>
@@ -20386,22 +20353,19 @@
       <w:pPr>
         <w:pStyle w:val="Heading2"/>
         <w:rPr>
-          <w:rFonts w:ascii="Times New Roman" w:eastAsia="Times New Roman" w:hAnsi="Times New Roman" w:cs="Times New Roman"/>
-          <w:b/>
+          <w:rFonts w:eastAsia="Times New Roman" w:cs="Times New Roman"/>
+          <w:b w:val="0"/>
           <w:bCs/>
           <w:color w:val="auto"/>
-          <w:sz w:val="28"/>
           <w:szCs w:val="28"/>
         </w:rPr>
       </w:pPr>
       <w:bookmarkStart w:id="42" w:name="_Toc184601181"/>
       <w:r>
         <w:rPr>
-          <w:rFonts w:ascii="Times New Roman" w:eastAsia="Times New Roman" w:hAnsi="Times New Roman" w:cs="Times New Roman"/>
-          <w:b/>
+          <w:rFonts w:eastAsia="Times New Roman" w:cs="Times New Roman"/>
           <w:bCs/>
           <w:color w:val="auto"/>
-          <w:sz w:val="28"/>
           <w:szCs w:val="28"/>
         </w:rPr>
         <w:lastRenderedPageBreak/>
@@ -21072,7 +21036,7 @@
       <w:pPr>
         <w:pStyle w:val="Heading1"/>
         <w:rPr>
-          <w:rFonts w:ascii="Times New Roman" w:eastAsia="SimSun" w:hAnsi="Times New Roman" w:cs="Times New Roman"/>
+          <w:rFonts w:eastAsia="SimSun" w:cs="Times New Roman"/>
           <w:b/>
           <w:bCs/>
           <w:color w:val="000000"/>
@@ -21082,7 +21046,7 @@
       <w:bookmarkStart w:id="43" w:name="_Toc184601182"/>
       <w:r>
         <w:rPr>
-          <w:rFonts w:ascii="Times New Roman" w:eastAsia="SimSun" w:hAnsi="Times New Roman" w:cs="Times New Roman"/>
+          <w:rFonts w:eastAsia="SimSun" w:cs="Times New Roman"/>
           <w:b/>
           <w:bCs/>
           <w:color w:val="000000"/>
@@ -21110,11 +21074,10 @@
       <w:pPr>
         <w:pStyle w:val="Heading2"/>
         <w:rPr>
-          <w:rFonts w:ascii="Times New Roman" w:eastAsia="SimSun" w:hAnsi="Times New Roman" w:cs="Times New Roman"/>
-          <w:b/>
+          <w:rFonts w:eastAsia="SimSun" w:cs="Times New Roman"/>
+          <w:b w:val="0"/>
           <w:bCs/>
           <w:color w:val="000000"/>
-          <w:sz w:val="28"/>
           <w:szCs w:val="28"/>
           <w:lang w:eastAsia="zh-CN" w:bidi="ar"/>
         </w:rPr>
@@ -21122,11 +21085,9 @@
       <w:bookmarkStart w:id="44" w:name="_Toc184601183"/>
       <w:r>
         <w:rPr>
-          <w:rFonts w:ascii="Times New Roman" w:eastAsia="SimSun" w:hAnsi="Times New Roman" w:cs="Times New Roman"/>
-          <w:b/>
+          <w:rFonts w:eastAsia="SimSun" w:cs="Times New Roman"/>
           <w:bCs/>
           <w:color w:val="000000"/>
-          <w:sz w:val="28"/>
           <w:szCs w:val="28"/>
           <w:lang w:eastAsia="zh-CN" w:bidi="ar"/>
         </w:rPr>
@@ -21322,11 +21283,10 @@
       <w:pPr>
         <w:pStyle w:val="Heading2"/>
         <w:rPr>
-          <w:rFonts w:ascii="Times New Roman" w:eastAsia="SimSun" w:hAnsi="Times New Roman" w:cs="Times New Roman"/>
-          <w:b/>
+          <w:rFonts w:eastAsia="SimSun" w:cs="Times New Roman"/>
+          <w:b w:val="0"/>
           <w:bCs/>
           <w:color w:val="000000"/>
-          <w:sz w:val="28"/>
           <w:szCs w:val="28"/>
           <w:lang w:eastAsia="zh-CN" w:bidi="ar"/>
         </w:rPr>
@@ -21334,11 +21294,9 @@
       <w:bookmarkStart w:id="45" w:name="_Toc184601184"/>
       <w:r>
         <w:rPr>
-          <w:rFonts w:ascii="Times New Roman" w:eastAsia="SimSun" w:hAnsi="Times New Roman" w:cs="Times New Roman"/>
-          <w:b/>
+          <w:rFonts w:eastAsia="SimSun" w:cs="Times New Roman"/>
           <w:bCs/>
           <w:color w:val="000000"/>
-          <w:sz w:val="28"/>
           <w:szCs w:val="28"/>
           <w:lang w:eastAsia="zh-CN" w:bidi="ar"/>
         </w:rPr>
@@ -21347,11 +21305,9 @@
       <w:bookmarkEnd w:id="45"/>
       <w:r>
         <w:rPr>
-          <w:rFonts w:ascii="Times New Roman" w:eastAsia="SimSun" w:hAnsi="Times New Roman" w:cs="Times New Roman"/>
-          <w:b/>
+          <w:rFonts w:eastAsia="SimSun" w:cs="Times New Roman"/>
           <w:bCs/>
           <w:color w:val="000000"/>
-          <w:sz w:val="28"/>
           <w:szCs w:val="28"/>
           <w:lang w:eastAsia="zh-CN" w:bidi="ar"/>
         </w:rPr>
@@ -27364,8 +27320,7 @@
       <w:pPr>
         <w:pStyle w:val="Heading2"/>
         <w:rPr>
-          <w:rFonts w:ascii="Times New Roman" w:hAnsi="Times New Roman" w:cs="Times New Roman"/>
-          <w:sz w:val="28"/>
+          <w:rFonts w:cs="Times New Roman"/>
           <w:szCs w:val="28"/>
         </w:rPr>
       </w:pPr>
@@ -33281,6 +33236,113 @@
         <w:t>out</w:t>
       </w:r>
     </w:p>
+    <w:p>
+      <w:pPr>
+        <w:widowControl/>
+        <w:autoSpaceDE/>
+        <w:autoSpaceDN/>
+      </w:pPr>
+      <w:r>
+        <w:br w:type="page"/>
+      </w:r>
+    </w:p>
+    <w:p>
+      <w:pPr>
+        <w:pStyle w:val="Heading1"/>
+        <w:rPr>
+          <w:b/>
+          <w:bCs/>
+        </w:rPr>
+      </w:pPr>
+      <w:r>
+        <w:rPr>
+          <w:b/>
+          <w:bCs/>
+        </w:rPr>
+        <w:lastRenderedPageBreak/>
+        <w:t>Chapter 04: Design</w:t>
+      </w:r>
+    </w:p>
+    <w:p>
+      <w:pPr>
+        <w:pStyle w:val="Heading2"/>
+      </w:pPr>
+      <w:r>
+        <w:t>4.1 Architecture Diagram</w:t>
+      </w:r>
+    </w:p>
+    <w:p>
+      <w:pPr>
+        <w:pStyle w:val="Heading2"/>
+      </w:pPr>
+      <w:r>
+        <w:t>4.2 ERD with data dictionary</w:t>
+      </w:r>
+    </w:p>
+    <w:p>
+      <w:pPr>
+        <w:pStyle w:val="Heading2"/>
+      </w:pPr>
+      <w:r>
+        <w:t>4.3 Data Flow Diagram</w:t>
+      </w:r>
+    </w:p>
+    <w:p>
+      <w:pPr>
+        <w:pStyle w:val="Heading2"/>
+      </w:pPr>
+      <w:r>
+        <w:t>4.4 Class Diagram</w:t>
+      </w:r>
+    </w:p>
+    <w:p>
+      <w:pPr>
+        <w:pStyle w:val="Heading2"/>
+      </w:pPr>
+      <w:r>
+        <w:t>4.5 Activity Diagram</w:t>
+      </w:r>
+    </w:p>
+    <w:p>
+      <w:pPr>
+        <w:pStyle w:val="Heading2"/>
+      </w:pPr>
+      <w:r>
+        <w:t>4.6 Sequence Diagram</w:t>
+      </w:r>
+    </w:p>
+    <w:p>
+      <w:pPr>
+        <w:pStyle w:val="Heading2"/>
+      </w:pPr>
+      <w:r>
+        <w:t>4.7 Collaboration Diagram</w:t>
+      </w:r>
+    </w:p>
+    <w:p>
+      <w:pPr>
+        <w:pStyle w:val="Heading2"/>
+      </w:pPr>
+      <w:r>
+        <w:t>4.8 State Transition Diagram</w:t>
+      </w:r>
+    </w:p>
+    <w:p>
+      <w:pPr>
+        <w:pStyle w:val="Heading2"/>
+      </w:pPr>
+      <w:r>
+        <w:t>4.9 Component Diagram</w:t>
+      </w:r>
+    </w:p>
+    <w:p>
+      <w:pPr>
+        <w:pStyle w:val="Heading2"/>
+      </w:pPr>
+      <w:r>
+        <w:t xml:space="preserve">4.10 Deployment Diagram </w:t>
+      </w:r>
+    </w:p>
     <w:p/>
     <w:sectPr>
       <w:pgSz w:w="12240" w:h="15840"/>
@@ -33299,15 +33361,7 @@
         <w:pStyle w:val="CommentText"/>
       </w:pPr>
       <w:r>
-        <w:t xml:space="preserve">Sir dayyan sy puchna k internet connectivity k beghair model </w:t>
-      </w:r>
-      <w:proofErr w:type="spellStart"/>
-      <w:r>
-        <w:t>chl</w:t>
-      </w:r>
-      <w:proofErr w:type="spellEnd"/>
-      <w:r>
-        <w:t xml:space="preserve"> jata?</w:t>
+        <w:t>Sir dayyan sy puchna k internet connectivity k beghair model chl jata?</w:t>
       </w:r>
     </w:p>
   </w:comment>
@@ -36437,8 +36491,10 @@
     <w:basedOn w:val="Normal"/>
     <w:next w:val="Normal"/>
     <w:link w:val="Heading1Char"/>
+    <w:autoRedefine/>
     <w:uiPriority w:val="9"/>
     <w:qFormat/>
+    <w:rsid w:val="00D16AC2"/>
     <w:pPr>
       <w:keepNext/>
       <w:keepLines/>
@@ -36449,8 +36505,8 @@
       <w:outlineLvl w:val="0"/>
     </w:pPr>
     <w:rPr>
-      <w:rFonts w:asciiTheme="majorHAnsi" w:eastAsiaTheme="majorEastAsia" w:hAnsiTheme="majorHAnsi" w:cstheme="majorBidi"/>
-      <w:color w:val="365F91" w:themeColor="accent1" w:themeShade="BF"/>
+      <w:rFonts w:eastAsiaTheme="majorEastAsia" w:cstheme="majorBidi"/>
+      <w:color w:val="000000" w:themeColor="text1"/>
       <w:sz w:val="32"/>
       <w:szCs w:val="32"/>
     </w:rPr>
@@ -36463,6 +36519,7 @@
     <w:uiPriority w:val="9"/>
     <w:unhideWhenUsed/>
     <w:qFormat/>
+    <w:rsid w:val="00D16AC2"/>
     <w:pPr>
       <w:keepNext/>
       <w:keepLines/>
@@ -36473,9 +36530,10 @@
       <w:outlineLvl w:val="1"/>
     </w:pPr>
     <w:rPr>
-      <w:rFonts w:asciiTheme="majorHAnsi" w:eastAsiaTheme="majorEastAsia" w:hAnsiTheme="majorHAnsi" w:cstheme="majorBidi"/>
-      <w:color w:val="365F91" w:themeColor="accent1" w:themeShade="BF"/>
-      <w:sz w:val="26"/>
+      <w:rFonts w:eastAsiaTheme="majorEastAsia" w:cstheme="majorBidi"/>
+      <w:b/>
+      <w:color w:val="000000" w:themeColor="text1"/>
+      <w:sz w:val="28"/>
       <w:szCs w:val="26"/>
     </w:rPr>
   </w:style>
@@ -36778,9 +36836,10 @@
     <w:link w:val="Heading1"/>
     <w:uiPriority w:val="9"/>
     <w:qFormat/>
+    <w:rsid w:val="00D16AC2"/>
     <w:rPr>
-      <w:rFonts w:asciiTheme="majorHAnsi" w:eastAsiaTheme="majorEastAsia" w:hAnsiTheme="majorHAnsi" w:cstheme="majorBidi"/>
-      <w:color w:val="365F91" w:themeColor="accent1" w:themeShade="BF"/>
+      <w:rFonts w:eastAsiaTheme="majorEastAsia" w:cstheme="majorBidi"/>
+      <w:color w:val="000000" w:themeColor="text1"/>
       <w:sz w:val="32"/>
       <w:szCs w:val="32"/>
     </w:rPr>
@@ -36790,10 +36849,12 @@
     <w:basedOn w:val="DefaultParagraphFont"/>
     <w:link w:val="Heading2"/>
     <w:uiPriority w:val="9"/>
+    <w:rsid w:val="00D16AC2"/>
     <w:rPr>
-      <w:rFonts w:asciiTheme="majorHAnsi" w:eastAsiaTheme="majorEastAsia" w:hAnsiTheme="majorHAnsi" w:cstheme="majorBidi"/>
-      <w:color w:val="365F91" w:themeColor="accent1" w:themeShade="BF"/>
-      <w:sz w:val="26"/>
+      <w:rFonts w:eastAsiaTheme="majorEastAsia" w:cstheme="majorBidi"/>
+      <w:b/>
+      <w:color w:val="000000" w:themeColor="text1"/>
+      <w:sz w:val="28"/>
       <w:szCs w:val="26"/>
     </w:rPr>
   </w:style>
@@ -37153,10 +37214,6 @@
 </file>
 
 <file path=customXml/item1.xml><?xml version="1.0" encoding="utf-8"?>
-<b:Sources xmlns:b="http://schemas.openxmlformats.org/officeDocument/2006/bibliography" xmlns="http://schemas.openxmlformats.org/officeDocument/2006/bibliography" SelectedStyle="\APASixthEditionOfficeOnline.xsl" StyleName="APA" Version="6"/>
-</file>
-
-<file path=customXml/item2.xml><?xml version="1.0" encoding="utf-8"?>
 <s:customData xmlns="http://www.wps.cn/officeDocument/2013/wpsCustomData" xmlns:s="http://www.wps.cn/officeDocument/2013/wpsCustomData">
   <customSectProps>
     <customSectPr/>
@@ -37170,18 +37227,22 @@
 </s:customData>
 </file>
 
+<file path=customXml/item2.xml><?xml version="1.0" encoding="utf-8"?>
+<b:Sources xmlns:b="http://schemas.openxmlformats.org/officeDocument/2006/bibliography" xmlns="http://schemas.openxmlformats.org/officeDocument/2006/bibliography" SelectedStyle="\APASixthEditionOfficeOnline.xsl" StyleName="APA" Version="6"/>
+</file>
+
 <file path=customXml/itemProps1.xml><?xml version="1.0" encoding="utf-8"?>
+<ds:datastoreItem xmlns:ds="http://schemas.openxmlformats.org/officeDocument/2006/customXml" ds:itemID="{B1977F7D-205B-4081-913C-38D41E755F92}">
+  <ds:schemaRefs>
+    <ds:schemaRef ds:uri="http://www.wps.cn/officeDocument/2013/wpsCustomData"/>
+  </ds:schemaRefs>
+</ds:datastoreItem>
+</file>
+
+<file path=customXml/itemProps2.xml><?xml version="1.0" encoding="utf-8"?>
 <ds:datastoreItem xmlns:ds="http://schemas.openxmlformats.org/officeDocument/2006/customXml" ds:itemID="{8BEEDE4A-05CC-4130-90FE-942C052FCBA1}">
   <ds:schemaRefs>
     <ds:schemaRef ds:uri="http://schemas.openxmlformats.org/officeDocument/2006/bibliography"/>
   </ds:schemaRefs>
 </ds:datastoreItem>
-</file>
-
-<file path=customXml/itemProps2.xml><?xml version="1.0" encoding="utf-8"?>
-<ds:datastoreItem xmlns:ds="http://schemas.openxmlformats.org/officeDocument/2006/customXml" ds:itemID="{B1977F7D-205B-4081-913C-38D41E755F92}">
-  <ds:schemaRefs>
-    <ds:schemaRef ds:uri="http://www.wps.cn/officeDocument/2013/wpsCustomData"/>
-  </ds:schemaRefs>
-</ds:datastoreItem>
 </file>
</xml_diff>

<commit_message>
Sequence Diagrams, Activity Diagram files added
Sequence, Activity Diagram Visio File attached
</commit_message>
<xml_diff>
--- a/FYP Phase-I Documentation.docx
+++ b/FYP Phase-I Documentation.docx
@@ -1807,14 +1807,7 @@
         <w:rPr>
           <w:b/>
         </w:rPr>
-        <w:t xml:space="preserve">Designation, </w:t>
-      </w:r>
-      <w:proofErr w:type="gramStart"/>
-      <w:r>
-        <w:rPr>
-          <w:b/>
-        </w:rPr>
-        <w:t>UOL)</w:t>
+        <w:t>Designation, UOL)</w:t>
       </w:r>
       <w:r>
         <w:rPr>
@@ -1829,7 +1822,6 @@
         </w:rPr>
         <w:t>Department</w:t>
       </w:r>
-      <w:proofErr w:type="gramEnd"/>
       <w:r>
         <w:rPr>
           <w:b/>
@@ -1892,23 +1884,7 @@
           <w:sz w:val="24"/>
           <w:szCs w:val="24"/>
         </w:rPr>
-        <w:t xml:space="preserve">This AI-driven platform offers holistic support for children with </w:t>
-      </w:r>
-      <w:proofErr w:type="gramStart"/>
-      <w:r>
-        <w:rPr>
-          <w:sz w:val="24"/>
-          <w:szCs w:val="24"/>
-        </w:rPr>
-        <w:t>Autism Spectrum Disorder</w:t>
-      </w:r>
-      <w:proofErr w:type="gramEnd"/>
-      <w:r>
-        <w:rPr>
-          <w:sz w:val="24"/>
-          <w:szCs w:val="24"/>
-        </w:rPr>
-        <w:t xml:space="preserve"> (ASD) and their caregivers. By initiating with a personalized assessment to determine the child’s developmental stage and ASD level, the app customizes its features to suit individual needs. It incorporates an AI-powered chatbot to guide parents on autism-related concerns and enhance their decision-making. For children, the app provides an AI tutor delivering tailored learning modules, interactive games, and activities to foster cognitive, social, and behavioral growth. Additionally, the platform includes a progress-tracking system, offering caregivers detailed insights into developmental milestones and achievements. With its user-friendly design and integration of learning, parental guidance, and progress monitoring, the app empowers families to navigate ASD challenges with comprehensive and meaningful support.</w:t>
+        <w:t>This AI-driven platform offers holistic support for children with Autism Spectrum Disorder (ASD) and their caregivers. By initiating with a personalized assessment to determine the child’s developmental stage and ASD level, the app customizes its features to suit individual needs. It incorporates an AI-powered chatbot to guide parents on autism-related concerns and enhance their decision-making. For children, the app provides an AI tutor delivering tailored learning modules, interactive games, and activities to foster cognitive, social, and behavioral growth. Additionally, the platform includes a progress-tracking system, offering caregivers detailed insights into developmental milestones and achievements. With its user-friendly design and integration of learning, parental guidance, and progress monitoring, the app empowers families to navigate ASD challenges with comprehensive and meaningful support.</w:t>
       </w:r>
     </w:p>
     <w:p>
@@ -2002,23 +1978,7 @@
           <w:sz w:val="24"/>
           <w:szCs w:val="24"/>
         </w:rPr>
-        <w:t xml:space="preserve">This work is also a tribute to the courageous children living with </w:t>
-      </w:r>
-      <w:proofErr w:type="gramStart"/>
-      <w:r>
-        <w:rPr>
-          <w:sz w:val="24"/>
-          <w:szCs w:val="24"/>
-        </w:rPr>
-        <w:t>Autism Spectrum Disorder</w:t>
-      </w:r>
-      <w:proofErr w:type="gramEnd"/>
-      <w:r>
-        <w:rPr>
-          <w:sz w:val="24"/>
-          <w:szCs w:val="24"/>
-        </w:rPr>
-        <w:t xml:space="preserve"> and their extraordinary parents, whose resilience and love transcend all challenges. It is our hope that this platform serves as a beacon of support, empowerment, and understanding for all who walk this path.</w:t>
+        <w:t>This work is also a tribute to the courageous children living with Autism Spectrum Disorder and their extraordinary parents, whose resilience and love transcend all challenges. It is our hope that this platform serves as a beacon of support, empowerment, and understanding for all who walk this path.</w:t>
       </w:r>
     </w:p>
     <w:p>
@@ -2480,7 +2440,7 @@
           <w:r>
             <w:fldChar w:fldCharType="separate"/>
           </w:r>
-          <w:hyperlink w:anchor="_Toc184601154" w:history="1">
+          <w:hyperlink w:anchor="_Toc184765537" w:history="1">
             <w:r>
               <w:rPr>
                 <w:rStyle w:val="Hyperlink"/>
@@ -2509,7 +2469,7 @@
                 <w:noProof/>
                 <w:webHidden/>
               </w:rPr>
-              <w:instrText xml:space="preserve"> PAGEREF _Toc184601154 \h </w:instrText>
+              <w:instrText xml:space="preserve"> PAGEREF _Toc184765537 \h </w:instrText>
             </w:r>
             <w:r>
               <w:rPr>
@@ -2552,7 +2512,7 @@
               <w:noProof/>
             </w:rPr>
           </w:pPr>
-          <w:hyperlink w:anchor="_Toc184601155" w:history="1">
+          <w:hyperlink w:anchor="_Toc184765538" w:history="1">
             <w:r>
               <w:rPr>
                 <w:rStyle w:val="Hyperlink"/>
@@ -2597,7 +2557,7 @@
                 <w:noProof/>
                 <w:webHidden/>
               </w:rPr>
-              <w:instrText xml:space="preserve"> PAGEREF _Toc184601155 \h </w:instrText>
+              <w:instrText xml:space="preserve"> PAGEREF _Toc184765538 \h </w:instrText>
             </w:r>
             <w:r>
               <w:rPr>
@@ -2640,7 +2600,7 @@
               <w:noProof/>
             </w:rPr>
           </w:pPr>
-          <w:hyperlink w:anchor="_Toc184601156" w:history="1">
+          <w:hyperlink w:anchor="_Toc184765539" w:history="1">
             <w:r>
               <w:rPr>
                 <w:rStyle w:val="Hyperlink"/>
@@ -2692,7 +2652,7 @@
                 <w:noProof/>
                 <w:webHidden/>
               </w:rPr>
-              <w:instrText xml:space="preserve"> PAGEREF _Toc184601156 \h </w:instrText>
+              <w:instrText xml:space="preserve"> PAGEREF _Toc184765539 \h </w:instrText>
             </w:r>
             <w:r>
               <w:rPr>
@@ -2712,7 +2672,7 @@
                 <w:noProof/>
                 <w:webHidden/>
               </w:rPr>
-              <w:t>7</w:t>
+              <w:t>8</w:t>
             </w:r>
             <w:r>
               <w:rPr>
@@ -2735,7 +2695,7 @@
               <w:noProof/>
             </w:rPr>
           </w:pPr>
-          <w:hyperlink w:anchor="_Toc184601157" w:history="1">
+          <w:hyperlink w:anchor="_Toc184765540" w:history="1">
             <w:r>
               <w:rPr>
                 <w:rStyle w:val="Hyperlink"/>
@@ -2780,7 +2740,7 @@
                 <w:noProof/>
                 <w:webHidden/>
               </w:rPr>
-              <w:instrText xml:space="preserve"> PAGEREF _Toc184601157 \h </w:instrText>
+              <w:instrText xml:space="preserve"> PAGEREF _Toc184765540 \h </w:instrText>
             </w:r>
             <w:r>
               <w:rPr>
@@ -2823,7 +2783,7 @@
               <w:noProof/>
             </w:rPr>
           </w:pPr>
-          <w:hyperlink w:anchor="_Toc184601158" w:history="1">
+          <w:hyperlink w:anchor="_Toc184765541" w:history="1">
             <w:r>
               <w:rPr>
                 <w:rStyle w:val="Hyperlink"/>
@@ -2868,7 +2828,7 @@
                 <w:noProof/>
                 <w:webHidden/>
               </w:rPr>
-              <w:instrText xml:space="preserve"> PAGEREF _Toc184601158 \h </w:instrText>
+              <w:instrText xml:space="preserve"> PAGEREF _Toc184765541 \h </w:instrText>
             </w:r>
             <w:r>
               <w:rPr>
@@ -2888,7 +2848,7 @@
                 <w:noProof/>
                 <w:webHidden/>
               </w:rPr>
-              <w:t>8</w:t>
+              <w:t>9</w:t>
             </w:r>
             <w:r>
               <w:rPr>
@@ -2911,7 +2871,7 @@
               <w:noProof/>
             </w:rPr>
           </w:pPr>
-          <w:hyperlink w:anchor="_Toc184601159" w:history="1">
+          <w:hyperlink w:anchor="_Toc184765542" w:history="1">
             <w:r>
               <w:rPr>
                 <w:rStyle w:val="Hyperlink"/>
@@ -2956,7 +2916,7 @@
                 <w:noProof/>
                 <w:webHidden/>
               </w:rPr>
-              <w:instrText xml:space="preserve"> PAGEREF _Toc184601159 \h </w:instrText>
+              <w:instrText xml:space="preserve"> PAGEREF _Toc184765542 \h </w:instrText>
             </w:r>
             <w:r>
               <w:rPr>
@@ -2976,7 +2936,7 @@
                 <w:noProof/>
                 <w:webHidden/>
               </w:rPr>
-              <w:t>9</w:t>
+              <w:t>10</w:t>
             </w:r>
             <w:r>
               <w:rPr>
@@ -2998,7 +2958,7 @@
               <w:noProof/>
             </w:rPr>
           </w:pPr>
-          <w:hyperlink w:anchor="_Toc184601160" w:history="1">
+          <w:hyperlink w:anchor="_Toc184765543" w:history="1">
             <w:r>
               <w:rPr>
                 <w:rStyle w:val="Hyperlink"/>
@@ -3027,7 +2987,7 @@
                 <w:noProof/>
                 <w:webHidden/>
               </w:rPr>
-              <w:instrText xml:space="preserve"> PAGEREF _Toc184601160 \h </w:instrText>
+              <w:instrText xml:space="preserve"> PAGEREF _Toc184765543 \h </w:instrText>
             </w:r>
             <w:r>
               <w:rPr>
@@ -3070,7 +3030,7 @@
               <w:noProof/>
             </w:rPr>
           </w:pPr>
-          <w:hyperlink w:anchor="_Toc184601161" w:history="1">
+          <w:hyperlink w:anchor="_Toc184765544" w:history="1">
             <w:r>
               <w:rPr>
                 <w:rStyle w:val="Hyperlink"/>
@@ -3115,7 +3075,7 @@
                 <w:noProof/>
                 <w:webHidden/>
               </w:rPr>
-              <w:instrText xml:space="preserve"> PAGEREF _Toc184601161 \h </w:instrText>
+              <w:instrText xml:space="preserve"> PAGEREF _Toc184765544 \h </w:instrText>
             </w:r>
             <w:r>
               <w:rPr>
@@ -3158,11 +3118,10 @@
               <w:noProof/>
             </w:rPr>
           </w:pPr>
-          <w:hyperlink w:anchor="_Toc184601162" w:history="1">
+          <w:hyperlink w:anchor="_Toc184765545" w:history="1">
             <w:r>
               <w:rPr>
                 <w:rStyle w:val="Hyperlink"/>
-                <w:b/>
                 <w:bCs/>
                 <w:noProof/>
               </w:rPr>
@@ -3178,7 +3137,6 @@
             <w:r>
               <w:rPr>
                 <w:rStyle w:val="Hyperlink"/>
-                <w:b/>
                 <w:bCs/>
                 <w:noProof/>
               </w:rPr>
@@ -3203,7 +3161,7 @@
                 <w:noProof/>
                 <w:webHidden/>
               </w:rPr>
-              <w:instrText xml:space="preserve"> PAGEREF _Toc184601162 \h </w:instrText>
+              <w:instrText xml:space="preserve"> PAGEREF _Toc184765545 \h </w:instrText>
             </w:r>
             <w:r>
               <w:rPr>
@@ -3246,11 +3204,10 @@
               <w:noProof/>
             </w:rPr>
           </w:pPr>
-          <w:hyperlink w:anchor="_Toc184601163" w:history="1">
+          <w:hyperlink w:anchor="_Toc184765546" w:history="1">
             <w:r>
               <w:rPr>
                 <w:rStyle w:val="Hyperlink"/>
-                <w:b/>
                 <w:bCs/>
                 <w:noProof/>
               </w:rPr>
@@ -3266,7 +3223,6 @@
             <w:r>
               <w:rPr>
                 <w:rStyle w:val="Hyperlink"/>
-                <w:b/>
                 <w:bCs/>
                 <w:noProof/>
               </w:rPr>
@@ -3291,7 +3247,7 @@
                 <w:noProof/>
                 <w:webHidden/>
               </w:rPr>
-              <w:instrText xml:space="preserve"> PAGEREF _Toc184601163 \h </w:instrText>
+              <w:instrText xml:space="preserve"> PAGEREF _Toc184765546 \h </w:instrText>
             </w:r>
             <w:r>
               <w:rPr>
@@ -3311,7 +3267,7 @@
                 <w:noProof/>
                 <w:webHidden/>
               </w:rPr>
-              <w:t>10</w:t>
+              <w:t>11</w:t>
             </w:r>
             <w:r>
               <w:rPr>
@@ -3334,11 +3290,10 @@
               <w:noProof/>
             </w:rPr>
           </w:pPr>
-          <w:hyperlink w:anchor="_Toc184601164" w:history="1">
+          <w:hyperlink w:anchor="_Toc184765547" w:history="1">
             <w:r>
               <w:rPr>
                 <w:rStyle w:val="Hyperlink"/>
-                <w:b/>
                 <w:bCs/>
                 <w:noProof/>
               </w:rPr>
@@ -3354,7 +3309,6 @@
             <w:r>
               <w:rPr>
                 <w:rStyle w:val="Hyperlink"/>
-                <w:b/>
                 <w:bCs/>
                 <w:noProof/>
               </w:rPr>
@@ -3379,7 +3333,7 @@
                 <w:noProof/>
                 <w:webHidden/>
               </w:rPr>
-              <w:instrText xml:space="preserve"> PAGEREF _Toc184601164 \h </w:instrText>
+              <w:instrText xml:space="preserve"> PAGEREF _Toc184765547 \h </w:instrText>
             </w:r>
             <w:r>
               <w:rPr>
@@ -3422,7 +3376,7 @@
               <w:noProof/>
             </w:rPr>
           </w:pPr>
-          <w:hyperlink w:anchor="_Toc184601165" w:history="1">
+          <w:hyperlink w:anchor="_Toc184765548" w:history="1">
             <w:r>
               <w:rPr>
                 <w:rStyle w:val="Hyperlink"/>
@@ -3467,7 +3421,7 @@
                 <w:noProof/>
                 <w:webHidden/>
               </w:rPr>
-              <w:instrText xml:space="preserve"> PAGEREF _Toc184601165 \h </w:instrText>
+              <w:instrText xml:space="preserve"> PAGEREF _Toc184765548 \h </w:instrText>
             </w:r>
             <w:r>
               <w:rPr>
@@ -3509,11 +3463,10 @@
               <w:noProof/>
             </w:rPr>
           </w:pPr>
-          <w:hyperlink w:anchor="_Toc184601166" w:history="1">
+          <w:hyperlink w:anchor="_Toc184765549" w:history="1">
             <w:r>
               <w:rPr>
                 <w:rStyle w:val="Hyperlink"/>
-                <w:b/>
                 <w:bCs/>
                 <w:noProof/>
               </w:rPr>
@@ -3538,7 +3491,7 @@
                 <w:noProof/>
                 <w:webHidden/>
               </w:rPr>
-              <w:instrText xml:space="preserve"> PAGEREF _Toc184601166 \h </w:instrText>
+              <w:instrText xml:space="preserve"> PAGEREF _Toc184765549 \h </w:instrText>
             </w:r>
             <w:r>
               <w:rPr>
@@ -3580,7 +3533,7 @@
               <w:noProof/>
             </w:rPr>
           </w:pPr>
-          <w:hyperlink w:anchor="_Toc184601167" w:history="1">
+          <w:hyperlink w:anchor="_Toc184765550" w:history="1">
             <w:r>
               <w:rPr>
                 <w:rStyle w:val="Hyperlink"/>
@@ -3607,7 +3560,7 @@
                 <w:noProof/>
                 <w:webHidden/>
               </w:rPr>
-              <w:instrText xml:space="preserve"> PAGEREF _Toc184601167 \h </w:instrText>
+              <w:instrText xml:space="preserve"> PAGEREF _Toc184765550 \h </w:instrText>
             </w:r>
             <w:r>
               <w:rPr>
@@ -3649,7 +3602,7 @@
               <w:noProof/>
             </w:rPr>
           </w:pPr>
-          <w:hyperlink w:anchor="_Toc184601168" w:history="1">
+          <w:hyperlink w:anchor="_Toc184765551" w:history="1">
             <w:r>
               <w:rPr>
                 <w:rStyle w:val="Hyperlink"/>
@@ -3676,7 +3629,7 @@
                 <w:noProof/>
                 <w:webHidden/>
               </w:rPr>
-              <w:instrText xml:space="preserve"> PAGEREF _Toc184601168 \h </w:instrText>
+              <w:instrText xml:space="preserve"> PAGEREF _Toc184765551 \h </w:instrText>
             </w:r>
             <w:r>
               <w:rPr>
@@ -3718,7 +3671,7 @@
               <w:noProof/>
             </w:rPr>
           </w:pPr>
-          <w:hyperlink w:anchor="_Toc184601169" w:history="1">
+          <w:hyperlink w:anchor="_Toc184765552" w:history="1">
             <w:r>
               <w:rPr>
                 <w:rStyle w:val="Hyperlink"/>
@@ -3745,7 +3698,7 @@
                 <w:noProof/>
                 <w:webHidden/>
               </w:rPr>
-              <w:instrText xml:space="preserve"> PAGEREF _Toc184601169 \h </w:instrText>
+              <w:instrText xml:space="preserve"> PAGEREF _Toc184765552 \h </w:instrText>
             </w:r>
             <w:r>
               <w:rPr>
@@ -3787,7 +3740,7 @@
               <w:noProof/>
             </w:rPr>
           </w:pPr>
-          <w:hyperlink w:anchor="_Toc184601170" w:history="1">
+          <w:hyperlink w:anchor="_Toc184765553" w:history="1">
             <w:r>
               <w:rPr>
                 <w:rStyle w:val="Hyperlink"/>
@@ -3814,7 +3767,7 @@
                 <w:noProof/>
                 <w:webHidden/>
               </w:rPr>
-              <w:instrText xml:space="preserve"> PAGEREF _Toc184601170 \h </w:instrText>
+              <w:instrText xml:space="preserve"> PAGEREF _Toc184765553 \h </w:instrText>
             </w:r>
             <w:r>
               <w:rPr>
@@ -3856,7 +3809,7 @@
               <w:noProof/>
             </w:rPr>
           </w:pPr>
-          <w:hyperlink w:anchor="_Toc184601171" w:history="1">
+          <w:hyperlink w:anchor="_Toc184765554" w:history="1">
             <w:r>
               <w:rPr>
                 <w:rStyle w:val="Hyperlink"/>
@@ -3883,7 +3836,7 @@
                 <w:noProof/>
                 <w:webHidden/>
               </w:rPr>
-              <w:instrText xml:space="preserve"> PAGEREF _Toc184601171 \h </w:instrText>
+              <w:instrText xml:space="preserve"> PAGEREF _Toc184765554 \h </w:instrText>
             </w:r>
             <w:r>
               <w:rPr>
@@ -3925,7 +3878,7 @@
               <w:noProof/>
             </w:rPr>
           </w:pPr>
-          <w:hyperlink w:anchor="_Toc184601172" w:history="1">
+          <w:hyperlink w:anchor="_Toc184765555" w:history="1">
             <w:r>
               <w:rPr>
                 <w:rStyle w:val="Hyperlink"/>
@@ -3952,7 +3905,7 @@
                 <w:noProof/>
                 <w:webHidden/>
               </w:rPr>
-              <w:instrText xml:space="preserve"> PAGEREF _Toc184601172 \h </w:instrText>
+              <w:instrText xml:space="preserve"> PAGEREF _Toc184765555 \h </w:instrText>
             </w:r>
             <w:r>
               <w:rPr>
@@ -3972,7 +3925,7 @@
                 <w:noProof/>
                 <w:webHidden/>
               </w:rPr>
-              <w:t>12</w:t>
+              <w:t>13</w:t>
             </w:r>
             <w:r>
               <w:rPr>
@@ -3994,7 +3947,7 @@
               <w:noProof/>
             </w:rPr>
           </w:pPr>
-          <w:hyperlink w:anchor="_Toc184601173" w:history="1">
+          <w:hyperlink w:anchor="_Toc184765556" w:history="1">
             <w:r>
               <w:rPr>
                 <w:rStyle w:val="Hyperlink"/>
@@ -4021,7 +3974,7 @@
                 <w:noProof/>
                 <w:webHidden/>
               </w:rPr>
-              <w:instrText xml:space="preserve"> PAGEREF _Toc184601173 \h </w:instrText>
+              <w:instrText xml:space="preserve"> PAGEREF _Toc184765556 \h </w:instrText>
             </w:r>
             <w:r>
               <w:rPr>
@@ -4041,7 +3994,7 @@
                 <w:noProof/>
                 <w:webHidden/>
               </w:rPr>
-              <w:t>12</w:t>
+              <w:t>13</w:t>
             </w:r>
             <w:r>
               <w:rPr>
@@ -4063,11 +4016,10 @@
               <w:noProof/>
             </w:rPr>
           </w:pPr>
-          <w:hyperlink w:anchor="_Toc184601174" w:history="1">
+          <w:hyperlink w:anchor="_Toc184765557" w:history="1">
             <w:r>
               <w:rPr>
                 <w:rStyle w:val="Hyperlink"/>
-                <w:b/>
                 <w:bCs/>
                 <w:noProof/>
               </w:rPr>
@@ -4092,7 +4044,7 @@
                 <w:noProof/>
                 <w:webHidden/>
               </w:rPr>
-              <w:instrText xml:space="preserve"> PAGEREF _Toc184601174 \h </w:instrText>
+              <w:instrText xml:space="preserve"> PAGEREF _Toc184765557 \h </w:instrText>
             </w:r>
             <w:r>
               <w:rPr>
@@ -4112,7 +4064,7 @@
                 <w:noProof/>
                 <w:webHidden/>
               </w:rPr>
-              <w:t>12</w:t>
+              <w:t>13</w:t>
             </w:r>
             <w:r>
               <w:rPr>
@@ -4134,11 +4086,10 @@
               <w:noProof/>
             </w:rPr>
           </w:pPr>
-          <w:hyperlink w:anchor="_Toc184601175" w:history="1">
+          <w:hyperlink w:anchor="_Toc184765558" w:history="1">
             <w:r>
               <w:rPr>
                 <w:rStyle w:val="Hyperlink"/>
-                <w:b/>
                 <w:bCs/>
                 <w:noProof/>
               </w:rPr>
@@ -4163,7 +4114,7 @@
                 <w:noProof/>
                 <w:webHidden/>
               </w:rPr>
-              <w:instrText xml:space="preserve"> PAGEREF _Toc184601175 \h </w:instrText>
+              <w:instrText xml:space="preserve"> PAGEREF _Toc184765558 \h </w:instrText>
             </w:r>
             <w:r>
               <w:rPr>
@@ -4205,11 +4156,10 @@
               <w:noProof/>
             </w:rPr>
           </w:pPr>
-          <w:hyperlink w:anchor="_Toc184601176" w:history="1">
+          <w:hyperlink w:anchor="_Toc184765559" w:history="1">
             <w:r>
               <w:rPr>
                 <w:rStyle w:val="Hyperlink"/>
-                <w:b/>
                 <w:bCs/>
                 <w:noProof/>
               </w:rPr>
@@ -4234,7 +4184,7 @@
                 <w:noProof/>
                 <w:webHidden/>
               </w:rPr>
-              <w:instrText xml:space="preserve"> PAGEREF _Toc184601176 \h </w:instrText>
+              <w:instrText xml:space="preserve"> PAGEREF _Toc184765559 \h </w:instrText>
             </w:r>
             <w:r>
               <w:rPr>
@@ -4276,11 +4226,10 @@
               <w:noProof/>
             </w:rPr>
           </w:pPr>
-          <w:hyperlink w:anchor="_Toc184601177" w:history="1">
+          <w:hyperlink w:anchor="_Toc184765560" w:history="1">
             <w:r>
               <w:rPr>
                 <w:rStyle w:val="Hyperlink"/>
-                <w:b/>
                 <w:bCs/>
                 <w:noProof/>
               </w:rPr>
@@ -4305,7 +4254,7 @@
                 <w:noProof/>
                 <w:webHidden/>
               </w:rPr>
-              <w:instrText xml:space="preserve"> PAGEREF _Toc184601177 \h </w:instrText>
+              <w:instrText xml:space="preserve"> PAGEREF _Toc184765560 \h </w:instrText>
             </w:r>
             <w:r>
               <w:rPr>
@@ -4347,11 +4296,10 @@
               <w:noProof/>
             </w:rPr>
           </w:pPr>
-          <w:hyperlink w:anchor="_Toc184601178" w:history="1">
+          <w:hyperlink w:anchor="_Toc184765561" w:history="1">
             <w:r>
               <w:rPr>
                 <w:rStyle w:val="Hyperlink"/>
-                <w:b/>
                 <w:bCs/>
                 <w:noProof/>
               </w:rPr>
@@ -4376,7 +4324,7 @@
                 <w:noProof/>
                 <w:webHidden/>
               </w:rPr>
-              <w:instrText xml:space="preserve"> PAGEREF _Toc184601178 \h </w:instrText>
+              <w:instrText xml:space="preserve"> PAGEREF _Toc184765561 \h </w:instrText>
             </w:r>
             <w:r>
               <w:rPr>
@@ -4418,7 +4366,7 @@
               <w:noProof/>
             </w:rPr>
           </w:pPr>
-          <w:hyperlink w:anchor="_Toc184601179" w:history="1">
+          <w:hyperlink w:anchor="_Toc184765562" w:history="1">
             <w:r>
               <w:rPr>
                 <w:rStyle w:val="Hyperlink"/>
@@ -4447,7 +4395,7 @@
                 <w:noProof/>
                 <w:webHidden/>
               </w:rPr>
-              <w:instrText xml:space="preserve"> PAGEREF _Toc184601179 \h </w:instrText>
+              <w:instrText xml:space="preserve"> PAGEREF _Toc184765562 \h </w:instrText>
             </w:r>
             <w:r>
               <w:rPr>
@@ -4489,11 +4437,10 @@
               <w:noProof/>
             </w:rPr>
           </w:pPr>
-          <w:hyperlink w:anchor="_Toc184601180" w:history="1">
+          <w:hyperlink w:anchor="_Toc184765563" w:history="1">
             <w:r>
               <w:rPr>
                 <w:rStyle w:val="Hyperlink"/>
-                <w:b/>
                 <w:bCs/>
                 <w:noProof/>
               </w:rPr>
@@ -4518,7 +4465,7 @@
                 <w:noProof/>
                 <w:webHidden/>
               </w:rPr>
-              <w:instrText xml:space="preserve"> PAGEREF _Toc184601180 \h </w:instrText>
+              <w:instrText xml:space="preserve"> PAGEREF _Toc184765563 \h </w:instrText>
             </w:r>
             <w:r>
               <w:rPr>
@@ -4560,11 +4507,10 @@
               <w:noProof/>
             </w:rPr>
           </w:pPr>
-          <w:hyperlink w:anchor="_Toc184601181" w:history="1">
+          <w:hyperlink w:anchor="_Toc184765564" w:history="1">
             <w:r>
               <w:rPr>
                 <w:rStyle w:val="Hyperlink"/>
-                <w:b/>
                 <w:bCs/>
                 <w:noProof/>
               </w:rPr>
@@ -4589,7 +4535,7 @@
                 <w:noProof/>
                 <w:webHidden/>
               </w:rPr>
-              <w:instrText xml:space="preserve"> PAGEREF _Toc184601181 \h </w:instrText>
+              <w:instrText xml:space="preserve"> PAGEREF _Toc184765564 \h </w:instrText>
             </w:r>
             <w:r>
               <w:rPr>
@@ -4631,7 +4577,7 @@
               <w:noProof/>
             </w:rPr>
           </w:pPr>
-          <w:hyperlink w:anchor="_Toc184601182" w:history="1">
+          <w:hyperlink w:anchor="_Toc184765565" w:history="1">
             <w:r>
               <w:rPr>
                 <w:rStyle w:val="Hyperlink"/>
@@ -4662,7 +4608,7 @@
                 <w:noProof/>
                 <w:webHidden/>
               </w:rPr>
-              <w:instrText xml:space="preserve"> PAGEREF _Toc184601182 \h </w:instrText>
+              <w:instrText xml:space="preserve"> PAGEREF _Toc184765565 \h </w:instrText>
             </w:r>
             <w:r>
               <w:rPr>
@@ -4682,7 +4628,7 @@
                 <w:noProof/>
                 <w:webHidden/>
               </w:rPr>
-              <w:t>19</w:t>
+              <w:t>20</w:t>
             </w:r>
             <w:r>
               <w:rPr>
@@ -4704,12 +4650,11 @@
               <w:noProof/>
             </w:rPr>
           </w:pPr>
-          <w:hyperlink w:anchor="_Toc184601183" w:history="1">
+          <w:hyperlink w:anchor="_Toc184765566" w:history="1">
             <w:r>
               <w:rPr>
                 <w:rStyle w:val="Hyperlink"/>
                 <w:rFonts w:eastAsia="SimSun"/>
-                <w:b/>
                 <w:bCs/>
                 <w:noProof/>
                 <w:lang w:eastAsia="zh-CN" w:bidi="ar"/>
@@ -4735,7 +4680,7 @@
                 <w:noProof/>
                 <w:webHidden/>
               </w:rPr>
-              <w:instrText xml:space="preserve"> PAGEREF _Toc184601183 \h </w:instrText>
+              <w:instrText xml:space="preserve"> PAGEREF _Toc184765566 \h </w:instrText>
             </w:r>
             <w:r>
               <w:rPr>
@@ -4755,7 +4700,7 @@
                 <w:noProof/>
                 <w:webHidden/>
               </w:rPr>
-              <w:t>19</w:t>
+              <w:t>20</w:t>
             </w:r>
             <w:r>
               <w:rPr>
@@ -4777,12 +4722,11 @@
               <w:noProof/>
             </w:rPr>
           </w:pPr>
-          <w:hyperlink w:anchor="_Toc184601184" w:history="1">
+          <w:hyperlink w:anchor="_Toc184765567" w:history="1">
             <w:r>
               <w:rPr>
                 <w:rStyle w:val="Hyperlink"/>
                 <w:rFonts w:eastAsia="SimSun"/>
-                <w:b/>
                 <w:bCs/>
                 <w:noProof/>
                 <w:lang w:eastAsia="zh-CN" w:bidi="ar"/>
@@ -4808,7 +4752,7 @@
                 <w:noProof/>
                 <w:webHidden/>
               </w:rPr>
-              <w:instrText xml:space="preserve"> PAGEREF _Toc184601184 \h </w:instrText>
+              <w:instrText xml:space="preserve"> PAGEREF _Toc184765567 \h </w:instrText>
             </w:r>
             <w:r>
               <w:rPr>
@@ -4828,7 +4772,7 @@
                 <w:noProof/>
                 <w:webHidden/>
               </w:rPr>
-              <w:t>20</w:t>
+              <w:t>21</w:t>
             </w:r>
             <w:r>
               <w:rPr>
@@ -4850,7 +4794,7 @@
               <w:noProof/>
             </w:rPr>
           </w:pPr>
-          <w:hyperlink w:anchor="_Toc184601185" w:history="1">
+          <w:hyperlink w:anchor="_Toc184765568" w:history="1">
             <w:r>
               <w:rPr>
                 <w:rStyle w:val="Hyperlink"/>
@@ -4878,7 +4822,7 @@
                 <w:noProof/>
                 <w:webHidden/>
               </w:rPr>
-              <w:instrText xml:space="preserve"> PAGEREF _Toc184601185 \h </w:instrText>
+              <w:instrText xml:space="preserve"> PAGEREF _Toc184765568 \h </w:instrText>
             </w:r>
             <w:r>
               <w:rPr>
@@ -4898,7 +4842,7 @@
                 <w:noProof/>
                 <w:webHidden/>
               </w:rPr>
-              <w:t>20</w:t>
+              <w:t>21</w:t>
             </w:r>
             <w:r>
               <w:rPr>
@@ -4920,7 +4864,7 @@
               <w:noProof/>
             </w:rPr>
           </w:pPr>
-          <w:hyperlink w:anchor="_Toc184601186" w:history="1">
+          <w:hyperlink w:anchor="_Toc184765569" w:history="1">
             <w:r>
               <w:rPr>
                 <w:rStyle w:val="Hyperlink"/>
@@ -4948,7 +4892,7 @@
                 <w:noProof/>
                 <w:webHidden/>
               </w:rPr>
-              <w:instrText xml:space="preserve"> PAGEREF _Toc184601186 \h </w:instrText>
+              <w:instrText xml:space="preserve"> PAGEREF _Toc184765569 \h </w:instrText>
             </w:r>
             <w:r>
               <w:rPr>
@@ -4990,7 +4934,7 @@
               <w:noProof/>
             </w:rPr>
           </w:pPr>
-          <w:hyperlink w:anchor="_Toc184601187" w:history="1">
+          <w:hyperlink w:anchor="_Toc184765570" w:history="1">
             <w:r>
               <w:rPr>
                 <w:rStyle w:val="Hyperlink"/>
@@ -5018,7 +4962,7 @@
                 <w:noProof/>
                 <w:webHidden/>
               </w:rPr>
-              <w:instrText xml:space="preserve"> PAGEREF _Toc184601187 \h </w:instrText>
+              <w:instrText xml:space="preserve"> PAGEREF _Toc184765570 \h </w:instrText>
             </w:r>
             <w:r>
               <w:rPr>
@@ -5060,7 +5004,7 @@
               <w:noProof/>
             </w:rPr>
           </w:pPr>
-          <w:hyperlink w:anchor="_Toc184601188" w:history="1">
+          <w:hyperlink w:anchor="_Toc184765571" w:history="1">
             <w:r>
               <w:rPr>
                 <w:rStyle w:val="Hyperlink"/>
@@ -5088,7 +5032,7 @@
                 <w:noProof/>
                 <w:webHidden/>
               </w:rPr>
-              <w:instrText xml:space="preserve"> PAGEREF _Toc184601188 \h </w:instrText>
+              <w:instrText xml:space="preserve"> PAGEREF _Toc184765571 \h </w:instrText>
             </w:r>
             <w:r>
               <w:rPr>
@@ -5130,7 +5074,7 @@
               <w:noProof/>
             </w:rPr>
           </w:pPr>
-          <w:hyperlink w:anchor="_Toc184601189" w:history="1">
+          <w:hyperlink w:anchor="_Toc184765572" w:history="1">
             <w:r>
               <w:rPr>
                 <w:rStyle w:val="Hyperlink"/>
@@ -5158,7 +5102,7 @@
                 <w:noProof/>
                 <w:webHidden/>
               </w:rPr>
-              <w:instrText xml:space="preserve"> PAGEREF _Toc184601189 \h </w:instrText>
+              <w:instrText xml:space="preserve"> PAGEREF _Toc184765572 \h </w:instrText>
             </w:r>
             <w:r>
               <w:rPr>
@@ -5200,7 +5144,7 @@
               <w:noProof/>
             </w:rPr>
           </w:pPr>
-          <w:hyperlink w:anchor="_Toc184601190" w:history="1">
+          <w:hyperlink w:anchor="_Toc184765573" w:history="1">
             <w:r>
               <w:rPr>
                 <w:rStyle w:val="Hyperlink"/>
@@ -5228,7 +5172,7 @@
                 <w:noProof/>
                 <w:webHidden/>
               </w:rPr>
-              <w:instrText xml:space="preserve"> PAGEREF _Toc184601190 \h </w:instrText>
+              <w:instrText xml:space="preserve"> PAGEREF _Toc184765573 \h </w:instrText>
             </w:r>
             <w:r>
               <w:rPr>
@@ -5270,7 +5214,7 @@
               <w:noProof/>
             </w:rPr>
           </w:pPr>
-          <w:hyperlink w:anchor="_Toc184601191" w:history="1">
+          <w:hyperlink w:anchor="_Toc184765574" w:history="1">
             <w:r>
               <w:rPr>
                 <w:rStyle w:val="Hyperlink"/>
@@ -5297,7 +5241,7 @@
                 <w:noProof/>
                 <w:webHidden/>
               </w:rPr>
-              <w:instrText xml:space="preserve"> PAGEREF _Toc184601191 \h </w:instrText>
+              <w:instrText xml:space="preserve"> PAGEREF _Toc184765574 \h </w:instrText>
             </w:r>
             <w:r>
               <w:rPr>
@@ -5339,7 +5283,7 @@
               <w:noProof/>
             </w:rPr>
           </w:pPr>
-          <w:hyperlink w:anchor="_Toc184601192" w:history="1">
+          <w:hyperlink w:anchor="_Toc184765575" w:history="1">
             <w:r>
               <w:rPr>
                 <w:rStyle w:val="Hyperlink"/>
@@ -5366,7 +5310,7 @@
                 <w:noProof/>
                 <w:webHidden/>
               </w:rPr>
-              <w:instrText xml:space="preserve"> PAGEREF _Toc184601192 \h </w:instrText>
+              <w:instrText xml:space="preserve"> PAGEREF _Toc184765575 \h </w:instrText>
             </w:r>
             <w:r>
               <w:rPr>
@@ -5408,7 +5352,7 @@
               <w:noProof/>
             </w:rPr>
           </w:pPr>
-          <w:hyperlink w:anchor="_Toc184601193" w:history="1">
+          <w:hyperlink w:anchor="_Toc184765576" w:history="1">
             <w:r>
               <w:rPr>
                 <w:rStyle w:val="Hyperlink"/>
@@ -5435,7 +5379,7 @@
                 <w:noProof/>
                 <w:webHidden/>
               </w:rPr>
-              <w:instrText xml:space="preserve"> PAGEREF _Toc184601193 \h </w:instrText>
+              <w:instrText xml:space="preserve"> PAGEREF _Toc184765576 \h </w:instrText>
             </w:r>
             <w:r>
               <w:rPr>
@@ -5477,7 +5421,7 @@
               <w:noProof/>
             </w:rPr>
           </w:pPr>
-          <w:hyperlink w:anchor="_Toc184601194" w:history="1">
+          <w:hyperlink w:anchor="_Toc184765577" w:history="1">
             <w:r>
               <w:rPr>
                 <w:rStyle w:val="Hyperlink"/>
@@ -5504,7 +5448,7 @@
                 <w:noProof/>
                 <w:webHidden/>
               </w:rPr>
-              <w:instrText xml:space="preserve"> PAGEREF _Toc184601194 \h </w:instrText>
+              <w:instrText xml:space="preserve"> PAGEREF _Toc184765577 \h </w:instrText>
             </w:r>
             <w:r>
               <w:rPr>
@@ -5546,7 +5490,7 @@
               <w:noProof/>
             </w:rPr>
           </w:pPr>
-          <w:hyperlink w:anchor="_Toc184601195" w:history="1">
+          <w:hyperlink w:anchor="_Toc184765578" w:history="1">
             <w:r>
               <w:rPr>
                 <w:rStyle w:val="Hyperlink"/>
@@ -5573,7 +5517,7 @@
                 <w:noProof/>
                 <w:webHidden/>
               </w:rPr>
-              <w:instrText xml:space="preserve"> PAGEREF _Toc184601195 \h </w:instrText>
+              <w:instrText xml:space="preserve"> PAGEREF _Toc184765578 \h </w:instrText>
             </w:r>
             <w:r>
               <w:rPr>
@@ -5615,7 +5559,7 @@
               <w:noProof/>
             </w:rPr>
           </w:pPr>
-          <w:hyperlink w:anchor="_Toc184601196" w:history="1">
+          <w:hyperlink w:anchor="_Toc184765579" w:history="1">
             <w:r>
               <w:rPr>
                 <w:rStyle w:val="Hyperlink"/>
@@ -5642,7 +5586,7 @@
                 <w:noProof/>
                 <w:webHidden/>
               </w:rPr>
-              <w:instrText xml:space="preserve"> PAGEREF _Toc184601196 \h </w:instrText>
+              <w:instrText xml:space="preserve"> PAGEREF _Toc184765579 \h </w:instrText>
             </w:r>
             <w:r>
               <w:rPr>
@@ -5663,6 +5607,767 @@
                 <w:webHidden/>
               </w:rPr>
               <w:t>29</w:t>
+            </w:r>
+            <w:r>
+              <w:rPr>
+                <w:noProof/>
+                <w:webHidden/>
+              </w:rPr>
+              <w:fldChar w:fldCharType="end"/>
+            </w:r>
+          </w:hyperlink>
+        </w:p>
+        <w:p>
+          <w:pPr>
+            <w:pStyle w:val="TOC1"/>
+            <w:tabs>
+              <w:tab w:val="right" w:leader="dot" w:pos="9610"/>
+            </w:tabs>
+            <w:rPr>
+              <w:rFonts w:asciiTheme="minorHAnsi" w:eastAsiaTheme="minorEastAsia" w:hAnsiTheme="minorHAnsi" w:cstheme="minorBidi"/>
+              <w:noProof/>
+            </w:rPr>
+          </w:pPr>
+          <w:hyperlink w:anchor="_Toc184765580" w:history="1">
+            <w:r>
+              <w:rPr>
+                <w:rStyle w:val="Hyperlink"/>
+                <w:b/>
+                <w:bCs/>
+                <w:noProof/>
+              </w:rPr>
+              <w:t>Chapter 04: Design</w:t>
+            </w:r>
+            <w:r>
+              <w:rPr>
+                <w:noProof/>
+                <w:webHidden/>
+              </w:rPr>
+              <w:tab/>
+            </w:r>
+            <w:r>
+              <w:rPr>
+                <w:noProof/>
+                <w:webHidden/>
+              </w:rPr>
+              <w:fldChar w:fldCharType="begin"/>
+            </w:r>
+            <w:r>
+              <w:rPr>
+                <w:noProof/>
+                <w:webHidden/>
+              </w:rPr>
+              <w:instrText xml:space="preserve"> PAGEREF _Toc184765580 \h </w:instrText>
+            </w:r>
+            <w:r>
+              <w:rPr>
+                <w:noProof/>
+                <w:webHidden/>
+              </w:rPr>
+            </w:r>
+            <w:r>
+              <w:rPr>
+                <w:noProof/>
+                <w:webHidden/>
+              </w:rPr>
+              <w:fldChar w:fldCharType="separate"/>
+            </w:r>
+            <w:r>
+              <w:rPr>
+                <w:noProof/>
+                <w:webHidden/>
+              </w:rPr>
+              <w:t>30</w:t>
+            </w:r>
+            <w:r>
+              <w:rPr>
+                <w:noProof/>
+                <w:webHidden/>
+              </w:rPr>
+              <w:fldChar w:fldCharType="end"/>
+            </w:r>
+          </w:hyperlink>
+        </w:p>
+        <w:p>
+          <w:pPr>
+            <w:pStyle w:val="TOC2"/>
+            <w:tabs>
+              <w:tab w:val="right" w:leader="dot" w:pos="9610"/>
+            </w:tabs>
+            <w:rPr>
+              <w:rFonts w:asciiTheme="minorHAnsi" w:eastAsiaTheme="minorEastAsia" w:hAnsiTheme="minorHAnsi" w:cstheme="minorBidi"/>
+              <w:noProof/>
+            </w:rPr>
+          </w:pPr>
+          <w:hyperlink w:anchor="_Toc184765581" w:history="1">
+            <w:r>
+              <w:rPr>
+                <w:rStyle w:val="Hyperlink"/>
+                <w:noProof/>
+              </w:rPr>
+              <w:t>4.1 Architecture Diagram</w:t>
+            </w:r>
+            <w:r>
+              <w:rPr>
+                <w:noProof/>
+                <w:webHidden/>
+              </w:rPr>
+              <w:tab/>
+            </w:r>
+            <w:r>
+              <w:rPr>
+                <w:noProof/>
+                <w:webHidden/>
+              </w:rPr>
+              <w:fldChar w:fldCharType="begin"/>
+            </w:r>
+            <w:r>
+              <w:rPr>
+                <w:noProof/>
+                <w:webHidden/>
+              </w:rPr>
+              <w:instrText xml:space="preserve"> PAGEREF _Toc184765581 \h </w:instrText>
+            </w:r>
+            <w:r>
+              <w:rPr>
+                <w:noProof/>
+                <w:webHidden/>
+              </w:rPr>
+            </w:r>
+            <w:r>
+              <w:rPr>
+                <w:noProof/>
+                <w:webHidden/>
+              </w:rPr>
+              <w:fldChar w:fldCharType="separate"/>
+            </w:r>
+            <w:r>
+              <w:rPr>
+                <w:noProof/>
+                <w:webHidden/>
+              </w:rPr>
+              <w:t>30</w:t>
+            </w:r>
+            <w:r>
+              <w:rPr>
+                <w:noProof/>
+                <w:webHidden/>
+              </w:rPr>
+              <w:fldChar w:fldCharType="end"/>
+            </w:r>
+          </w:hyperlink>
+        </w:p>
+        <w:p>
+          <w:pPr>
+            <w:pStyle w:val="TOC2"/>
+            <w:tabs>
+              <w:tab w:val="right" w:leader="dot" w:pos="9610"/>
+            </w:tabs>
+            <w:rPr>
+              <w:rFonts w:asciiTheme="minorHAnsi" w:eastAsiaTheme="minorEastAsia" w:hAnsiTheme="minorHAnsi" w:cstheme="minorBidi"/>
+              <w:noProof/>
+            </w:rPr>
+          </w:pPr>
+          <w:hyperlink w:anchor="_Toc184765582" w:history="1">
+            <w:r>
+              <w:rPr>
+                <w:rStyle w:val="Hyperlink"/>
+                <w:noProof/>
+              </w:rPr>
+              <w:t>4.2 ERD with data dictionary</w:t>
+            </w:r>
+            <w:r>
+              <w:rPr>
+                <w:noProof/>
+                <w:webHidden/>
+              </w:rPr>
+              <w:tab/>
+            </w:r>
+            <w:r>
+              <w:rPr>
+                <w:noProof/>
+                <w:webHidden/>
+              </w:rPr>
+              <w:fldChar w:fldCharType="begin"/>
+            </w:r>
+            <w:r>
+              <w:rPr>
+                <w:noProof/>
+                <w:webHidden/>
+              </w:rPr>
+              <w:instrText xml:space="preserve"> PAGEREF _Toc184765582 \h </w:instrText>
+            </w:r>
+            <w:r>
+              <w:rPr>
+                <w:noProof/>
+                <w:webHidden/>
+              </w:rPr>
+            </w:r>
+            <w:r>
+              <w:rPr>
+                <w:noProof/>
+                <w:webHidden/>
+              </w:rPr>
+              <w:fldChar w:fldCharType="separate"/>
+            </w:r>
+            <w:r>
+              <w:rPr>
+                <w:noProof/>
+                <w:webHidden/>
+              </w:rPr>
+              <w:t>30</w:t>
+            </w:r>
+            <w:r>
+              <w:rPr>
+                <w:noProof/>
+                <w:webHidden/>
+              </w:rPr>
+              <w:fldChar w:fldCharType="end"/>
+            </w:r>
+          </w:hyperlink>
+        </w:p>
+        <w:p>
+          <w:pPr>
+            <w:pStyle w:val="TOC2"/>
+            <w:tabs>
+              <w:tab w:val="right" w:leader="dot" w:pos="9610"/>
+            </w:tabs>
+            <w:rPr>
+              <w:rFonts w:asciiTheme="minorHAnsi" w:eastAsiaTheme="minorEastAsia" w:hAnsiTheme="minorHAnsi" w:cstheme="minorBidi"/>
+              <w:noProof/>
+            </w:rPr>
+          </w:pPr>
+          <w:hyperlink w:anchor="_Toc184765583" w:history="1">
+            <w:r>
+              <w:rPr>
+                <w:rStyle w:val="Hyperlink"/>
+                <w:noProof/>
+              </w:rPr>
+              <w:t>4.3 Data Flow Diagram</w:t>
+            </w:r>
+            <w:r>
+              <w:rPr>
+                <w:noProof/>
+                <w:webHidden/>
+              </w:rPr>
+              <w:tab/>
+            </w:r>
+            <w:r>
+              <w:rPr>
+                <w:noProof/>
+                <w:webHidden/>
+              </w:rPr>
+              <w:fldChar w:fldCharType="begin"/>
+            </w:r>
+            <w:r>
+              <w:rPr>
+                <w:noProof/>
+                <w:webHidden/>
+              </w:rPr>
+              <w:instrText xml:space="preserve"> PAGEREF _Toc184765583 \h </w:instrText>
+            </w:r>
+            <w:r>
+              <w:rPr>
+                <w:noProof/>
+                <w:webHidden/>
+              </w:rPr>
+            </w:r>
+            <w:r>
+              <w:rPr>
+                <w:noProof/>
+                <w:webHidden/>
+              </w:rPr>
+              <w:fldChar w:fldCharType="separate"/>
+            </w:r>
+            <w:r>
+              <w:rPr>
+                <w:noProof/>
+                <w:webHidden/>
+              </w:rPr>
+              <w:t>30</w:t>
+            </w:r>
+            <w:r>
+              <w:rPr>
+                <w:noProof/>
+                <w:webHidden/>
+              </w:rPr>
+              <w:fldChar w:fldCharType="end"/>
+            </w:r>
+          </w:hyperlink>
+        </w:p>
+        <w:p>
+          <w:pPr>
+            <w:pStyle w:val="TOC2"/>
+            <w:tabs>
+              <w:tab w:val="right" w:leader="dot" w:pos="9610"/>
+            </w:tabs>
+            <w:rPr>
+              <w:rFonts w:asciiTheme="minorHAnsi" w:eastAsiaTheme="minorEastAsia" w:hAnsiTheme="minorHAnsi" w:cstheme="minorBidi"/>
+              <w:noProof/>
+            </w:rPr>
+          </w:pPr>
+          <w:hyperlink w:anchor="_Toc184765584" w:history="1">
+            <w:r>
+              <w:rPr>
+                <w:rStyle w:val="Hyperlink"/>
+                <w:noProof/>
+              </w:rPr>
+              <w:t>4.4 Class Diagram</w:t>
+            </w:r>
+            <w:r>
+              <w:rPr>
+                <w:noProof/>
+                <w:webHidden/>
+              </w:rPr>
+              <w:tab/>
+            </w:r>
+            <w:r>
+              <w:rPr>
+                <w:noProof/>
+                <w:webHidden/>
+              </w:rPr>
+              <w:fldChar w:fldCharType="begin"/>
+            </w:r>
+            <w:r>
+              <w:rPr>
+                <w:noProof/>
+                <w:webHidden/>
+              </w:rPr>
+              <w:instrText xml:space="preserve"> PAGEREF _Toc184765584 \h </w:instrText>
+            </w:r>
+            <w:r>
+              <w:rPr>
+                <w:noProof/>
+                <w:webHidden/>
+              </w:rPr>
+            </w:r>
+            <w:r>
+              <w:rPr>
+                <w:noProof/>
+                <w:webHidden/>
+              </w:rPr>
+              <w:fldChar w:fldCharType="separate"/>
+            </w:r>
+            <w:r>
+              <w:rPr>
+                <w:noProof/>
+                <w:webHidden/>
+              </w:rPr>
+              <w:t>30</w:t>
+            </w:r>
+            <w:r>
+              <w:rPr>
+                <w:noProof/>
+                <w:webHidden/>
+              </w:rPr>
+              <w:fldChar w:fldCharType="end"/>
+            </w:r>
+          </w:hyperlink>
+        </w:p>
+        <w:p>
+          <w:pPr>
+            <w:pStyle w:val="TOC2"/>
+            <w:tabs>
+              <w:tab w:val="right" w:leader="dot" w:pos="9610"/>
+            </w:tabs>
+            <w:rPr>
+              <w:rFonts w:asciiTheme="minorHAnsi" w:eastAsiaTheme="minorEastAsia" w:hAnsiTheme="minorHAnsi" w:cstheme="minorBidi"/>
+              <w:noProof/>
+            </w:rPr>
+          </w:pPr>
+          <w:hyperlink w:anchor="_Toc184765585" w:history="1">
+            <w:r>
+              <w:rPr>
+                <w:rStyle w:val="Hyperlink"/>
+                <w:noProof/>
+              </w:rPr>
+              <w:t>4.5 Activity Diagram</w:t>
+            </w:r>
+            <w:r>
+              <w:rPr>
+                <w:noProof/>
+                <w:webHidden/>
+              </w:rPr>
+              <w:tab/>
+            </w:r>
+            <w:r>
+              <w:rPr>
+                <w:noProof/>
+                <w:webHidden/>
+              </w:rPr>
+              <w:fldChar w:fldCharType="begin"/>
+            </w:r>
+            <w:r>
+              <w:rPr>
+                <w:noProof/>
+                <w:webHidden/>
+              </w:rPr>
+              <w:instrText xml:space="preserve"> PAGEREF _Toc184765585 \h </w:instrText>
+            </w:r>
+            <w:r>
+              <w:rPr>
+                <w:noProof/>
+                <w:webHidden/>
+              </w:rPr>
+            </w:r>
+            <w:r>
+              <w:rPr>
+                <w:noProof/>
+                <w:webHidden/>
+              </w:rPr>
+              <w:fldChar w:fldCharType="separate"/>
+            </w:r>
+            <w:r>
+              <w:rPr>
+                <w:noProof/>
+                <w:webHidden/>
+              </w:rPr>
+              <w:t>30</w:t>
+            </w:r>
+            <w:r>
+              <w:rPr>
+                <w:noProof/>
+                <w:webHidden/>
+              </w:rPr>
+              <w:fldChar w:fldCharType="end"/>
+            </w:r>
+          </w:hyperlink>
+        </w:p>
+        <w:p>
+          <w:pPr>
+            <w:pStyle w:val="TOC2"/>
+            <w:tabs>
+              <w:tab w:val="right" w:leader="dot" w:pos="9610"/>
+            </w:tabs>
+            <w:rPr>
+              <w:rFonts w:asciiTheme="minorHAnsi" w:eastAsiaTheme="minorEastAsia" w:hAnsiTheme="minorHAnsi" w:cstheme="minorBidi"/>
+              <w:noProof/>
+            </w:rPr>
+          </w:pPr>
+          <w:hyperlink w:anchor="_Toc184765586" w:history="1">
+            <w:r>
+              <w:rPr>
+                <w:rStyle w:val="Hyperlink"/>
+                <w:noProof/>
+              </w:rPr>
+              <w:t>4.6 Sequence Diagram</w:t>
+            </w:r>
+            <w:r>
+              <w:rPr>
+                <w:noProof/>
+                <w:webHidden/>
+              </w:rPr>
+              <w:tab/>
+            </w:r>
+            <w:r>
+              <w:rPr>
+                <w:noProof/>
+                <w:webHidden/>
+              </w:rPr>
+              <w:fldChar w:fldCharType="begin"/>
+            </w:r>
+            <w:r>
+              <w:rPr>
+                <w:noProof/>
+                <w:webHidden/>
+              </w:rPr>
+              <w:instrText xml:space="preserve"> PAGEREF _Toc184765586 \h </w:instrText>
+            </w:r>
+            <w:r>
+              <w:rPr>
+                <w:noProof/>
+                <w:webHidden/>
+              </w:rPr>
+            </w:r>
+            <w:r>
+              <w:rPr>
+                <w:noProof/>
+                <w:webHidden/>
+              </w:rPr>
+              <w:fldChar w:fldCharType="separate"/>
+            </w:r>
+            <w:r>
+              <w:rPr>
+                <w:noProof/>
+                <w:webHidden/>
+              </w:rPr>
+              <w:t>30</w:t>
+            </w:r>
+            <w:r>
+              <w:rPr>
+                <w:noProof/>
+                <w:webHidden/>
+              </w:rPr>
+              <w:fldChar w:fldCharType="end"/>
+            </w:r>
+          </w:hyperlink>
+        </w:p>
+        <w:p>
+          <w:pPr>
+            <w:pStyle w:val="TOC2"/>
+            <w:tabs>
+              <w:tab w:val="right" w:leader="dot" w:pos="9610"/>
+            </w:tabs>
+            <w:rPr>
+              <w:rFonts w:asciiTheme="minorHAnsi" w:eastAsiaTheme="minorEastAsia" w:hAnsiTheme="minorHAnsi" w:cstheme="minorBidi"/>
+              <w:noProof/>
+            </w:rPr>
+          </w:pPr>
+          <w:hyperlink w:anchor="_Toc184765587" w:history="1">
+            <w:r>
+              <w:rPr>
+                <w:rStyle w:val="Hyperlink"/>
+                <w:noProof/>
+              </w:rPr>
+              <w:t>4.7 Collaboration Diagram</w:t>
+            </w:r>
+            <w:r>
+              <w:rPr>
+                <w:noProof/>
+                <w:webHidden/>
+              </w:rPr>
+              <w:tab/>
+            </w:r>
+            <w:r>
+              <w:rPr>
+                <w:noProof/>
+                <w:webHidden/>
+              </w:rPr>
+              <w:fldChar w:fldCharType="begin"/>
+            </w:r>
+            <w:r>
+              <w:rPr>
+                <w:noProof/>
+                <w:webHidden/>
+              </w:rPr>
+              <w:instrText xml:space="preserve"> PAGEREF _Toc184765587 \h </w:instrText>
+            </w:r>
+            <w:r>
+              <w:rPr>
+                <w:noProof/>
+                <w:webHidden/>
+              </w:rPr>
+            </w:r>
+            <w:r>
+              <w:rPr>
+                <w:noProof/>
+                <w:webHidden/>
+              </w:rPr>
+              <w:fldChar w:fldCharType="separate"/>
+            </w:r>
+            <w:r>
+              <w:rPr>
+                <w:noProof/>
+                <w:webHidden/>
+              </w:rPr>
+              <w:t>30</w:t>
+            </w:r>
+            <w:r>
+              <w:rPr>
+                <w:noProof/>
+                <w:webHidden/>
+              </w:rPr>
+              <w:fldChar w:fldCharType="end"/>
+            </w:r>
+          </w:hyperlink>
+        </w:p>
+        <w:p>
+          <w:pPr>
+            <w:pStyle w:val="TOC2"/>
+            <w:tabs>
+              <w:tab w:val="right" w:leader="dot" w:pos="9610"/>
+            </w:tabs>
+            <w:rPr>
+              <w:rFonts w:asciiTheme="minorHAnsi" w:eastAsiaTheme="minorEastAsia" w:hAnsiTheme="minorHAnsi" w:cstheme="minorBidi"/>
+              <w:noProof/>
+            </w:rPr>
+          </w:pPr>
+          <w:hyperlink w:anchor="_Toc184765588" w:history="1">
+            <w:r>
+              <w:rPr>
+                <w:rStyle w:val="Hyperlink"/>
+                <w:noProof/>
+              </w:rPr>
+              <w:t>4.8 State Transition Diagram</w:t>
+            </w:r>
+            <w:r>
+              <w:rPr>
+                <w:noProof/>
+                <w:webHidden/>
+              </w:rPr>
+              <w:tab/>
+            </w:r>
+            <w:r>
+              <w:rPr>
+                <w:noProof/>
+                <w:webHidden/>
+              </w:rPr>
+              <w:fldChar w:fldCharType="begin"/>
+            </w:r>
+            <w:r>
+              <w:rPr>
+                <w:noProof/>
+                <w:webHidden/>
+              </w:rPr>
+              <w:instrText xml:space="preserve"> PAGEREF _Toc184765588 \h </w:instrText>
+            </w:r>
+            <w:r>
+              <w:rPr>
+                <w:noProof/>
+                <w:webHidden/>
+              </w:rPr>
+            </w:r>
+            <w:r>
+              <w:rPr>
+                <w:noProof/>
+                <w:webHidden/>
+              </w:rPr>
+              <w:fldChar w:fldCharType="separate"/>
+            </w:r>
+            <w:r>
+              <w:rPr>
+                <w:noProof/>
+                <w:webHidden/>
+              </w:rPr>
+              <w:t>30</w:t>
+            </w:r>
+            <w:r>
+              <w:rPr>
+                <w:noProof/>
+                <w:webHidden/>
+              </w:rPr>
+              <w:fldChar w:fldCharType="end"/>
+            </w:r>
+          </w:hyperlink>
+        </w:p>
+        <w:p>
+          <w:pPr>
+            <w:pStyle w:val="TOC2"/>
+            <w:tabs>
+              <w:tab w:val="right" w:leader="dot" w:pos="9610"/>
+            </w:tabs>
+            <w:rPr>
+              <w:rFonts w:asciiTheme="minorHAnsi" w:eastAsiaTheme="minorEastAsia" w:hAnsiTheme="minorHAnsi" w:cstheme="minorBidi"/>
+              <w:noProof/>
+            </w:rPr>
+          </w:pPr>
+          <w:hyperlink w:anchor="_Toc184765589" w:history="1">
+            <w:r>
+              <w:rPr>
+                <w:rStyle w:val="Hyperlink"/>
+                <w:noProof/>
+              </w:rPr>
+              <w:t>4.9 Component Diagram</w:t>
+            </w:r>
+            <w:r>
+              <w:rPr>
+                <w:noProof/>
+                <w:webHidden/>
+              </w:rPr>
+              <w:tab/>
+            </w:r>
+            <w:r>
+              <w:rPr>
+                <w:noProof/>
+                <w:webHidden/>
+              </w:rPr>
+              <w:fldChar w:fldCharType="begin"/>
+            </w:r>
+            <w:r>
+              <w:rPr>
+                <w:noProof/>
+                <w:webHidden/>
+              </w:rPr>
+              <w:instrText xml:space="preserve"> PAGEREF _Toc184765589 \h </w:instrText>
+            </w:r>
+            <w:r>
+              <w:rPr>
+                <w:noProof/>
+                <w:webHidden/>
+              </w:rPr>
+            </w:r>
+            <w:r>
+              <w:rPr>
+                <w:noProof/>
+                <w:webHidden/>
+              </w:rPr>
+              <w:fldChar w:fldCharType="separate"/>
+            </w:r>
+            <w:r>
+              <w:rPr>
+                <w:noProof/>
+                <w:webHidden/>
+              </w:rPr>
+              <w:t>30</w:t>
+            </w:r>
+            <w:r>
+              <w:rPr>
+                <w:noProof/>
+                <w:webHidden/>
+              </w:rPr>
+              <w:fldChar w:fldCharType="end"/>
+            </w:r>
+          </w:hyperlink>
+        </w:p>
+        <w:p>
+          <w:pPr>
+            <w:pStyle w:val="TOC2"/>
+            <w:tabs>
+              <w:tab w:val="right" w:leader="dot" w:pos="9610"/>
+            </w:tabs>
+            <w:rPr>
+              <w:rFonts w:asciiTheme="minorHAnsi" w:eastAsiaTheme="minorEastAsia" w:hAnsiTheme="minorHAnsi" w:cstheme="minorBidi"/>
+              <w:noProof/>
+            </w:rPr>
+          </w:pPr>
+          <w:hyperlink w:anchor="_Toc184765590" w:history="1">
+            <w:r>
+              <w:rPr>
+                <w:rStyle w:val="Hyperlink"/>
+                <w:noProof/>
+              </w:rPr>
+              <w:t>4.10 Deployment Diagram</w:t>
+            </w:r>
+            <w:r>
+              <w:rPr>
+                <w:noProof/>
+                <w:webHidden/>
+              </w:rPr>
+              <w:tab/>
+            </w:r>
+            <w:r>
+              <w:rPr>
+                <w:noProof/>
+                <w:webHidden/>
+              </w:rPr>
+              <w:fldChar w:fldCharType="begin"/>
+            </w:r>
+            <w:r>
+              <w:rPr>
+                <w:noProof/>
+                <w:webHidden/>
+              </w:rPr>
+              <w:instrText xml:space="preserve"> PAGEREF _Toc184765590 \h </w:instrText>
+            </w:r>
+            <w:r>
+              <w:rPr>
+                <w:noProof/>
+                <w:webHidden/>
+              </w:rPr>
+            </w:r>
+            <w:r>
+              <w:rPr>
+                <w:noProof/>
+                <w:webHidden/>
+              </w:rPr>
+              <w:fldChar w:fldCharType="separate"/>
+            </w:r>
+            <w:r>
+              <w:rPr>
+                <w:noProof/>
+                <w:webHidden/>
+              </w:rPr>
+              <w:t>30</w:t>
             </w:r>
             <w:r>
               <w:rPr>
@@ -5733,7 +6438,7 @@
       <w:r>
         <w:fldChar w:fldCharType="separate"/>
       </w:r>
-      <w:hyperlink w:anchor="_Toc184601197" w:history="1">
+      <w:hyperlink w:anchor="_Toc184780777" w:history="1">
         <w:r>
           <w:rPr>
             <w:rStyle w:val="Hyperlink"/>
@@ -5762,78 +6467,7 @@
             <w:noProof/>
             <w:webHidden/>
           </w:rPr>
-          <w:instrText xml:space="preserve"> PAGEREF _Toc184601197 \h </w:instrText>
-        </w:r>
-        <w:r>
-          <w:rPr>
-            <w:noProof/>
-            <w:webHidden/>
-          </w:rPr>
-        </w:r>
-        <w:r>
-          <w:rPr>
-            <w:noProof/>
-            <w:webHidden/>
-          </w:rPr>
-          <w:fldChar w:fldCharType="separate"/>
-        </w:r>
-        <w:r>
-          <w:rPr>
-            <w:noProof/>
-            <w:webHidden/>
-          </w:rPr>
-          <w:t>12</w:t>
-        </w:r>
-        <w:r>
-          <w:rPr>
-            <w:noProof/>
-            <w:webHidden/>
-          </w:rPr>
-          <w:fldChar w:fldCharType="end"/>
-        </w:r>
-      </w:hyperlink>
-    </w:p>
-    <w:p>
-      <w:pPr>
-        <w:pStyle w:val="TableofFigures"/>
-        <w:tabs>
-          <w:tab w:val="right" w:leader="dot" w:pos="9610"/>
-        </w:tabs>
-        <w:rPr>
-          <w:rFonts w:asciiTheme="minorHAnsi" w:eastAsiaTheme="minorEastAsia" w:hAnsiTheme="minorHAnsi" w:cstheme="minorBidi"/>
-          <w:noProof/>
-        </w:rPr>
-      </w:pPr>
-      <w:hyperlink w:anchor="_Toc184601198" w:history="1">
-        <w:r>
-          <w:rPr>
-            <w:rStyle w:val="Hyperlink"/>
-            <w:b/>
-            <w:bCs/>
-            <w:noProof/>
-          </w:rPr>
-          <w:t>Table 2: FR_02 LOGIN</w:t>
-        </w:r>
-        <w:r>
-          <w:rPr>
-            <w:noProof/>
-            <w:webHidden/>
-          </w:rPr>
-          <w:tab/>
-        </w:r>
-        <w:r>
-          <w:rPr>
-            <w:noProof/>
-            <w:webHidden/>
-          </w:rPr>
-          <w:fldChar w:fldCharType="begin"/>
-        </w:r>
-        <w:r>
-          <w:rPr>
-            <w:noProof/>
-            <w:webHidden/>
-          </w:rPr>
-          <w:instrText xml:space="preserve"> PAGEREF _Toc184601198 \h </w:instrText>
+          <w:instrText xml:space="preserve"> PAGEREF _Toc184780777 \h </w:instrText>
         </w:r>
         <w:r>
           <w:rPr>
@@ -5875,7 +6509,7 @@
           <w:noProof/>
         </w:rPr>
       </w:pPr>
-      <w:hyperlink w:anchor="_Toc184601199" w:history="1">
+      <w:hyperlink w:anchor="_Toc184780778" w:history="1">
         <w:r>
           <w:rPr>
             <w:rStyle w:val="Hyperlink"/>
@@ -5883,7 +6517,7 @@
             <w:bCs/>
             <w:noProof/>
           </w:rPr>
-          <w:t>Table 3:FR_03 PROFILE MANAGEMENT</w:t>
+          <w:t>Table 2: FR_02 LOGIN</w:t>
         </w:r>
         <w:r>
           <w:rPr>
@@ -5904,7 +6538,7 @@
             <w:noProof/>
             <w:webHidden/>
           </w:rPr>
-          <w:instrText xml:space="preserve"> PAGEREF _Toc184601199 \h </w:instrText>
+          <w:instrText xml:space="preserve"> PAGEREF _Toc184780778 \h </w:instrText>
         </w:r>
         <w:r>
           <w:rPr>
@@ -5946,7 +6580,7 @@
           <w:noProof/>
         </w:rPr>
       </w:pPr>
-      <w:hyperlink w:anchor="_Toc184601200" w:history="1">
+      <w:hyperlink w:anchor="_Toc184780779" w:history="1">
         <w:r>
           <w:rPr>
             <w:rStyle w:val="Hyperlink"/>
@@ -5954,7 +6588,7 @@
             <w:bCs/>
             <w:noProof/>
           </w:rPr>
-          <w:t>Table 4:FR_04 INTIAL ASSESSMENT</w:t>
+          <w:t>Table 3:FR_03 PROFILE MANAGEMENT</w:t>
         </w:r>
         <w:r>
           <w:rPr>
@@ -5975,7 +6609,7 @@
             <w:noProof/>
             <w:webHidden/>
           </w:rPr>
-          <w:instrText xml:space="preserve"> PAGEREF _Toc184601200 \h </w:instrText>
+          <w:instrText xml:space="preserve"> PAGEREF _Toc184780779 \h </w:instrText>
         </w:r>
         <w:r>
           <w:rPr>
@@ -6017,7 +6651,7 @@
           <w:noProof/>
         </w:rPr>
       </w:pPr>
-      <w:hyperlink w:anchor="_Toc184601201" w:history="1">
+      <w:hyperlink w:anchor="_Toc184780780" w:history="1">
         <w:r>
           <w:rPr>
             <w:rStyle w:val="Hyperlink"/>
@@ -6025,7 +6659,7 @@
             <w:bCs/>
             <w:noProof/>
           </w:rPr>
-          <w:t>Table 5:FR_05 LEARNING MODULES</w:t>
+          <w:t>Table 4:FR_04 INTIAL ASSESSMENT</w:t>
         </w:r>
         <w:r>
           <w:rPr>
@@ -6046,7 +6680,7 @@
             <w:noProof/>
             <w:webHidden/>
           </w:rPr>
-          <w:instrText xml:space="preserve"> PAGEREF _Toc184601201 \h </w:instrText>
+          <w:instrText xml:space="preserve"> PAGEREF _Toc184780780 \h </w:instrText>
         </w:r>
         <w:r>
           <w:rPr>
@@ -6088,7 +6722,7 @@
           <w:noProof/>
         </w:rPr>
       </w:pPr>
-      <w:hyperlink w:anchor="_Toc184601202" w:history="1">
+      <w:hyperlink w:anchor="_Toc184780781" w:history="1">
         <w:r>
           <w:rPr>
             <w:rStyle w:val="Hyperlink"/>
@@ -6096,7 +6730,7 @@
             <w:bCs/>
             <w:noProof/>
           </w:rPr>
-          <w:t>Table 6:FR_06 GAMES AND ACTIVITIES</w:t>
+          <w:t>Table 5:FR_05 LEARNING MODULES</w:t>
         </w:r>
         <w:r>
           <w:rPr>
@@ -6117,7 +6751,7 @@
             <w:noProof/>
             <w:webHidden/>
           </w:rPr>
-          <w:instrText xml:space="preserve"> PAGEREF _Toc184601202 \h </w:instrText>
+          <w:instrText xml:space="preserve"> PAGEREF _Toc184780781 \h </w:instrText>
         </w:r>
         <w:r>
           <w:rPr>
@@ -6159,7 +6793,7 @@
           <w:noProof/>
         </w:rPr>
       </w:pPr>
-      <w:hyperlink w:anchor="_Toc184601203" w:history="1">
+      <w:hyperlink w:anchor="_Toc184780782" w:history="1">
         <w:r>
           <w:rPr>
             <w:rStyle w:val="Hyperlink"/>
@@ -6167,7 +6801,7 @@
             <w:bCs/>
             <w:noProof/>
           </w:rPr>
-          <w:t>Table 7:FR_07 PROGRESS REPORT</w:t>
+          <w:t>Table 6:FR_06 GAMES AND ACTIVITIES</w:t>
         </w:r>
         <w:r>
           <w:rPr>
@@ -6188,7 +6822,7 @@
             <w:noProof/>
             <w:webHidden/>
           </w:rPr>
-          <w:instrText xml:space="preserve"> PAGEREF _Toc184601203 \h </w:instrText>
+          <w:instrText xml:space="preserve"> PAGEREF _Toc184780782 \h </w:instrText>
         </w:r>
         <w:r>
           <w:rPr>
@@ -6230,7 +6864,7 @@
           <w:noProof/>
         </w:rPr>
       </w:pPr>
-      <w:hyperlink w:anchor="_Toc184601204" w:history="1">
+      <w:hyperlink w:anchor="_Toc184780783" w:history="1">
         <w:r>
           <w:rPr>
             <w:rStyle w:val="Hyperlink"/>
@@ -6238,7 +6872,7 @@
             <w:bCs/>
             <w:noProof/>
           </w:rPr>
-          <w:t>Table 8:FR_08 CHATBOT</w:t>
+          <w:t>Table 7:FR_07 PROGRESS REPORT</w:t>
         </w:r>
         <w:r>
           <w:rPr>
@@ -6259,7 +6893,7 @@
             <w:noProof/>
             <w:webHidden/>
           </w:rPr>
-          <w:instrText xml:space="preserve"> PAGEREF _Toc184601204 \h </w:instrText>
+          <w:instrText xml:space="preserve"> PAGEREF _Toc184780783 \h </w:instrText>
         </w:r>
         <w:r>
           <w:rPr>
@@ -6301,7 +6935,7 @@
           <w:noProof/>
         </w:rPr>
       </w:pPr>
-      <w:hyperlink w:anchor="_Toc184601205" w:history="1">
+      <w:hyperlink w:anchor="_Toc184780784" w:history="1">
         <w:r>
           <w:rPr>
             <w:rStyle w:val="Hyperlink"/>
@@ -6309,7 +6943,7 @@
             <w:bCs/>
             <w:noProof/>
           </w:rPr>
-          <w:t>Table 9:FR_09 NOTIFICATION AND REMINDER</w:t>
+          <w:t>Table 8:FR_08 CHATBOT</w:t>
         </w:r>
         <w:r>
           <w:rPr>
@@ -6330,7 +6964,7 @@
             <w:noProof/>
             <w:webHidden/>
           </w:rPr>
-          <w:instrText xml:space="preserve"> PAGEREF _Toc184601205 \h </w:instrText>
+          <w:instrText xml:space="preserve"> PAGEREF _Toc184780784 \h </w:instrText>
         </w:r>
         <w:r>
           <w:rPr>
@@ -6372,7 +7006,7 @@
           <w:noProof/>
         </w:rPr>
       </w:pPr>
-      <w:hyperlink w:anchor="_Toc184601206" w:history="1">
+      <w:hyperlink w:anchor="_Toc184780785" w:history="1">
         <w:r>
           <w:rPr>
             <w:rStyle w:val="Hyperlink"/>
@@ -6380,7 +7014,7 @@
             <w:bCs/>
             <w:noProof/>
           </w:rPr>
-          <w:t>Table 10:FR_10 SETTINGS</w:t>
+          <w:t>Table 9:FR_09 NOTIFICATION AND REMINDER</w:t>
         </w:r>
         <w:r>
           <w:rPr>
@@ -6401,7 +7035,7 @@
             <w:noProof/>
             <w:webHidden/>
           </w:rPr>
-          <w:instrText xml:space="preserve"> PAGEREF _Toc184601206 \h </w:instrText>
+          <w:instrText xml:space="preserve"> PAGEREF _Toc184780785 \h </w:instrText>
         </w:r>
         <w:r>
           <w:rPr>
@@ -6443,7 +7077,7 @@
           <w:noProof/>
         </w:rPr>
       </w:pPr>
-      <w:hyperlink w:anchor="_Toc184601207" w:history="1">
+      <w:hyperlink w:anchor="_Toc184780786" w:history="1">
         <w:r>
           <w:rPr>
             <w:rStyle w:val="Hyperlink"/>
@@ -6451,7 +7085,7 @@
             <w:bCs/>
             <w:noProof/>
           </w:rPr>
-          <w:t>Table 11:FR_11 FEEDBACK</w:t>
+          <w:t>Table 10:FR_10 SETTINGS</w:t>
         </w:r>
         <w:r>
           <w:rPr>
@@ -6472,7 +7106,7 @@
             <w:noProof/>
             <w:webHidden/>
           </w:rPr>
-          <w:instrText xml:space="preserve"> PAGEREF _Toc184601207 \h </w:instrText>
+          <w:instrText xml:space="preserve"> PAGEREF _Toc184780786 \h </w:instrText>
         </w:r>
         <w:r>
           <w:rPr>
@@ -6514,7 +7148,7 @@
           <w:noProof/>
         </w:rPr>
       </w:pPr>
-      <w:hyperlink w:anchor="_Toc184601208" w:history="1">
+      <w:hyperlink w:anchor="_Toc184780787" w:history="1">
         <w:r>
           <w:rPr>
             <w:rStyle w:val="Hyperlink"/>
@@ -6522,7 +7156,7 @@
             <w:bCs/>
             <w:noProof/>
           </w:rPr>
-          <w:t>Table 12:FR_12 LOGOUT</w:t>
+          <w:t>Table 11:FR_11 FEEDBACK</w:t>
         </w:r>
         <w:r>
           <w:rPr>
@@ -6543,7 +7177,7 @@
             <w:noProof/>
             <w:webHidden/>
           </w:rPr>
-          <w:instrText xml:space="preserve"> PAGEREF _Toc184601208 \h </w:instrText>
+          <w:instrText xml:space="preserve"> PAGEREF _Toc184780787 \h </w:instrText>
         </w:r>
         <w:r>
           <w:rPr>
@@ -6585,7 +7219,78 @@
           <w:noProof/>
         </w:rPr>
       </w:pPr>
-      <w:hyperlink w:anchor="_Toc184601209" w:history="1">
+      <w:hyperlink w:anchor="_Toc184780788" w:history="1">
+        <w:r>
+          <w:rPr>
+            <w:rStyle w:val="Hyperlink"/>
+            <w:b/>
+            <w:bCs/>
+            <w:noProof/>
+          </w:rPr>
+          <w:t>Table 12:FR_12 LOGOUT</w:t>
+        </w:r>
+        <w:r>
+          <w:rPr>
+            <w:noProof/>
+            <w:webHidden/>
+          </w:rPr>
+          <w:tab/>
+        </w:r>
+        <w:r>
+          <w:rPr>
+            <w:noProof/>
+            <w:webHidden/>
+          </w:rPr>
+          <w:fldChar w:fldCharType="begin"/>
+        </w:r>
+        <w:r>
+          <w:rPr>
+            <w:noProof/>
+            <w:webHidden/>
+          </w:rPr>
+          <w:instrText xml:space="preserve"> PAGEREF _Toc184780788 \h </w:instrText>
+        </w:r>
+        <w:r>
+          <w:rPr>
+            <w:noProof/>
+            <w:webHidden/>
+          </w:rPr>
+        </w:r>
+        <w:r>
+          <w:rPr>
+            <w:noProof/>
+            <w:webHidden/>
+          </w:rPr>
+          <w:fldChar w:fldCharType="separate"/>
+        </w:r>
+        <w:r>
+          <w:rPr>
+            <w:noProof/>
+            <w:webHidden/>
+          </w:rPr>
+          <w:t>17</w:t>
+        </w:r>
+        <w:r>
+          <w:rPr>
+            <w:noProof/>
+            <w:webHidden/>
+          </w:rPr>
+          <w:fldChar w:fldCharType="end"/>
+        </w:r>
+      </w:hyperlink>
+    </w:p>
+    <w:p>
+      <w:pPr>
+        <w:pStyle w:val="TableofFigures"/>
+        <w:tabs>
+          <w:tab w:val="right" w:leader="dot" w:pos="9610"/>
+        </w:tabs>
+        <w:rPr>
+          <w:rFonts w:asciiTheme="minorHAnsi" w:eastAsiaTheme="minorEastAsia" w:hAnsiTheme="minorHAnsi" w:cstheme="minorBidi"/>
+          <w:noProof/>
+        </w:rPr>
+      </w:pPr>
+      <w:hyperlink w:anchor="_Toc184780789" w:history="1">
         <w:r>
           <w:rPr>
             <w:rStyle w:val="Hyperlink"/>
@@ -6614,7 +7319,7 @@
             <w:noProof/>
             <w:webHidden/>
           </w:rPr>
-          <w:instrText xml:space="preserve"> PAGEREF _Toc184601209 \h </w:instrText>
+          <w:instrText xml:space="preserve"> PAGEREF _Toc184780789 \h </w:instrText>
         </w:r>
         <w:r>
           <w:rPr>
@@ -6634,7 +7339,7 @@
             <w:noProof/>
             <w:webHidden/>
           </w:rPr>
-          <w:t>18</w:t>
+          <w:t>19</w:t>
         </w:r>
         <w:r>
           <w:rPr>
@@ -6661,7 +7366,7 @@
           <w:color w:val="auto"/>
         </w:rPr>
       </w:pPr>
-      <w:bookmarkStart w:id="0" w:name="_Toc184601154"/>
+      <w:bookmarkStart w:id="0" w:name="_Toc184765537"/>
       <w:r>
         <w:rPr>
           <w:rFonts w:eastAsia="Times New Roman" w:cs="Times New Roman"/>
@@ -6689,7 +7394,7 @@
           <w:szCs w:val="28"/>
         </w:rPr>
       </w:pPr>
-      <w:bookmarkStart w:id="1" w:name="_Toc184601155"/>
+      <w:bookmarkStart w:id="1" w:name="_Toc184765538"/>
       <w:r>
         <w:rPr>
           <w:rFonts w:eastAsia="Times New Roman" w:cs="Times New Roman"/>
@@ -6709,15 +7414,7 @@
         <w:jc w:val="both"/>
       </w:pPr>
       <w:r>
-        <w:t xml:space="preserve">Our app is a comprehensive, AI-driven platform designed to support children with </w:t>
-      </w:r>
-      <w:proofErr w:type="gramStart"/>
-      <w:r>
-        <w:t>Autism Spectrum Disorder</w:t>
-      </w:r>
-      <w:proofErr w:type="gramEnd"/>
-      <w:r>
-        <w:t xml:space="preserve"> (ASD) and their caregivers. It begins with an </w:t>
+        <w:t xml:space="preserve">Our app is a comprehensive, AI-driven platform designed to support children with Autism Spectrum Disorder (ASD) and their caregivers. It begins with an </w:t>
       </w:r>
       <w:r>
         <w:rPr>
@@ -6726,7 +7423,11 @@
         <w:t>initial assessment</w:t>
       </w:r>
       <w:r>
-        <w:t xml:space="preserve"> to evaluate the child’s ASD level and developmental stage, ensuring a fully personalized experience tailored to their unique needs. The app features an </w:t>
+        <w:t xml:space="preserve"> to evaluate the child’s ASD level and developmental stage, ensuring a fully personalized experience tailored to their unique </w:t>
+      </w:r>
+      <w:r>
+        <w:lastRenderedPageBreak/>
+        <w:t xml:space="preserve">needs. The app features an </w:t>
       </w:r>
       <w:r>
         <w:rPr>
@@ -6796,7 +7497,7 @@
           <w:szCs w:val="24"/>
         </w:rPr>
       </w:pPr>
-      <w:bookmarkStart w:id="2" w:name="_Toc184601156"/>
+      <w:bookmarkStart w:id="2" w:name="_Toc184765539"/>
       <w:r>
         <w:rPr>
           <w:rFonts w:eastAsia="Times New Roman" w:cs="Times New Roman"/>
@@ -6806,7 +7507,6 @@
           <w:sz w:val="28"/>
           <w:szCs w:val="28"/>
         </w:rPr>
-        <w:lastRenderedPageBreak/>
         <w:t>Purpose</w:t>
       </w:r>
       <w:r>
@@ -6830,23 +7530,7 @@
           <w:sz w:val="24"/>
           <w:szCs w:val="24"/>
         </w:rPr>
-        <w:t xml:space="preserve">The purpose of this app is to create a comprehensive, technology-driven solution that supports children with </w:t>
-      </w:r>
-      <w:proofErr w:type="gramStart"/>
-      <w:r>
-        <w:rPr>
-          <w:sz w:val="24"/>
-          <w:szCs w:val="24"/>
-        </w:rPr>
-        <w:t>Autism Spectrum Disorder</w:t>
-      </w:r>
-      <w:proofErr w:type="gramEnd"/>
-      <w:r>
-        <w:rPr>
-          <w:sz w:val="24"/>
-          <w:szCs w:val="24"/>
-        </w:rPr>
-        <w:t xml:space="preserve"> (ASD) and their caregivers in meaningful ways. By offering personalized learning experiences through AI-driven activities and educational modules, the app aims to enhance the cognitive, social, and behavioral development of children with autism. It also provides caregivers with reliable resources, including an AI-powered chatbot for expert guidance and decision-making support, making it easier to navigate the challenges of autism care. Additionally, the app simplifies progress monitoring by delivering data-driven insights that help families and educators track and evaluate the child’s growth and achievements over time. By addressing the fragmentation found in existing solutions, the app integrates learning, guidance, and progress tracking into a user-friendly and cohesive platform, ultimately improving the quality of life for both children with autism and their families.</w:t>
+        <w:t>The purpose of this app is to create a comprehensive, technology-driven solution that supports children with Autism Spectrum Disorder (ASD) and their caregivers in meaningful ways. By offering personalized learning experiences through AI-driven activities and educational modules, the app aims to enhance the cognitive, social, and behavioral development of children with autism. It also provides caregivers with reliable resources, including an AI-powered chatbot for expert guidance and decision-making support, making it easier to navigate the challenges of autism care. Additionally, the app simplifies progress monitoring by delivering data-driven insights that help families and educators track and evaluate the child’s growth and achievements over time. By addressing the fragmentation found in existing solutions, the app integrates learning, guidance, and progress tracking into a user-friendly and cohesive platform, ultimately improving the quality of life for both children with autism and their families.</w:t>
       </w:r>
     </w:p>
     <w:p>
@@ -6876,7 +7560,7 @@
         </w:rPr>
         <w:t xml:space="preserve"> </w:t>
       </w:r>
-      <w:bookmarkStart w:id="3" w:name="_Toc184601157"/>
+      <w:bookmarkStart w:id="3" w:name="_Toc184765540"/>
       <w:r>
         <w:rPr>
           <w:rFonts w:eastAsia="Times New Roman" w:cs="Times New Roman"/>
@@ -7056,7 +7740,7 @@
           <w:szCs w:val="28"/>
         </w:rPr>
       </w:pPr>
-      <w:bookmarkStart w:id="4" w:name="_Toc184601158"/>
+      <w:bookmarkStart w:id="4" w:name="_Toc184765541"/>
       <w:r>
         <w:rPr>
           <w:rFonts w:eastAsia="Times New Roman" w:cs="Times New Roman"/>
@@ -7066,6 +7750,7 @@
           <w:sz w:val="28"/>
           <w:szCs w:val="28"/>
         </w:rPr>
+        <w:lastRenderedPageBreak/>
         <w:t>Existing Solution:</w:t>
       </w:r>
       <w:bookmarkEnd w:id="4"/>
@@ -7132,7 +7817,6 @@
                 <w:szCs w:val="24"/>
               </w:rPr>
             </w:pPr>
-            <w:proofErr w:type="spellStart"/>
             <w:r>
               <w:rPr>
                 <w:b/>
@@ -7142,7 +7826,6 @@
               </w:rPr>
               <w:t>Cognoa</w:t>
             </w:r>
-            <w:proofErr w:type="spellEnd"/>
           </w:p>
         </w:tc>
         <w:tc>
@@ -7195,19 +7878,8 @@
                 <w:sz w:val="24"/>
                 <w:szCs w:val="24"/>
               </w:rPr>
-              <w:t xml:space="preserve">Autism </w:t>
-            </w:r>
-            <w:proofErr w:type="spellStart"/>
-            <w:r>
-              <w:rPr>
-                <w:b/>
-                <w:bCs/>
-                <w:sz w:val="24"/>
-                <w:szCs w:val="24"/>
-              </w:rPr>
-              <w:t>iHelp</w:t>
-            </w:r>
-            <w:proofErr w:type="spellEnd"/>
+              <w:t>Autism iHelp</w:t>
+            </w:r>
           </w:p>
         </w:tc>
         <w:tc>
@@ -7226,7 +7898,6 @@
                 <w:szCs w:val="24"/>
               </w:rPr>
             </w:pPr>
-            <w:proofErr w:type="spellStart"/>
             <w:r>
               <w:rPr>
                 <w:b/>
@@ -7236,7 +7907,6 @@
               </w:rPr>
               <w:t>AutiSpark</w:t>
             </w:r>
-            <w:proofErr w:type="spellEnd"/>
           </w:p>
         </w:tc>
         <w:tc>
@@ -7282,7 +7952,6 @@
                 <w:szCs w:val="24"/>
               </w:rPr>
             </w:pPr>
-            <w:proofErr w:type="spellStart"/>
             <w:r>
               <w:rPr>
                 <w:b/>
@@ -7292,7 +7961,6 @@
               </w:rPr>
               <w:t>Otsimo</w:t>
             </w:r>
-            <w:proofErr w:type="spellEnd"/>
           </w:p>
         </w:tc>
         <w:tc>
@@ -7537,7 +8205,6 @@
                 <w:sz w:val="24"/>
                 <w:szCs w:val="24"/>
               </w:rPr>
-              <w:lastRenderedPageBreak/>
               <w:t>Key Features</w:t>
             </w:r>
           </w:p>
@@ -9340,7 +10007,7 @@
           <w:szCs w:val="28"/>
         </w:rPr>
       </w:pPr>
-      <w:bookmarkStart w:id="5" w:name="_Toc184601159"/>
+      <w:bookmarkStart w:id="5" w:name="_Toc184765542"/>
       <w:r>
         <w:rPr>
           <w:rFonts w:eastAsia="Times New Roman" w:cs="Times New Roman"/>
@@ -9350,6 +10017,7 @@
           <w:sz w:val="28"/>
           <w:szCs w:val="28"/>
         </w:rPr>
+        <w:lastRenderedPageBreak/>
         <w:t>Gap Analysis and Proposed Solution:</w:t>
       </w:r>
       <w:bookmarkEnd w:id="5"/>
@@ -9524,7 +10192,6 @@
           <w:sz w:val="24"/>
           <w:szCs w:val="24"/>
         </w:rPr>
-        <w:lastRenderedPageBreak/>
         <w:t>Addressing the Gaps</w:t>
       </w:r>
     </w:p>
@@ -9541,23 +10208,7 @@
           <w:sz w:val="24"/>
           <w:szCs w:val="24"/>
         </w:rPr>
-        <w:t xml:space="preserve">The proposed app is designed as a comprehensive and user-centric solution for children with </w:t>
-      </w:r>
-      <w:proofErr w:type="gramStart"/>
-      <w:r>
-        <w:rPr>
-          <w:sz w:val="24"/>
-          <w:szCs w:val="24"/>
-        </w:rPr>
-        <w:t>Autism Spectrum Disorder</w:t>
-      </w:r>
-      <w:proofErr w:type="gramEnd"/>
-      <w:r>
-        <w:rPr>
-          <w:sz w:val="24"/>
-          <w:szCs w:val="24"/>
-        </w:rPr>
-        <w:t xml:space="preserve"> (ASD) and their caregivers. It begins with an initial assessment feature that evaluates the child’s ASD level and developmental stage, enabling the app to personalize the experience by recommending suitable activities, games, and educational modules aligned with the child’s unique needs.</w:t>
+        <w:t>The proposed app is designed as a comprehensive and user-centric solution for children with Autism Spectrum Disorder (ASD) and their caregivers. It begins with an initial assessment feature that evaluates the child’s ASD level and developmental stage, enabling the app to personalize the experience by recommending suitable activities, games, and educational modules aligned with the child’s unique needs.</w:t>
       </w:r>
     </w:p>
     <w:p>
@@ -9638,7 +10289,7 @@
           <w:color w:val="auto"/>
         </w:rPr>
       </w:pPr>
-      <w:bookmarkStart w:id="6" w:name="_Toc184601160"/>
+      <w:bookmarkStart w:id="6" w:name="_Toc184765543"/>
       <w:r>
         <w:rPr>
           <w:rFonts w:eastAsia="Times New Roman" w:cs="Times New Roman"/>
@@ -9666,7 +10317,7 @@
           <w:szCs w:val="28"/>
         </w:rPr>
       </w:pPr>
-      <w:bookmarkStart w:id="7" w:name="_Toc184601161"/>
+      <w:bookmarkStart w:id="7" w:name="_Toc184765544"/>
       <w:r>
         <w:rPr>
           <w:rFonts w:eastAsia="Times New Roman" w:cs="Times New Roman"/>
@@ -9687,15 +10338,7 @@
         <w:jc w:val="both"/>
       </w:pPr>
       <w:r>
-        <w:t xml:space="preserve">This Software Requirements Specification (SRS) document serves as a foundational guideline for the development team and stakeholders involved in the creation of our AI-driven platform supporting children with Autism Spectrum </w:t>
-      </w:r>
-      <w:proofErr w:type="gramStart"/>
-      <w:r>
-        <w:t>Disorder(</w:t>
-      </w:r>
-      <w:proofErr w:type="gramEnd"/>
-      <w:r>
-        <w:t>ASD) and their caregivers.</w:t>
+        <w:t>This Software Requirements Specification (SRS) document serves as a foundational guideline for the development team and stakeholders involved in the creation of our AI-driven platform supporting children with Autism Spectrum Disorder(ASD) and their caregivers.</w:t>
       </w:r>
     </w:p>
     <w:p>
@@ -9713,7 +10356,7 @@
           <w:szCs w:val="28"/>
         </w:rPr>
       </w:pPr>
-      <w:bookmarkStart w:id="8" w:name="_Toc184601162"/>
+      <w:bookmarkStart w:id="8" w:name="_Toc184765545"/>
       <w:r>
         <w:rPr>
           <w:rFonts w:eastAsia="Times New Roman" w:cs="Times New Roman"/>
@@ -9732,7 +10375,11 @@
         <w:jc w:val="both"/>
       </w:pPr>
       <w:r>
-        <w:t>The purpose of this document is to provide a clear, detailed, and structured overview of the system’s requirements, ensuring alignment between stakeholders and the development team. It establishes a shared understanding of the project’s scope, objectives, and deliverables, acting as a bridge between conceptualization and implementation. This document will outline the functional, non-functional, and technical requirements essential for developing a system that meets the highest standards of usability, accessibility, and performance.</w:t>
+        <w:t xml:space="preserve">The purpose of this document is to provide a clear, detailed, and structured overview of the system’s requirements, ensuring alignment between stakeholders and the development team. It establishes a shared understanding of the project’s scope, objectives, and deliverables, acting as a bridge between conceptualization and implementation. This document will outline the functional, non-functional, and </w:t>
+      </w:r>
+      <w:r>
+        <w:lastRenderedPageBreak/>
+        <w:t>technical requirements essential for developing a system that meets the highest standards of usability, accessibility, and performance.</w:t>
       </w:r>
     </w:p>
     <w:p>
@@ -9760,7 +10407,7 @@
           <w:szCs w:val="28"/>
         </w:rPr>
       </w:pPr>
-      <w:bookmarkStart w:id="9" w:name="_Toc184601163"/>
+      <w:bookmarkStart w:id="9" w:name="_Toc184765546"/>
       <w:r>
         <w:rPr>
           <w:rFonts w:eastAsia="Times New Roman" w:cs="Times New Roman"/>
@@ -9805,23 +10452,7 @@
           <w:sz w:val="24"/>
           <w:szCs w:val="24"/>
         </w:rPr>
-        <w:t>, is a comprehensive platform designed to assist children with “</w:t>
-      </w:r>
-      <w:proofErr w:type="gramStart"/>
-      <w:r>
-        <w:rPr>
-          <w:sz w:val="24"/>
-          <w:szCs w:val="24"/>
-        </w:rPr>
-        <w:t>Autism Spectrum Disorder</w:t>
-      </w:r>
-      <w:proofErr w:type="gramEnd"/>
-      <w:r>
-        <w:rPr>
-          <w:sz w:val="24"/>
-          <w:szCs w:val="24"/>
-        </w:rPr>
-        <w:t xml:space="preserve"> (ASD)” and their caregivers. This AI-driven application integrates advanced technologies to deliver personalized learning experiences, caregiver guidance, and developmental progress monitoring within a single, cohesive system.</w:t>
+        <w:t>, is a comprehensive platform designed to assist children with “Autism Spectrum Disorder (ASD)” and their caregivers. This AI-driven application integrates advanced technologies to deliver personalized learning experiences, caregiver guidance, and developmental progress monitoring within a single, cohesive system.</w:t>
       </w:r>
     </w:p>
     <w:p>
@@ -9868,7 +10499,6 @@
           <w:sz w:val="24"/>
           <w:szCs w:val="24"/>
         </w:rPr>
-        <w:lastRenderedPageBreak/>
         <w:t>Personalized Support:</w:t>
       </w:r>
       <w:r>
@@ -10131,7 +10761,7 @@
           <w:szCs w:val="28"/>
         </w:rPr>
       </w:pPr>
-      <w:bookmarkStart w:id="10" w:name="_Toc184601164"/>
+      <w:bookmarkStart w:id="10" w:name="_Toc184765547"/>
       <w:r>
         <w:rPr>
           <w:rFonts w:eastAsia="Times New Roman" w:cs="Times New Roman"/>
@@ -10299,6 +10929,7 @@
           <w:sz w:val="24"/>
           <w:szCs w:val="24"/>
         </w:rPr>
+        <w:lastRenderedPageBreak/>
         <w:t>Personalized Learning:</w:t>
       </w:r>
       <w:r>
@@ -10620,7 +11251,6 @@
           <w:sz w:val="24"/>
           <w:szCs w:val="24"/>
         </w:rPr>
-        <w:lastRenderedPageBreak/>
         <w:t></w:t>
       </w:r>
       <w:r>
@@ -10777,7 +11407,7 @@
           <w:szCs w:val="28"/>
         </w:rPr>
       </w:pPr>
-      <w:bookmarkStart w:id="11" w:name="_Toc184601165"/>
+      <w:bookmarkStart w:id="11" w:name="_Toc184765548"/>
       <w:r>
         <w:rPr>
           <w:rFonts w:eastAsia="Times New Roman" w:cs="Times New Roman"/>
@@ -10802,7 +11432,7 @@
           <w:szCs w:val="28"/>
         </w:rPr>
       </w:pPr>
-      <w:bookmarkStart w:id="12" w:name="_Toc184601166"/>
+      <w:bookmarkStart w:id="12" w:name="_Toc184765549"/>
       <w:r>
         <w:rPr>
           <w:rFonts w:eastAsia="Times New Roman" w:cs="Times New Roman"/>
@@ -10843,30 +11473,14 @@
           <w:sz w:val="24"/>
           <w:szCs w:val="24"/>
         </w:rPr>
-        <w:t xml:space="preserve"> is an independent and self-contained application designed to address the unique educational and caregiving needs of children with “</w:t>
-      </w:r>
-      <w:proofErr w:type="gramStart"/>
-      <w:r>
-        <w:rPr>
-          <w:sz w:val="24"/>
-          <w:szCs w:val="24"/>
-        </w:rPr>
-        <w:t>Autism Spectrum Disorder</w:t>
-      </w:r>
-      <w:proofErr w:type="gramEnd"/>
-      <w:r>
-        <w:rPr>
-          <w:sz w:val="24"/>
-          <w:szCs w:val="24"/>
-        </w:rPr>
-        <w:t xml:space="preserve"> (ASD)” and their families. This product differentiates itself through its focus on accessibility, inclusivity, and a user-friendly interface, ensuring it meets the diverse needs of its users.</w:t>
+        <w:t xml:space="preserve"> is an independent and self-contained application designed to address the unique educational and caregiving needs of children with “Autism Spectrum Disorder (ASD)” and their families. This product differentiates itself through its focus on accessibility, inclusivity, and a user-friendly interface, ensuring it meets the diverse needs of its users.</w:t>
       </w:r>
     </w:p>
     <w:p>
       <w:pPr>
         <w:pStyle w:val="Heading3"/>
       </w:pPr>
-      <w:bookmarkStart w:id="13" w:name="_Toc184601167"/>
+      <w:bookmarkStart w:id="13" w:name="_Toc184765550"/>
       <w:r>
         <w:t>2.2.1.1 System Interfaces</w:t>
       </w:r>
@@ -10908,7 +11522,7 @@
       <w:pPr>
         <w:pStyle w:val="Heading3"/>
       </w:pPr>
-      <w:bookmarkStart w:id="14" w:name="_Toc184601168"/>
+      <w:bookmarkStart w:id="14" w:name="_Toc184765551"/>
       <w:r>
         <w:t>2.2.1.2 User Interfaces</w:t>
       </w:r>
@@ -10950,7 +11564,7 @@
       <w:pPr>
         <w:pStyle w:val="Heading3"/>
       </w:pPr>
-      <w:bookmarkStart w:id="15" w:name="_Toc184601169"/>
+      <w:bookmarkStart w:id="15" w:name="_Toc184765552"/>
       <w:r>
         <w:t>2.2.1.3 Hardware Interfaces</w:t>
       </w:r>
@@ -10985,7 +11599,7 @@
       <w:pPr>
         <w:pStyle w:val="Heading3"/>
       </w:pPr>
-      <w:bookmarkStart w:id="16" w:name="_Toc184601170"/>
+      <w:bookmarkStart w:id="16" w:name="_Toc184765553"/>
       <w:r>
         <w:t>2.2.1.4 Software Interfaces</w:t>
       </w:r>
@@ -11027,7 +11641,7 @@
       <w:pPr>
         <w:pStyle w:val="Heading3"/>
       </w:pPr>
-      <w:bookmarkStart w:id="17" w:name="_Toc184601171"/>
+      <w:bookmarkStart w:id="17" w:name="_Toc184765554"/>
       <w:r>
         <w:t>2.2.1.5 Communication Interfaces</w:t>
       </w:r>
@@ -11062,7 +11676,15 @@
           <w:sz w:val="24"/>
           <w:szCs w:val="24"/>
         </w:rPr>
-        <w:t xml:space="preserve"> requires minimal communication interfaces, as it is primarily a mobile application. However, certain interfaces are necessary to ensure functionality, data security, and connectivity. These include </w:t>
+        <w:t xml:space="preserve"> requires minimal communication interfaces, as it is primarily a mobile application. However, certain interfaces are </w:t>
+      </w:r>
+      <w:r>
+        <w:rPr>
+          <w:sz w:val="24"/>
+          <w:szCs w:val="24"/>
+        </w:rPr>
+        <w:lastRenderedPageBreak/>
+        <w:t xml:space="preserve">necessary to ensure functionality, data security, and connectivity. These include </w:t>
       </w:r>
       <w:r>
         <w:rPr>
@@ -11078,7 +11700,7 @@
       <w:pPr>
         <w:pStyle w:val="Heading3"/>
       </w:pPr>
-      <w:bookmarkStart w:id="18" w:name="_Toc184601172"/>
+      <w:bookmarkStart w:id="18" w:name="_Toc184765555"/>
       <w:r>
         <w:t>2.2.1.6 Memory</w:t>
       </w:r>
@@ -11120,7 +11742,7 @@
       <w:pPr>
         <w:pStyle w:val="Heading3"/>
       </w:pPr>
-      <w:bookmarkStart w:id="19" w:name="_Toc184601173"/>
+      <w:bookmarkStart w:id="19" w:name="_Toc184765556"/>
       <w:r>
         <w:t>2.2.1.7 Operations</w:t>
       </w:r>
@@ -11168,7 +11790,7 @@
           <w:szCs w:val="28"/>
         </w:rPr>
       </w:pPr>
-      <w:bookmarkStart w:id="20" w:name="_Toc184601174"/>
+      <w:bookmarkStart w:id="20" w:name="_Toc184765557"/>
       <w:r>
         <w:rPr>
           <w:rFonts w:eastAsia="Times New Roman" w:cs="Times New Roman"/>
@@ -11190,7 +11812,7 @@
           <w:szCs w:val="24"/>
         </w:rPr>
       </w:pPr>
-      <w:bookmarkStart w:id="21" w:name="_Toc184601197"/>
+      <w:bookmarkStart w:id="21" w:name="_Toc184780777"/>
       <w:r>
         <w:rPr>
           <w:b/>
@@ -11722,23 +12344,7 @@
                 <w:sz w:val="24"/>
                 <w:szCs w:val="24"/>
               </w:rPr>
-              <w:t xml:space="preserve">System </w:t>
-            </w:r>
-            <w:proofErr w:type="gramStart"/>
-            <w:r>
-              <w:rPr>
-                <w:sz w:val="24"/>
-                <w:szCs w:val="24"/>
-              </w:rPr>
-              <w:t>save</w:t>
-            </w:r>
-            <w:proofErr w:type="gramEnd"/>
-            <w:r>
-              <w:rPr>
-                <w:sz w:val="24"/>
-                <w:szCs w:val="24"/>
-              </w:rPr>
-              <w:t xml:space="preserve"> the record in the database.</w:t>
+              <w:t>System save the record in the database.</w:t>
             </w:r>
           </w:p>
         </w:tc>
@@ -11758,7 +12364,7 @@
           <w:szCs w:val="36"/>
         </w:rPr>
       </w:pPr>
-      <w:bookmarkStart w:id="22" w:name="_Toc184601198"/>
+      <w:bookmarkStart w:id="22" w:name="_Toc184780778"/>
       <w:r>
         <w:rPr>
           <w:b/>
@@ -12421,7 +13027,7 @@
           <w:szCs w:val="24"/>
         </w:rPr>
       </w:pPr>
-      <w:bookmarkStart w:id="23" w:name="_Toc184601199"/>
+      <w:bookmarkStart w:id="23" w:name="_Toc184780779"/>
       <w:r>
         <w:rPr>
           <w:b/>
@@ -12899,15 +13505,13 @@
               </w:rPr>
               <w:t xml:space="preserve">Internet connectivity and access to </w:t>
             </w:r>
-            <w:proofErr w:type="gramStart"/>
-            <w:r>
-              <w:rPr>
-                <w:sz w:val="24"/>
-                <w:szCs w:val="24"/>
-              </w:rPr>
-              <w:t>users</w:t>
-            </w:r>
-            <w:proofErr w:type="gramEnd"/>
+            <w:r>
+              <w:rPr>
+                <w:sz w:val="24"/>
+                <w:szCs w:val="24"/>
+              </w:rPr>
+              <w:t>user’s</w:t>
+            </w:r>
             <w:r>
               <w:rPr>
                 <w:sz w:val="24"/>
@@ -12996,7 +13600,6 @@
                 <w:sz w:val="24"/>
                 <w:szCs w:val="24"/>
               </w:rPr>
-              <w:lastRenderedPageBreak/>
               <w:t>Save the updated information in the database</w:t>
             </w:r>
           </w:p>
@@ -13017,7 +13620,7 @@
           <w:szCs w:val="24"/>
         </w:rPr>
       </w:pPr>
-      <w:bookmarkStart w:id="24" w:name="_Toc184601200"/>
+      <w:bookmarkStart w:id="24" w:name="_Toc184780780"/>
       <w:r>
         <w:rPr>
           <w:b/>
@@ -13578,7 +14181,7 @@
           <w:szCs w:val="22"/>
         </w:rPr>
       </w:pPr>
-      <w:bookmarkStart w:id="25" w:name="_Toc184601201"/>
+      <w:bookmarkStart w:id="25" w:name="_Toc184780781"/>
       <w:r>
         <w:rPr>
           <w:b/>
@@ -14066,7 +14669,7 @@
           <w:szCs w:val="24"/>
         </w:rPr>
       </w:pPr>
-      <w:bookmarkStart w:id="27" w:name="_Toc184601202"/>
+      <w:bookmarkStart w:id="27" w:name="_Toc184780782"/>
       <w:r>
         <w:rPr>
           <w:b/>
@@ -14414,7 +15017,6 @@
               <w:rPr>
                 <w:sz w:val="24"/>
               </w:rPr>
-              <w:lastRenderedPageBreak/>
               <w:t>Provide interactive games and activities</w:t>
             </w:r>
           </w:p>
@@ -14558,7 +15160,7 @@
           <w:szCs w:val="24"/>
         </w:rPr>
       </w:pPr>
-      <w:bookmarkStart w:id="29" w:name="_Toc184601203"/>
+      <w:bookmarkStart w:id="29" w:name="_Toc184780783"/>
       <w:r>
         <w:rPr>
           <w:b/>
@@ -15020,7 +15622,7 @@
           <w:szCs w:val="24"/>
         </w:rPr>
       </w:pPr>
-      <w:bookmarkStart w:id="30" w:name="_Toc184601204"/>
+      <w:bookmarkStart w:id="30" w:name="_Toc184780784"/>
       <w:r>
         <w:rPr>
           <w:b/>
@@ -15532,7 +16134,7 @@
           <w:szCs w:val="24"/>
         </w:rPr>
       </w:pPr>
-      <w:bookmarkStart w:id="31" w:name="_Toc184601205"/>
+      <w:bookmarkStart w:id="31" w:name="_Toc184780785"/>
       <w:r>
         <w:rPr>
           <w:b/>
@@ -15950,7 +16552,6 @@
                 <w:sz w:val="24"/>
                 <w:szCs w:val="24"/>
               </w:rPr>
-              <w:lastRenderedPageBreak/>
               <w:t>The system sends reminders for children to complete specific activities</w:t>
             </w:r>
           </w:p>
@@ -16124,7 +16725,7 @@
           <w:szCs w:val="24"/>
         </w:rPr>
       </w:pPr>
-      <w:bookmarkStart w:id="32" w:name="_Toc184601206"/>
+      <w:bookmarkStart w:id="32" w:name="_Toc184780786"/>
       <w:r>
         <w:rPr>
           <w:b/>
@@ -16735,7 +17336,7 @@
           <w:szCs w:val="24"/>
         </w:rPr>
       </w:pPr>
-      <w:bookmarkStart w:id="33" w:name="_Toc184601207"/>
+      <w:bookmarkStart w:id="33" w:name="_Toc184780787"/>
       <w:r>
         <w:rPr>
           <w:b/>
@@ -17414,7 +18015,7 @@
           <w:szCs w:val="24"/>
         </w:rPr>
       </w:pPr>
-      <w:bookmarkStart w:id="34" w:name="_Toc184601208"/>
+      <w:bookmarkStart w:id="34" w:name="_Toc184780788"/>
       <w:r>
         <w:rPr>
           <w:b/>
@@ -17672,7 +18273,6 @@
                 <w:sz w:val="24"/>
                 <w:szCs w:val="24"/>
               </w:rPr>
-              <w:lastRenderedPageBreak/>
               <w:t>Description</w:t>
             </w:r>
           </w:p>
@@ -18016,7 +18616,7 @@
           <w:szCs w:val="28"/>
         </w:rPr>
       </w:pPr>
-      <w:bookmarkStart w:id="35" w:name="_Toc184601175"/>
+      <w:bookmarkStart w:id="35" w:name="_Toc184765558"/>
       <w:r>
         <w:rPr>
           <w:rFonts w:eastAsia="Times New Roman" w:cs="Times New Roman"/>
@@ -18278,7 +18878,7 @@
           <w:szCs w:val="28"/>
         </w:rPr>
       </w:pPr>
-      <w:bookmarkStart w:id="36" w:name="_Toc184601176"/>
+      <w:bookmarkStart w:id="36" w:name="_Toc184765559"/>
       <w:r>
         <w:rPr>
           <w:rFonts w:eastAsia="Times New Roman" w:cs="Times New Roman"/>
@@ -18798,6 +19398,7 @@
           <w:sz w:val="24"/>
           <w:szCs w:val="24"/>
         </w:rPr>
+        <w:lastRenderedPageBreak/>
         <w:t>SSL/TLS</w:t>
       </w:r>
       <w:r>
@@ -18934,7 +19535,6 @@
           <w:sz w:val="24"/>
           <w:szCs w:val="24"/>
         </w:rPr>
-        <w:lastRenderedPageBreak/>
         <w:t>End-to-end encryption for data security.</w:t>
       </w:r>
     </w:p>
@@ -18997,7 +19597,7 @@
           <w:szCs w:val="28"/>
         </w:rPr>
       </w:pPr>
-      <w:bookmarkStart w:id="37" w:name="_Toc184601177"/>
+      <w:bookmarkStart w:id="37" w:name="_Toc184765560"/>
       <w:r>
         <w:rPr>
           <w:rFonts w:eastAsia="Times New Roman" w:cs="Times New Roman"/>
@@ -19293,7 +19893,7 @@
           <w:szCs w:val="28"/>
         </w:rPr>
       </w:pPr>
-      <w:bookmarkStart w:id="38" w:name="_Toc184601178"/>
+      <w:bookmarkStart w:id="38" w:name="_Toc184765561"/>
       <w:r>
         <w:rPr>
           <w:rFonts w:eastAsia="Times New Roman" w:cs="Times New Roman"/>
@@ -19331,7 +19931,7 @@
           <w:color w:val="auto"/>
         </w:rPr>
       </w:pPr>
-      <w:bookmarkStart w:id="39" w:name="_Toc184601179"/>
+      <w:bookmarkStart w:id="39" w:name="_Toc184765562"/>
       <w:r>
         <w:rPr>
           <w:rFonts w:eastAsia="Times New Roman" w:cs="Times New Roman"/>
@@ -19354,7 +19954,7 @@
           <w:szCs w:val="28"/>
         </w:rPr>
       </w:pPr>
-      <w:bookmarkStart w:id="40" w:name="_Toc184601180"/>
+      <w:bookmarkStart w:id="40" w:name="_Toc184765563"/>
       <w:r>
         <w:rPr>
           <w:rFonts w:eastAsia="Times New Roman" w:cs="Times New Roman"/>
@@ -20076,6 +20676,7 @@
                 <w:sz w:val="24"/>
                 <w:szCs w:val="24"/>
               </w:rPr>
+              <w:lastRenderedPageBreak/>
               <w:t>FR_10</w:t>
             </w:r>
           </w:p>
@@ -20268,7 +20869,7 @@
           <w:szCs w:val="36"/>
         </w:rPr>
       </w:pPr>
-      <w:bookmarkStart w:id="41" w:name="_Toc184601209"/>
+      <w:bookmarkStart w:id="41" w:name="_Toc184780789"/>
       <w:r>
         <w:rPr>
           <w:b/>
@@ -20360,7 +20961,7 @@
           <w:szCs w:val="28"/>
         </w:rPr>
       </w:pPr>
-      <w:bookmarkStart w:id="42" w:name="_Toc184601181"/>
+      <w:bookmarkStart w:id="42" w:name="_Toc184765564"/>
       <w:r>
         <w:rPr>
           <w:rFonts w:eastAsia="Times New Roman" w:cs="Times New Roman"/>
@@ -20368,7 +20969,6 @@
           <w:color w:val="auto"/>
           <w:szCs w:val="28"/>
         </w:rPr>
-        <w:lastRenderedPageBreak/>
         <w:t>2.3.2 Non-Functional Requirements</w:t>
       </w:r>
       <w:bookmarkEnd w:id="42"/>
@@ -21043,7 +21643,7 @@
           <w:lang w:eastAsia="zh-CN" w:bidi="ar"/>
         </w:rPr>
       </w:pPr>
-      <w:bookmarkStart w:id="43" w:name="_Toc184601182"/>
+      <w:bookmarkStart w:id="43" w:name="_Toc184765565"/>
       <w:r>
         <w:rPr>
           <w:rFonts w:eastAsia="SimSun" w:cs="Times New Roman"/>
@@ -21052,7 +21652,8 @@
           <w:color w:val="000000"/>
           <w:lang w:eastAsia="zh-CN" w:bidi="ar"/>
         </w:rPr>
-        <w:t>Chapter 03: Use Case Analysis</w:t>
+        <w:lastRenderedPageBreak/>
+        <w:t>Chapter 3: Use Case Analysis</w:t>
       </w:r>
       <w:bookmarkEnd w:id="43"/>
     </w:p>
@@ -21082,7 +21683,7 @@
           <w:lang w:eastAsia="zh-CN" w:bidi="ar"/>
         </w:rPr>
       </w:pPr>
-      <w:bookmarkStart w:id="44" w:name="_Toc184601183"/>
+      <w:bookmarkStart w:id="44" w:name="_Toc184765566"/>
       <w:r>
         <w:rPr>
           <w:rFonts w:eastAsia="SimSun" w:cs="Times New Roman"/>
@@ -21116,7 +21717,6 @@
           <w:noProof/>
           <w:lang w:eastAsia="zh-CN" w:bidi="ar"/>
         </w:rPr>
-        <w:lastRenderedPageBreak/>
         <w:drawing>
           <wp:inline distT="0" distB="0" distL="0" distR="0" wp14:anchorId="339613C0" wp14:editId="50A8091E">
             <wp:extent cx="6461760" cy="6164580"/>
@@ -21291,7 +21891,7 @@
           <w:lang w:eastAsia="zh-CN" w:bidi="ar"/>
         </w:rPr>
       </w:pPr>
-      <w:bookmarkStart w:id="45" w:name="_Toc184601184"/>
+      <w:bookmarkStart w:id="45" w:name="_Toc184765567"/>
       <w:r>
         <w:rPr>
           <w:rFonts w:eastAsia="SimSun" w:cs="Times New Roman"/>
@@ -21300,6 +21900,7 @@
           <w:szCs w:val="28"/>
           <w:lang w:eastAsia="zh-CN" w:bidi="ar"/>
         </w:rPr>
+        <w:lastRenderedPageBreak/>
         <w:t>3.2 Individual Use Cases and Use Cases Details</w:t>
       </w:r>
       <w:bookmarkEnd w:id="45"/>
@@ -21329,7 +21930,7 @@
           <w:lang w:bidi="ar"/>
         </w:rPr>
       </w:pPr>
-      <w:bookmarkStart w:id="46" w:name="_Toc184601185"/>
+      <w:bookmarkStart w:id="46" w:name="_Toc184765568"/>
       <w:r>
         <w:rPr>
           <w:lang w:bidi="ar"/>
@@ -22359,7 +22960,7 @@
           <w:lang w:bidi="ar"/>
         </w:rPr>
       </w:pPr>
-      <w:bookmarkStart w:id="47" w:name="_Toc184601186"/>
+      <w:bookmarkStart w:id="47" w:name="_Toc184765569"/>
       <w:r>
         <w:rPr>
           <w:lang w:bidi="ar"/>
@@ -22395,7 +22996,6 @@
           <w:noProof/>
           <w:lang w:eastAsia="zh-CN" w:bidi="ar"/>
         </w:rPr>
-        <w:lastRenderedPageBreak/>
         <w:drawing>
           <wp:inline distT="0" distB="0" distL="0" distR="0" wp14:anchorId="4D4DE048" wp14:editId="142FB284">
             <wp:extent cx="5684520" cy="1219200"/>
@@ -23318,7 +23918,7 @@
           <w:lang w:bidi="ar"/>
         </w:rPr>
       </w:pPr>
-      <w:bookmarkStart w:id="48" w:name="_Toc184601187"/>
+      <w:bookmarkStart w:id="48" w:name="_Toc184765570"/>
       <w:r>
         <w:rPr>
           <w:lang w:bidi="ar"/>
@@ -24365,7 +24965,7 @@
           <w:lang w:bidi="ar"/>
         </w:rPr>
       </w:pPr>
-      <w:bookmarkStart w:id="49" w:name="_Toc184601188"/>
+      <w:bookmarkStart w:id="49" w:name="_Toc184765571"/>
       <w:r>
         <w:rPr>
           <w:lang w:bidi="ar"/>
@@ -25393,7 +25993,7 @@
           <w:lang w:bidi="ar"/>
         </w:rPr>
       </w:pPr>
-      <w:bookmarkStart w:id="50" w:name="_Toc184601189"/>
+      <w:bookmarkStart w:id="50" w:name="_Toc184765572"/>
       <w:r>
         <w:rPr>
           <w:lang w:bidi="ar"/>
@@ -26392,7 +26992,7 @@
           <w:lang w:bidi="ar"/>
         </w:rPr>
       </w:pPr>
-      <w:bookmarkStart w:id="51" w:name="_Toc184601190"/>
+      <w:bookmarkStart w:id="51" w:name="_Toc184765573"/>
       <w:r>
         <w:rPr>
           <w:lang w:bidi="ar"/>
@@ -27410,7 +28010,7 @@
       <w:pPr>
         <w:pStyle w:val="Heading3"/>
       </w:pPr>
-      <w:bookmarkStart w:id="52" w:name="_Toc184601191"/>
+      <w:bookmarkStart w:id="52" w:name="_Toc184765574"/>
       <w:r>
         <w:t>3.2.7 Progress Report</w:t>
       </w:r>
@@ -28380,7 +28980,7 @@
       <w:pPr>
         <w:pStyle w:val="Heading3"/>
       </w:pPr>
-      <w:bookmarkStart w:id="53" w:name="_Toc184601192"/>
+      <w:bookmarkStart w:id="53" w:name="_Toc184765575"/>
       <w:r>
         <w:t>3.2.8 Chatbot</w:t>
       </w:r>
@@ -29368,7 +29968,7 @@
       <w:pPr>
         <w:pStyle w:val="Heading3"/>
       </w:pPr>
-      <w:bookmarkStart w:id="54" w:name="_Toc184601193"/>
+      <w:bookmarkStart w:id="54" w:name="_Toc184765576"/>
       <w:r>
         <w:t>3.2.9 Notification and Reminders</w:t>
       </w:r>
@@ -30386,7 +30986,7 @@
       <w:pPr>
         <w:pStyle w:val="Heading3"/>
       </w:pPr>
-      <w:bookmarkStart w:id="55" w:name="_Toc184601194"/>
+      <w:bookmarkStart w:id="55" w:name="_Toc184765577"/>
       <w:r>
         <w:t>3.2.10 Settings</w:t>
       </w:r>
@@ -31337,7 +31937,7 @@
       <w:pPr>
         <w:pStyle w:val="Heading3"/>
       </w:pPr>
-      <w:bookmarkStart w:id="56" w:name="_Toc184601195"/>
+      <w:bookmarkStart w:id="56" w:name="_Toc184765578"/>
       <w:r>
         <w:t>3.2.11 Feedback</w:t>
       </w:r>
@@ -32259,7 +32859,7 @@
       <w:pPr>
         <w:pStyle w:val="Heading3"/>
       </w:pPr>
-      <w:bookmarkStart w:id="57" w:name="_Toc184601196"/>
+      <w:bookmarkStart w:id="57" w:name="_Toc184765579"/>
       <w:r>
         <w:t>3.2.12 Logout</w:t>
       </w:r>
@@ -33254,93 +33854,589 @@
           <w:bCs/>
         </w:rPr>
       </w:pPr>
+      <w:bookmarkStart w:id="58" w:name="_Toc184765580"/>
       <w:r>
         <w:rPr>
           <w:b/>
           <w:bCs/>
         </w:rPr>
         <w:lastRenderedPageBreak/>
-        <w:t>Chapter 04: Design</w:t>
-      </w:r>
+        <w:t>Chapter 4: Design</w:t>
+      </w:r>
+      <w:bookmarkEnd w:id="58"/>
     </w:p>
     <w:p>
       <w:pPr>
         <w:pStyle w:val="Heading2"/>
       </w:pPr>
+      <w:bookmarkStart w:id="59" w:name="_Toc184765581"/>
       <w:r>
         <w:t>4.1 Architecture Diagram</w:t>
       </w:r>
+      <w:bookmarkEnd w:id="59"/>
     </w:p>
     <w:p>
       <w:pPr>
         <w:pStyle w:val="Heading2"/>
       </w:pPr>
+      <w:bookmarkStart w:id="60" w:name="_Toc184765582"/>
       <w:r>
         <w:t>4.2 ERD with data dictionary</w:t>
       </w:r>
+      <w:bookmarkEnd w:id="60"/>
     </w:p>
     <w:p>
       <w:pPr>
         <w:pStyle w:val="Heading2"/>
       </w:pPr>
+      <w:bookmarkStart w:id="61" w:name="_Toc184765583"/>
       <w:r>
         <w:t>4.3 Data Flow Diagram</w:t>
       </w:r>
+      <w:bookmarkEnd w:id="61"/>
     </w:p>
     <w:p>
       <w:pPr>
         <w:pStyle w:val="Heading2"/>
       </w:pPr>
+      <w:bookmarkStart w:id="62" w:name="_Toc184765584"/>
       <w:r>
         <w:t>4.4 Class Diagram</w:t>
       </w:r>
+      <w:bookmarkEnd w:id="62"/>
     </w:p>
     <w:p>
       <w:pPr>
         <w:pStyle w:val="Heading2"/>
       </w:pPr>
+      <w:bookmarkStart w:id="63" w:name="_Toc184765585"/>
       <w:r>
         <w:t>4.5 Activity Diagram</w:t>
       </w:r>
+      <w:bookmarkEnd w:id="63"/>
+    </w:p>
+    <w:p>
+      <w:pPr>
+        <w:pStyle w:val="Heading3"/>
+      </w:pPr>
+      <w:r>
+        <w:t>4.5.1 Create Account</w:t>
+      </w:r>
+    </w:p>
+    <w:p>
+      <w:pPr>
+        <w:rPr>
+          <w:lang w:eastAsia="zh-CN"/>
+        </w:rPr>
+      </w:pPr>
+    </w:p>
+    <w:p>
+      <w:pPr>
+        <w:keepNext/>
+      </w:pPr>
+      <w:r>
+        <w:rPr>
+          <w:noProof/>
+          <w:lang w:eastAsia="zh-CN"/>
+        </w:rPr>
+        <w:drawing>
+          <wp:inline distT="0" distB="0" distL="0" distR="0" wp14:anchorId="2232D074" wp14:editId="25CAEFBA">
+            <wp:extent cx="5699760" cy="6149340"/>
+            <wp:effectExtent l="0" t="0" r="0" b="3810"/>
+            <wp:docPr id="7" name="Picture 7"/>
+            <wp:cNvGraphicFramePr>
+              <a:graphicFrameLocks xmlns:a="http://schemas.openxmlformats.org/drawingml/2006/main" noChangeAspect="1"/>
+            </wp:cNvGraphicFramePr>
+            <a:graphic xmlns:a="http://schemas.openxmlformats.org/drawingml/2006/main">
+              <a:graphicData uri="http://schemas.openxmlformats.org/drawingml/2006/picture">
+                <pic:pic xmlns:pic="http://schemas.openxmlformats.org/drawingml/2006/picture">
+                  <pic:nvPicPr>
+                    <pic:cNvPr id="0" name="Picture 1"/>
+                    <pic:cNvPicPr>
+                      <a:picLocks noChangeAspect="1" noChangeArrowheads="1"/>
+                    </pic:cNvPicPr>
+                  </pic:nvPicPr>
+                  <pic:blipFill>
+                    <a:blip r:embed="rId24">
+                      <a:extLst>
+                        <a:ext uri="{28A0092B-C50C-407E-A947-70E740481C1C}">
+                          <a14:useLocalDpi xmlns:a14="http://schemas.microsoft.com/office/drawing/2010/main" val="0"/>
+                        </a:ext>
+                      </a:extLst>
+                    </a:blip>
+                    <a:srcRect/>
+                    <a:stretch>
+                      <a:fillRect/>
+                    </a:stretch>
+                  </pic:blipFill>
+                  <pic:spPr bwMode="auto">
+                    <a:xfrm>
+                      <a:off x="0" y="0"/>
+                      <a:ext cx="5699760" cy="6149340"/>
+                    </a:xfrm>
+                    <a:prstGeom prst="rect">
+                      <a:avLst/>
+                    </a:prstGeom>
+                    <a:noFill/>
+                    <a:ln>
+                      <a:noFill/>
+                    </a:ln>
+                  </pic:spPr>
+                </pic:pic>
+              </a:graphicData>
+            </a:graphic>
+          </wp:inline>
+        </w:drawing>
+      </w:r>
+    </w:p>
+    <w:p>
+      <w:pPr>
+        <w:pStyle w:val="Caption"/>
+      </w:pPr>
+    </w:p>
+    <w:p>
+      <w:pPr>
+        <w:pStyle w:val="Caption"/>
+        <w:jc w:val="center"/>
+        <w:rPr>
+          <w:b/>
+          <w:bCs/>
+          <w:i w:val="0"/>
+          <w:iCs w:val="0"/>
+          <w:sz w:val="24"/>
+          <w:szCs w:val="24"/>
+          <w:lang w:eastAsia="zh-CN"/>
+        </w:rPr>
+      </w:pPr>
+      <w:r>
+        <w:rPr>
+          <w:b/>
+          <w:bCs/>
+          <w:i w:val="0"/>
+          <w:iCs w:val="0"/>
+          <w:sz w:val="24"/>
+          <w:szCs w:val="24"/>
+        </w:rPr>
+        <w:t xml:space="preserve">Figure </w:t>
+      </w:r>
+      <w:r>
+        <w:rPr>
+          <w:b/>
+          <w:bCs/>
+          <w:i w:val="0"/>
+          <w:iCs w:val="0"/>
+          <w:sz w:val="24"/>
+          <w:szCs w:val="24"/>
+        </w:rPr>
+        <w:fldChar w:fldCharType="begin"/>
+      </w:r>
+      <w:r>
+        <w:rPr>
+          <w:b/>
+          <w:bCs/>
+          <w:i w:val="0"/>
+          <w:iCs w:val="0"/>
+          <w:sz w:val="24"/>
+          <w:szCs w:val="24"/>
+        </w:rPr>
+        <w:instrText xml:space="preserve"> STYLEREF 1 \s </w:instrText>
+      </w:r>
+      <w:r>
+        <w:rPr>
+          <w:b/>
+          <w:bCs/>
+          <w:i w:val="0"/>
+          <w:iCs w:val="0"/>
+          <w:sz w:val="24"/>
+          <w:szCs w:val="24"/>
+        </w:rPr>
+        <w:fldChar w:fldCharType="separate"/>
+      </w:r>
+      <w:r>
+        <w:rPr>
+          <w:b/>
+          <w:bCs/>
+          <w:i w:val="0"/>
+          <w:iCs w:val="0"/>
+          <w:noProof/>
+          <w:sz w:val="24"/>
+          <w:szCs w:val="24"/>
+        </w:rPr>
+        <w:t>0</w:t>
+      </w:r>
+      <w:r>
+        <w:rPr>
+          <w:b/>
+          <w:bCs/>
+          <w:i w:val="0"/>
+          <w:iCs w:val="0"/>
+          <w:sz w:val="24"/>
+          <w:szCs w:val="24"/>
+        </w:rPr>
+        <w:fldChar w:fldCharType="end"/>
+      </w:r>
+      <w:r>
+        <w:rPr>
+          <w:b/>
+          <w:bCs/>
+          <w:i w:val="0"/>
+          <w:iCs w:val="0"/>
+          <w:sz w:val="24"/>
+          <w:szCs w:val="24"/>
+        </w:rPr>
+        <w:noBreakHyphen/>
+      </w:r>
+      <w:r>
+        <w:rPr>
+          <w:b/>
+          <w:bCs/>
+          <w:i w:val="0"/>
+          <w:iCs w:val="0"/>
+          <w:sz w:val="24"/>
+          <w:szCs w:val="24"/>
+        </w:rPr>
+        <w:fldChar w:fldCharType="begin"/>
+      </w:r>
+      <w:r>
+        <w:rPr>
+          <w:b/>
+          <w:bCs/>
+          <w:i w:val="0"/>
+          <w:iCs w:val="0"/>
+          <w:sz w:val="24"/>
+          <w:szCs w:val="24"/>
+        </w:rPr>
+        <w:instrText xml:space="preserve"> SEQ Figure \* ARABIC \s 1 </w:instrText>
+      </w:r>
+      <w:r>
+        <w:rPr>
+          <w:b/>
+          <w:bCs/>
+          <w:i w:val="0"/>
+          <w:iCs w:val="0"/>
+          <w:sz w:val="24"/>
+          <w:szCs w:val="24"/>
+        </w:rPr>
+        <w:fldChar w:fldCharType="separate"/>
+      </w:r>
+      <w:r>
+        <w:rPr>
+          <w:b/>
+          <w:bCs/>
+          <w:i w:val="0"/>
+          <w:iCs w:val="0"/>
+          <w:noProof/>
+          <w:sz w:val="24"/>
+          <w:szCs w:val="24"/>
+        </w:rPr>
+        <w:t>1</w:t>
+      </w:r>
+      <w:r>
+        <w:rPr>
+          <w:b/>
+          <w:bCs/>
+          <w:i w:val="0"/>
+          <w:iCs w:val="0"/>
+          <w:sz w:val="24"/>
+          <w:szCs w:val="24"/>
+        </w:rPr>
+        <w:fldChar w:fldCharType="end"/>
+      </w:r>
+      <w:r>
+        <w:rPr>
+          <w:b/>
+          <w:bCs/>
+          <w:i w:val="0"/>
+          <w:iCs w:val="0"/>
+          <w:sz w:val="24"/>
+          <w:szCs w:val="24"/>
+        </w:rPr>
+        <w:t>.5.1 Create Account</w:t>
+      </w:r>
+    </w:p>
+    <w:p>
+      <w:pPr>
+        <w:rPr>
+          <w:lang w:eastAsia="zh-CN"/>
+        </w:rPr>
+      </w:pPr>
+    </w:p>
+    <w:p>
+      <w:pPr>
+        <w:pStyle w:val="Heading3"/>
+      </w:pPr>
+      <w:r>
+        <w:lastRenderedPageBreak/>
+        <w:t>4.5.2 Login</w:t>
+      </w:r>
+    </w:p>
+    <w:p>
+      <w:pPr>
+        <w:pStyle w:val="Heading3"/>
+      </w:pPr>
+      <w:r>
+        <w:t>4.5.3 Profile Management</w:t>
+      </w:r>
+    </w:p>
+    <w:p>
+      <w:pPr>
+        <w:pStyle w:val="Heading3"/>
+      </w:pPr>
+      <w:r>
+        <w:t>4.5.4 Initial Assessment</w:t>
+      </w:r>
+    </w:p>
+    <w:p>
+      <w:pPr>
+        <w:pStyle w:val="Heading3"/>
+      </w:pPr>
+      <w:r>
+        <w:t>4.5.5 Learning Module</w:t>
+      </w:r>
+    </w:p>
+    <w:p>
+      <w:pPr>
+        <w:pStyle w:val="Heading3"/>
+      </w:pPr>
+      <w:r>
+        <w:t>4.5.6 Games &amp; Activities</w:t>
+      </w:r>
+    </w:p>
+    <w:p>
+      <w:pPr>
+        <w:pStyle w:val="Heading3"/>
+      </w:pPr>
+      <w:r>
+        <w:t>4.5.7 Progress Report</w:t>
+      </w:r>
+    </w:p>
+    <w:p>
+      <w:pPr>
+        <w:pStyle w:val="Heading3"/>
+      </w:pPr>
+      <w:r>
+        <w:t>4.5.8 Chatbot</w:t>
+      </w:r>
+    </w:p>
+    <w:p>
+      <w:pPr>
+        <w:pStyle w:val="Heading3"/>
+      </w:pPr>
+      <w:r>
+        <w:t>4.5.9 Notification and Reminders</w:t>
+      </w:r>
+    </w:p>
+    <w:p>
+      <w:pPr>
+        <w:pStyle w:val="Heading3"/>
+      </w:pPr>
+      <w:r>
+        <w:t>4.5.10 Settings</w:t>
+      </w:r>
+    </w:p>
+    <w:p>
+      <w:pPr>
+        <w:pStyle w:val="Heading3"/>
+      </w:pPr>
+      <w:r>
+        <w:t>4.5.11 Feedback</w:t>
+      </w:r>
+    </w:p>
+    <w:p>
+      <w:pPr>
+        <w:pStyle w:val="Heading3"/>
+      </w:pPr>
+      <w:r>
+        <w:t>4.5.12 Logout</w:t>
+      </w:r>
     </w:p>
     <w:p>
       <w:pPr>
         <w:pStyle w:val="Heading2"/>
       </w:pPr>
+      <w:bookmarkStart w:id="64" w:name="_Toc184765586"/>
       <w:r>
         <w:t>4.6 Sequence Diagram</w:t>
       </w:r>
+      <w:bookmarkEnd w:id="64"/>
+    </w:p>
+    <w:p>
+      <w:pPr>
+        <w:pStyle w:val="Heading3"/>
+      </w:pPr>
+      <w:r>
+        <w:t>4.6.1 Create Account</w:t>
+      </w:r>
+    </w:p>
+    <w:p>
+      <w:pPr>
+        <w:pStyle w:val="Heading3"/>
+      </w:pPr>
+      <w:r>
+        <w:t>4.6.</w:t>
+      </w:r>
+      <w:r>
+        <w:t>2 Login</w:t>
+      </w:r>
+    </w:p>
+    <w:p>
+      <w:pPr>
+        <w:pStyle w:val="Heading3"/>
+      </w:pPr>
+      <w:r>
+        <w:t>4.6.</w:t>
+      </w:r>
+      <w:r>
+        <w:t>3 Profile Management</w:t>
+      </w:r>
+    </w:p>
+    <w:p>
+      <w:pPr>
+        <w:pStyle w:val="Heading3"/>
+      </w:pPr>
+      <w:r>
+        <w:t>4.6.</w:t>
+      </w:r>
+      <w:r>
+        <w:t>4 Initial Assessment</w:t>
+      </w:r>
+    </w:p>
+    <w:p>
+      <w:pPr>
+        <w:pStyle w:val="Heading3"/>
+      </w:pPr>
+      <w:r>
+        <w:t>4.6.</w:t>
+      </w:r>
+      <w:r>
+        <w:t>5 Learning Module</w:t>
+      </w:r>
+    </w:p>
+    <w:p>
+      <w:pPr>
+        <w:pStyle w:val="Heading3"/>
+      </w:pPr>
+      <w:r>
+        <w:t>4.6.</w:t>
+      </w:r>
+      <w:r>
+        <w:t>6 Games and Activities</w:t>
+      </w:r>
+    </w:p>
+    <w:p>
+      <w:pPr>
+        <w:pStyle w:val="Heading3"/>
+      </w:pPr>
+      <w:r>
+        <w:t>4.6.</w:t>
+      </w:r>
+      <w:r>
+        <w:t xml:space="preserve">7 Progress Report </w:t>
+      </w:r>
+    </w:p>
+    <w:p>
+      <w:pPr>
+        <w:pStyle w:val="Heading3"/>
+      </w:pPr>
+      <w:r>
+        <w:t>4.6.</w:t>
+      </w:r>
+      <w:r>
+        <w:t>8 Chatbot</w:t>
+      </w:r>
+    </w:p>
+    <w:p>
+      <w:pPr>
+        <w:pStyle w:val="Heading3"/>
+      </w:pPr>
+      <w:r>
+        <w:t>4.6.</w:t>
+      </w:r>
+      <w:r>
+        <w:t>9 Notification and Reminders</w:t>
+      </w:r>
+    </w:p>
+    <w:p>
+      <w:pPr>
+        <w:pStyle w:val="Heading3"/>
+      </w:pPr>
+      <w:r>
+        <w:t>4.6.</w:t>
+      </w:r>
+      <w:r>
+        <w:t>10 Settings</w:t>
+      </w:r>
+    </w:p>
+    <w:p>
+      <w:pPr>
+        <w:pStyle w:val="Heading3"/>
+      </w:pPr>
+      <w:r>
+        <w:t>4.6.1</w:t>
+      </w:r>
+      <w:r>
+        <w:t>1 Feedback</w:t>
+      </w:r>
+    </w:p>
+    <w:p>
+      <w:pPr>
+        <w:pStyle w:val="Heading3"/>
+      </w:pPr>
+      <w:r>
+        <w:t>4.6.1</w:t>
+      </w:r>
+      <w:r>
+        <w:t>2 Logout</w:t>
+      </w:r>
+    </w:p>
+    <w:p>
+      <w:pPr>
+        <w:rPr>
+          <w:lang w:eastAsia="zh-CN"/>
+        </w:rPr>
+      </w:pPr>
     </w:p>
     <w:p>
       <w:pPr>
         <w:pStyle w:val="Heading2"/>
       </w:pPr>
+      <w:bookmarkStart w:id="65" w:name="_Toc184765587"/>
       <w:r>
         <w:t>4.7 Collaboration Diagram</w:t>
       </w:r>
+      <w:bookmarkEnd w:id="65"/>
     </w:p>
     <w:p>
       <w:pPr>
         <w:pStyle w:val="Heading2"/>
       </w:pPr>
+      <w:bookmarkStart w:id="66" w:name="_Toc184765588"/>
       <w:r>
         <w:t>4.8 State Transition Diagram</w:t>
       </w:r>
+      <w:bookmarkEnd w:id="66"/>
     </w:p>
     <w:p>
       <w:pPr>
         <w:pStyle w:val="Heading2"/>
       </w:pPr>
+      <w:bookmarkStart w:id="67" w:name="_Toc184765589"/>
       <w:r>
         <w:t>4.9 Component Diagram</w:t>
       </w:r>
+      <w:bookmarkEnd w:id="67"/>
     </w:p>
     <w:p>
       <w:pPr>
         <w:pStyle w:val="Heading2"/>
       </w:pPr>
-      <w:r>
-        <w:t xml:space="preserve">4.10 Deployment Diagram </w:t>
+      <w:bookmarkStart w:id="68" w:name="_Toc184765590"/>
+      <w:r>
+        <w:t>4.10 Deployment Diagram</w:t>
+      </w:r>
+      <w:bookmarkEnd w:id="68"/>
+      <w:r>
+        <w:t xml:space="preserve"> </w:t>
       </w:r>
     </w:p>
     <w:p/>
@@ -37214,6 +38310,10 @@
 </file>
 
 <file path=customXml/item1.xml><?xml version="1.0" encoding="utf-8"?>
+<b:Sources xmlns:b="http://schemas.openxmlformats.org/officeDocument/2006/bibliography" xmlns="http://schemas.openxmlformats.org/officeDocument/2006/bibliography" SelectedStyle="\APASixthEditionOfficeOnline.xsl" StyleName="APA" Version="6"/>
+</file>
+
+<file path=customXml/item2.xml><?xml version="1.0" encoding="utf-8"?>
 <s:customData xmlns="http://www.wps.cn/officeDocument/2013/wpsCustomData" xmlns:s="http://www.wps.cn/officeDocument/2013/wpsCustomData">
   <customSectProps>
     <customSectPr/>
@@ -37227,22 +38327,18 @@
 </s:customData>
 </file>
 
-<file path=customXml/item2.xml><?xml version="1.0" encoding="utf-8"?>
-<b:Sources xmlns:b="http://schemas.openxmlformats.org/officeDocument/2006/bibliography" xmlns="http://schemas.openxmlformats.org/officeDocument/2006/bibliography" SelectedStyle="\APASixthEditionOfficeOnline.xsl" StyleName="APA" Version="6"/>
+<file path=customXml/itemProps1.xml><?xml version="1.0" encoding="utf-8"?>
+<ds:datastoreItem xmlns:ds="http://schemas.openxmlformats.org/officeDocument/2006/customXml" ds:itemID="{8BEEDE4A-05CC-4130-90FE-942C052FCBA1}">
+  <ds:schemaRefs>
+    <ds:schemaRef ds:uri="http://schemas.openxmlformats.org/officeDocument/2006/bibliography"/>
+  </ds:schemaRefs>
+</ds:datastoreItem>
 </file>
 
-<file path=customXml/itemProps1.xml><?xml version="1.0" encoding="utf-8"?>
+<file path=customXml/itemProps2.xml><?xml version="1.0" encoding="utf-8"?>
 <ds:datastoreItem xmlns:ds="http://schemas.openxmlformats.org/officeDocument/2006/customXml" ds:itemID="{B1977F7D-205B-4081-913C-38D41E755F92}">
   <ds:schemaRefs>
     <ds:schemaRef ds:uri="http://www.wps.cn/officeDocument/2013/wpsCustomData"/>
   </ds:schemaRefs>
 </ds:datastoreItem>
-</file>
-
-<file path=customXml/itemProps2.xml><?xml version="1.0" encoding="utf-8"?>
-<ds:datastoreItem xmlns:ds="http://schemas.openxmlformats.org/officeDocument/2006/customXml" ds:itemID="{8BEEDE4A-05CC-4130-90FE-942C052FCBA1}">
-  <ds:schemaRefs>
-    <ds:schemaRef ds:uri="http://schemas.openxmlformats.org/officeDocument/2006/bibliography"/>
-  </ds:schemaRefs>
-</ds:datastoreItem>
 </file>
</xml_diff>

<commit_message>
Chap 2 (Point 2.2 Updated)
</commit_message>
<xml_diff>
--- a/FYP Phase-I Documentation.docx
+++ b/FYP Phase-I Documentation.docx
@@ -13723,8 +13723,6 @@
           <w:szCs w:val="24"/>
         </w:rPr>
       </w:pPr>
-      <w:bookmarkStart w:id="139" w:name="_GoBack"/>
-      <w:bookmarkEnd w:id="139"/>
     </w:p>
     <w:p>
       <w:pPr>
@@ -14930,7 +14928,15 @@
           <w:sz w:val="24"/>
           <w:szCs w:val="24"/>
         </w:rPr>
-        <w:t xml:space="preserve"> is an independent and self-contained application designed to address the unique educational and caregiving needs of children with “Autism Spectrum Disorder (ASD)” and their families. This product differentiates itself through its focus on accessibility, inclusivity, and a user-friendly interface, ensuring it meets the diverse needs of its users.</w:t>
+        <w:t xml:space="preserve"> is an independent and self-contained application designed to address the unique educational and caregiving needs of children with “Autism Spectrum Disorder (ASD)” and their families. </w:t>
+      </w:r>
+      <w:r>
+        <w:rPr>
+          <w:rFonts w:hint="default"/>
+          <w:sz w:val="24"/>
+          <w:szCs w:val="24"/>
+        </w:rPr>
+        <w:t>It prioritizes accessibility, inclusivity, and a user-friendly interface to meet diverse user needs.</w:t>
       </w:r>
     </w:p>
     <w:p>
@@ -14938,6 +14944,8 @@
         <w:pStyle w:val="4"/>
       </w:pPr>
       <w:bookmarkStart w:id="27" w:name="_Toc184765550"/>
+      <w:bookmarkStart w:id="139" w:name="_GoBack"/>
+      <w:bookmarkEnd w:id="139"/>
       <w:r>
         <w:t>2.2.1.1 System Interfaces</w:t>
       </w:r>
@@ -15049,7 +15057,16 @@
           <w:sz w:val="24"/>
           <w:szCs w:val="24"/>
         </w:rPr>
-        <w:t>is a software-based platform and does not require strict hardware dependencies. However, to operate it requires (Tablets, Smartphones) and may require internet connectivity in order to download the progress report.</w:t>
+        <w:t>is a software-based platform and does not require strict hardware dependencies. However, to operate it requires (Tablets, Smartphones) and may require internet connectivity</w:t>
+      </w:r>
+      <w:r>
+        <w:rPr>
+          <w:rFonts w:hint="default"/>
+          <w:sz w:val="24"/>
+          <w:szCs w:val="24"/>
+          <w:lang w:val="en-US"/>
+        </w:rPr>
+        <w:t>.</w:t>
       </w:r>
     </w:p>
     <w:p>
@@ -15126,23 +15143,31 @@
           <w:sz w:val="24"/>
           <w:szCs w:val="24"/>
         </w:rPr>
-        <w:t>EduCare: AI Tutor and Health Assistant for Autism Support</w:t>
-      </w:r>
-      <w:r>
-        <w:rPr>
-          <w:sz w:val="24"/>
-          <w:szCs w:val="24"/>
-        </w:rPr>
-        <w:t xml:space="preserve"> requires minimal communication interfaces, as it is primarily a mobile application. However, certain interfaces are necessary to ensure functionality, data security, and connectivity. These include </w:t>
-      </w:r>
-      <w:r>
-        <w:rPr>
-          <w:b/>
-          <w:bCs/>
-          <w:sz w:val="24"/>
-          <w:szCs w:val="24"/>
-        </w:rPr>
-        <w:t>Internet Connectivity Interface, Backend Communication Protocols, Push Notification Interface, Accessibility Tool Integration.</w:t>
+        <w:t>EduCare</w:t>
+      </w:r>
+      <w:r>
+        <w:rPr>
+          <w:sz w:val="24"/>
+          <w:szCs w:val="24"/>
+        </w:rPr>
+        <w:t xml:space="preserve"> requires minimal communication interfaces</w:t>
+      </w:r>
+      <w:r>
+        <w:rPr>
+          <w:rFonts w:hint="default"/>
+          <w:sz w:val="24"/>
+          <w:szCs w:val="24"/>
+          <w:lang w:val="en-US"/>
+        </w:rPr>
+        <w:t xml:space="preserve"> </w:t>
+      </w:r>
+      <w:r>
+        <w:rPr>
+          <w:rFonts w:hint="default"/>
+          <w:sz w:val="24"/>
+          <w:szCs w:val="24"/>
+        </w:rPr>
+        <w:t>including internet connectivity, backend protocols, push notifications, and accessibility tools.</w:t>
       </w:r>
     </w:p>
     <w:p>
@@ -15181,10 +15206,60 @@
       </w:r>
       <w:r>
         <w:rPr>
-          <w:sz w:val="24"/>
-          <w:szCs w:val="24"/>
-        </w:rPr>
-        <w:t>will may have certain characteristics and limits on primary and secondary memory, depending on the scale of the platform and data it needs to handle. The specific memory requirements will be determined during system design phase.</w:t>
+          <w:rFonts w:hint="default"/>
+          <w:b w:val="0"/>
+          <w:bCs w:val="0"/>
+          <w:sz w:val="24"/>
+          <w:szCs w:val="24"/>
+          <w:lang w:val="en-US"/>
+        </w:rPr>
+        <w:t>m</w:t>
+      </w:r>
+      <w:r>
+        <w:rPr>
+          <w:rFonts w:hint="default"/>
+          <w:b w:val="0"/>
+          <w:bCs w:val="0"/>
+          <w:sz w:val="24"/>
+          <w:szCs w:val="24"/>
+        </w:rPr>
+        <w:t>emory requirements will</w:t>
+      </w:r>
+      <w:r>
+        <w:rPr>
+          <w:rFonts w:hint="default"/>
+          <w:b w:val="0"/>
+          <w:bCs w:val="0"/>
+          <w:sz w:val="24"/>
+          <w:szCs w:val="24"/>
+          <w:lang w:val="en-US"/>
+        </w:rPr>
+        <w:t xml:space="preserve"> </w:t>
+      </w:r>
+      <w:r>
+        <w:rPr>
+          <w:rFonts w:hint="default"/>
+          <w:sz w:val="24"/>
+          <w:szCs w:val="24"/>
+        </w:rPr>
+        <w:t>depend</w:t>
+      </w:r>
+      <w:r>
+        <w:rPr>
+          <w:rFonts w:hint="default"/>
+          <w:sz w:val="24"/>
+          <w:szCs w:val="24"/>
+          <w:lang w:val="en-US"/>
+        </w:rPr>
+        <w:t xml:space="preserve"> </w:t>
+      </w:r>
+      <w:r>
+        <w:rPr>
+          <w:rFonts w:hint="default"/>
+          <w:sz w:val="24"/>
+          <w:szCs w:val="24"/>
+        </w:rPr>
+        <w:t>on the scale of the platform and the data load defined during system design.</w:t>
       </w:r>
     </w:p>
     <w:p>
@@ -15222,10 +15297,11 @@
       </w:r>
       <w:r>
         <w:rPr>
-          <w:sz w:val="24"/>
-          <w:szCs w:val="24"/>
-        </w:rPr>
-        <w:t>normal operations includes user login, initial assessment, activities, educational contents, progress report. Special operations such as backups and recovery mechanism will be implemented to ensure the data integrity and system reliability in case of data corruption, loss of data etc.</w:t>
+          <w:rFonts w:hint="default"/>
+          <w:sz w:val="24"/>
+          <w:szCs w:val="24"/>
+        </w:rPr>
+        <w:t>Core operations will include user login, assessments, activities, educational content, and progress reports, with backup and recovery for data integrity.</w:t>
       </w:r>
     </w:p>
     <w:p>
@@ -17148,12 +17224,6 @@
             <w:insideH w:val="single" w:color="auto" w:sz="4" w:space="0"/>
             <w:insideV w:val="single" w:color="auto" w:sz="4" w:space="0"/>
           </w:tblBorders>
-          <w:tblCellMar>
-            <w:top w:w="0" w:type="dxa"/>
-            <w:left w:w="108" w:type="dxa"/>
-            <w:bottom w:w="0" w:type="dxa"/>
-            <w:right w:w="108" w:type="dxa"/>
-          </w:tblCellMar>
         </w:tblPrEx>
         <w:tc>
           <w:tcPr>
@@ -27470,6 +27540,7 @@
       <w:pPr>
         <w:pStyle w:val="2"/>
         <w:numPr>
+          <w:ilvl w:val="0"/>
           <w:numId w:val="0"/>
         </w:numPr>
         <w:bidi w:val="0"/>
@@ -27752,6 +27823,7 @@
       <w:pPr>
         <w:pStyle w:val="9"/>
         <w:numPr>
+          <w:ilvl w:val="0"/>
           <w:numId w:val="0"/>
         </w:numPr>
         <w:ind w:leftChars="0"/>
@@ -29536,45 +29608,7 @@
             </w14:solidFill>
           </w14:textFill>
         </w:rPr>
-        <w:t xml:space="preserve"> </w:t>
-      </w:r>
-      <w:r>
-        <w:rPr>
-          <w:rFonts w:hint="default"/>
-          <w:b/>
-          <w:bCs/>
-          <w:i w:val="0"/>
-          <w:iCs w:val="0"/>
-          <w:color w:val="000000" w:themeColor="text1"/>
-          <w:sz w:val="24"/>
-          <w:szCs w:val="24"/>
-          <w:lang w:val="en-US"/>
-          <w14:textFill>
-            <w14:solidFill>
-              <w14:schemeClr w14:val="tx1"/>
-            </w14:solidFill>
-          </w14:textFill>
-        </w:rPr>
-        <w:t xml:space="preserve">Use Case - </w:t>
-      </w:r>
-      <w:r>
-        <w:rPr>
-          <w:rFonts w:hint="default"/>
-          <w:b/>
-          <w:bCs/>
-          <w:i w:val="0"/>
-          <w:iCs w:val="0"/>
-          <w:color w:val="000000" w:themeColor="text1"/>
-          <w:sz w:val="24"/>
-          <w:szCs w:val="24"/>
-          <w:lang w:val="en-US"/>
-          <w14:textFill>
-            <w14:solidFill>
-              <w14:schemeClr w14:val="tx1"/>
-            </w14:solidFill>
-          </w14:textFill>
-        </w:rPr>
-        <w:t>Login</w:t>
+        <w:t xml:space="preserve"> Use Case - Login</w:t>
       </w:r>
       <w:bookmarkEnd w:id="62"/>
     </w:p>
@@ -30872,45 +30906,7 @@
             </w14:solidFill>
           </w14:textFill>
         </w:rPr>
-        <w:t xml:space="preserve"> </w:t>
-      </w:r>
-      <w:r>
-        <w:rPr>
-          <w:rFonts w:hint="default"/>
-          <w:b/>
-          <w:bCs/>
-          <w:i w:val="0"/>
-          <w:iCs w:val="0"/>
-          <w:color w:val="000000" w:themeColor="text1"/>
-          <w:sz w:val="24"/>
-          <w:szCs w:val="24"/>
-          <w:lang w:val="en-US"/>
-          <w14:textFill>
-            <w14:solidFill>
-              <w14:schemeClr w14:val="tx1"/>
-            </w14:solidFill>
-          </w14:textFill>
-        </w:rPr>
-        <w:t xml:space="preserve">Use Case - </w:t>
-      </w:r>
-      <w:r>
-        <w:rPr>
-          <w:rFonts w:hint="default"/>
-          <w:b/>
-          <w:bCs/>
-          <w:i w:val="0"/>
-          <w:iCs w:val="0"/>
-          <w:color w:val="000000" w:themeColor="text1"/>
-          <w:sz w:val="24"/>
-          <w:szCs w:val="24"/>
-          <w:lang w:val="en-US"/>
-          <w14:textFill>
-            <w14:solidFill>
-              <w14:schemeClr w14:val="tx1"/>
-            </w14:solidFill>
-          </w14:textFill>
-        </w:rPr>
-        <w:t>Profile Management</w:t>
+        <w:t xml:space="preserve"> Use Case - Profile Management</w:t>
       </w:r>
       <w:bookmarkEnd w:id="64"/>
     </w:p>
@@ -31029,12 +31025,6 @@
             <w:insideH w:val="single" w:color="auto" w:sz="4" w:space="0"/>
             <w:insideV w:val="single" w:color="auto" w:sz="4" w:space="0"/>
           </w:tblBorders>
-          <w:tblCellMar>
-            <w:top w:w="0" w:type="dxa"/>
-            <w:left w:w="108" w:type="dxa"/>
-            <w:bottom w:w="0" w:type="dxa"/>
-            <w:right w:w="108" w:type="dxa"/>
-          </w:tblCellMar>
         </w:tblPrEx>
         <w:tc>
           <w:tcPr>
@@ -32277,26 +32267,7 @@
             </w14:solidFill>
           </w14:textFill>
         </w:rPr>
-        <w:t xml:space="preserve"> </w:t>
-      </w:r>
-      <w:r>
-        <w:rPr>
-          <w:rFonts w:hint="default"/>
-          <w:b/>
-          <w:bCs/>
-          <w:i w:val="0"/>
-          <w:iCs w:val="0"/>
-          <w:color w:val="000000" w:themeColor="text1"/>
-          <w:sz w:val="24"/>
-          <w:szCs w:val="24"/>
-          <w:lang w:val="en-US"/>
-          <w14:textFill>
-            <w14:solidFill>
-              <w14:schemeClr w14:val="tx1"/>
-            </w14:solidFill>
-          </w14:textFill>
-        </w:rPr>
-        <w:t xml:space="preserve">Use Case - </w:t>
+        <w:t xml:space="preserve"> Use Case - </w:t>
       </w:r>
       <w:r>
         <w:rPr>
@@ -33650,26 +33621,7 @@
             </w14:solidFill>
           </w14:textFill>
         </w:rPr>
-        <w:t xml:space="preserve"> </w:t>
-      </w:r>
-      <w:r>
-        <w:rPr>
-          <w:rFonts w:hint="default"/>
-          <w:b/>
-          <w:bCs/>
-          <w:i w:val="0"/>
-          <w:iCs w:val="0"/>
-          <w:color w:val="000000" w:themeColor="text1"/>
-          <w:sz w:val="24"/>
-          <w:szCs w:val="24"/>
-          <w:lang w:val="en-US"/>
-          <w14:textFill>
-            <w14:solidFill>
-              <w14:schemeClr w14:val="tx1"/>
-            </w14:solidFill>
-          </w14:textFill>
-        </w:rPr>
-        <w:t xml:space="preserve">Use Case - </w:t>
+        <w:t xml:space="preserve"> Use Case - </w:t>
       </w:r>
       <w:r>
         <w:rPr>
@@ -35012,26 +34964,7 @@
             </w14:solidFill>
           </w14:textFill>
         </w:rPr>
-        <w:t xml:space="preserve"> </w:t>
-      </w:r>
-      <w:r>
-        <w:rPr>
-          <w:rFonts w:hint="default"/>
-          <w:b/>
-          <w:bCs/>
-          <w:i w:val="0"/>
-          <w:iCs w:val="0"/>
-          <w:color w:val="000000" w:themeColor="text1"/>
-          <w:sz w:val="24"/>
-          <w:szCs w:val="24"/>
-          <w:lang w:val="en-US"/>
-          <w14:textFill>
-            <w14:solidFill>
-              <w14:schemeClr w14:val="tx1"/>
-            </w14:solidFill>
-          </w14:textFill>
-        </w:rPr>
-        <w:t xml:space="preserve">Use Case - </w:t>
+        <w:t xml:space="preserve"> Use Case - </w:t>
       </w:r>
       <w:r>
         <w:rPr>
@@ -36321,26 +36254,7 @@
             </w14:solidFill>
           </w14:textFill>
         </w:rPr>
-        <w:t xml:space="preserve"> </w:t>
-      </w:r>
-      <w:r>
-        <w:rPr>
-          <w:rFonts w:hint="default"/>
-          <w:b/>
-          <w:bCs/>
-          <w:i w:val="0"/>
-          <w:iCs w:val="0"/>
-          <w:color w:val="000000" w:themeColor="text1"/>
-          <w:sz w:val="24"/>
-          <w:szCs w:val="24"/>
-          <w:lang w:val="en-US"/>
-          <w14:textFill>
-            <w14:solidFill>
-              <w14:schemeClr w14:val="tx1"/>
-            </w14:solidFill>
-          </w14:textFill>
-        </w:rPr>
-        <w:t xml:space="preserve">Use Case - </w:t>
+        <w:t xml:space="preserve"> Use Case - </w:t>
       </w:r>
       <w:r>
         <w:rPr>
@@ -36430,12 +36344,6 @@
             <w:insideH w:val="single" w:color="auto" w:sz="4" w:space="0"/>
             <w:insideV w:val="single" w:color="auto" w:sz="4" w:space="0"/>
           </w:tblBorders>
-          <w:tblCellMar>
-            <w:top w:w="0" w:type="dxa"/>
-            <w:left w:w="108" w:type="dxa"/>
-            <w:bottom w:w="0" w:type="dxa"/>
-            <w:right w:w="108" w:type="dxa"/>
-          </w:tblCellMar>
         </w:tblPrEx>
         <w:tc>
           <w:tcPr>
@@ -37622,26 +37530,7 @@
             </w14:solidFill>
           </w14:textFill>
         </w:rPr>
-        <w:t xml:space="preserve"> </w:t>
-      </w:r>
-      <w:r>
-        <w:rPr>
-          <w:rFonts w:hint="default"/>
-          <w:b/>
-          <w:bCs/>
-          <w:i w:val="0"/>
-          <w:iCs w:val="0"/>
-          <w:color w:val="000000" w:themeColor="text1"/>
-          <w:sz w:val="24"/>
-          <w:szCs w:val="24"/>
-          <w:lang w:val="en-US"/>
-          <w14:textFill>
-            <w14:solidFill>
-              <w14:schemeClr w14:val="tx1"/>
-            </w14:solidFill>
-          </w14:textFill>
-        </w:rPr>
-        <w:t xml:space="preserve">Use Case - </w:t>
+        <w:t xml:space="preserve"> Use Case - </w:t>
       </w:r>
       <w:r>
         <w:rPr>
@@ -37739,12 +37628,6 @@
             <w:insideH w:val="single" w:color="auto" w:sz="4" w:space="0"/>
             <w:insideV w:val="single" w:color="auto" w:sz="4" w:space="0"/>
           </w:tblBorders>
-          <w:tblCellMar>
-            <w:top w:w="0" w:type="dxa"/>
-            <w:left w:w="108" w:type="dxa"/>
-            <w:bottom w:w="0" w:type="dxa"/>
-            <w:right w:w="108" w:type="dxa"/>
-          </w:tblCellMar>
         </w:tblPrEx>
         <w:tc>
           <w:tcPr>
@@ -38946,26 +38829,7 @@
             </w14:solidFill>
           </w14:textFill>
         </w:rPr>
-        <w:t xml:space="preserve"> </w:t>
-      </w:r>
-      <w:r>
-        <w:rPr>
-          <w:rFonts w:hint="default"/>
-          <w:b/>
-          <w:bCs/>
-          <w:i w:val="0"/>
-          <w:iCs w:val="0"/>
-          <w:color w:val="000000" w:themeColor="text1"/>
-          <w:sz w:val="24"/>
-          <w:szCs w:val="24"/>
-          <w:lang w:val="en-US"/>
-          <w14:textFill>
-            <w14:solidFill>
-              <w14:schemeClr w14:val="tx1"/>
-            </w14:solidFill>
-          </w14:textFill>
-        </w:rPr>
-        <w:t xml:space="preserve">Use Case - </w:t>
+        <w:t xml:space="preserve"> Use Case - </w:t>
       </w:r>
       <w:r>
         <w:rPr>
@@ -40280,26 +40144,7 @@
             </w14:solidFill>
           </w14:textFill>
         </w:rPr>
-        <w:t xml:space="preserve"> </w:t>
-      </w:r>
-      <w:r>
-        <w:rPr>
-          <w:rFonts w:hint="default"/>
-          <w:b/>
-          <w:bCs/>
-          <w:i w:val="0"/>
-          <w:iCs w:val="0"/>
-          <w:color w:val="000000" w:themeColor="text1"/>
-          <w:sz w:val="24"/>
-          <w:szCs w:val="24"/>
-          <w:lang w:val="en-US"/>
-          <w14:textFill>
-            <w14:solidFill>
-              <w14:schemeClr w14:val="tx1"/>
-            </w14:solidFill>
-          </w14:textFill>
-        </w:rPr>
-        <w:t xml:space="preserve">Use Case - </w:t>
+        <w:t xml:space="preserve"> Use Case - </w:t>
       </w:r>
       <w:r>
         <w:rPr>
@@ -40406,12 +40251,6 @@
             <w:insideH w:val="single" w:color="auto" w:sz="4" w:space="0"/>
             <w:insideV w:val="single" w:color="auto" w:sz="4" w:space="0"/>
           </w:tblBorders>
-          <w:tblCellMar>
-            <w:top w:w="0" w:type="dxa"/>
-            <w:left w:w="108" w:type="dxa"/>
-            <w:bottom w:w="0" w:type="dxa"/>
-            <w:right w:w="108" w:type="dxa"/>
-          </w:tblCellMar>
         </w:tblPrEx>
         <w:tc>
           <w:tcPr>
@@ -41558,26 +41397,7 @@
             </w14:solidFill>
           </w14:textFill>
         </w:rPr>
-        <w:t xml:space="preserve"> </w:t>
-      </w:r>
-      <w:r>
-        <w:rPr>
-          <w:rFonts w:hint="default"/>
-          <w:b/>
-          <w:bCs/>
-          <w:i w:val="0"/>
-          <w:iCs w:val="0"/>
-          <w:color w:val="000000" w:themeColor="text1"/>
-          <w:sz w:val="24"/>
-          <w:szCs w:val="24"/>
-          <w:lang w:val="en-US"/>
-          <w14:textFill>
-            <w14:solidFill>
-              <w14:schemeClr w14:val="tx1"/>
-            </w14:solidFill>
-          </w14:textFill>
-        </w:rPr>
-        <w:t xml:space="preserve">Use Case - </w:t>
+        <w:t xml:space="preserve"> Use Case - </w:t>
       </w:r>
       <w:r>
         <w:rPr>
@@ -42852,26 +42672,7 @@
             </w14:solidFill>
           </w14:textFill>
         </w:rPr>
-        <w:t xml:space="preserve"> </w:t>
-      </w:r>
-      <w:r>
-        <w:rPr>
-          <w:rFonts w:hint="default"/>
-          <w:b/>
-          <w:bCs/>
-          <w:i w:val="0"/>
-          <w:iCs w:val="0"/>
-          <w:color w:val="000000" w:themeColor="text1"/>
-          <w:sz w:val="24"/>
-          <w:szCs w:val="24"/>
-          <w:lang w:val="en-US"/>
-          <w14:textFill>
-            <w14:solidFill>
-              <w14:schemeClr w14:val="tx1"/>
-            </w14:solidFill>
-          </w14:textFill>
-        </w:rPr>
-        <w:t xml:space="preserve">Use Case - </w:t>
+        <w:t xml:space="preserve"> Use Case - </w:t>
       </w:r>
       <w:r>
         <w:rPr>
@@ -44140,26 +43941,7 @@
             </w14:solidFill>
           </w14:textFill>
         </w:rPr>
-        <w:t xml:space="preserve"> Architecture Diagram</w:t>
-      </w:r>
-      <w:r>
-        <w:rPr>
-          <w:rFonts w:hint="default"/>
-          <w:b/>
-          <w:bCs/>
-          <w:i w:val="0"/>
-          <w:iCs w:val="0"/>
-          <w:color w:val="000000" w:themeColor="text1"/>
-          <w:sz w:val="24"/>
-          <w:szCs w:val="24"/>
-          <w:lang w:val="en-US"/>
-          <w14:textFill>
-            <w14:solidFill>
-              <w14:schemeClr w14:val="tx1"/>
-            </w14:solidFill>
-          </w14:textFill>
-        </w:rPr>
-        <w:t xml:space="preserve"> </w:t>
+        <w:t xml:space="preserve"> Architecture Diagram </w:t>
       </w:r>
       <w:bookmarkEnd w:id="85"/>
     </w:p>
@@ -44683,14 +44465,6 @@
       </w:tr>
       <w:tr>
         <w:tblPrEx>
-          <w:tblBorders>
-            <w:top w:val="single" w:color="auto" w:sz="4" w:space="0"/>
-            <w:left w:val="single" w:color="auto" w:sz="4" w:space="0"/>
-            <w:bottom w:val="single" w:color="auto" w:sz="4" w:space="0"/>
-            <w:right w:val="single" w:color="auto" w:sz="4" w:space="0"/>
-            <w:insideH w:val="single" w:color="auto" w:sz="4" w:space="0"/>
-            <w:insideV w:val="single" w:color="auto" w:sz="4" w:space="0"/>
-          </w:tblBorders>
           <w:tblCellMar>
             <w:top w:w="0" w:type="dxa"/>
             <w:left w:w="108" w:type="dxa"/>
@@ -51445,26 +51219,7 @@
             </w14:solidFill>
           </w14:textFill>
         </w:rPr>
-        <w:t xml:space="preserve"> Data Flow Diagram Level 0</w:t>
-      </w:r>
-      <w:r>
-        <w:rPr>
-          <w:rFonts w:hint="default"/>
-          <w:b/>
-          <w:bCs/>
-          <w:i w:val="0"/>
-          <w:iCs w:val="0"/>
-          <w:color w:val="000000" w:themeColor="text1"/>
-          <w:sz w:val="24"/>
-          <w:szCs w:val="24"/>
-          <w:lang w:val="en-US"/>
-          <w14:textFill>
-            <w14:solidFill>
-              <w14:schemeClr w14:val="tx1"/>
-            </w14:solidFill>
-          </w14:textFill>
-        </w:rPr>
-        <w:t xml:space="preserve"> </w:t>
+        <w:t xml:space="preserve"> Data Flow Diagram Level 0 </w:t>
       </w:r>
       <w:bookmarkEnd w:id="91"/>
     </w:p>
@@ -63942,20 +63697,10 @@
 </s:customData>
 </file>
 
-<file path=customXml/item2.xml><?xml version="1.0" encoding="utf-8"?>
-<b:Sources xmlns:b="http://schemas.openxmlformats.org/officeDocument/2006/bibliography" xmlns="http://schemas.openxmlformats.org/officeDocument/2006/bibliography" SelectedStyle="\APASixthEditionOfficeOnline.xsl" StyleName="APA" Version="6"/>
-</file>
-
 <file path=customXml/itemProps1.xml><?xml version="1.0" encoding="utf-8"?>
 <ds:datastoreItem xmlns:ds="http://schemas.openxmlformats.org/officeDocument/2006/customXml" ds:itemID="{B1977F7D-205B-4081-913C-38D41E755F92}">
   <ds:schemaRefs>
     <ds:schemaRef ds:uri="http://www.wps.cn/officeDocument/2013/wpsCustomData"/>
   </ds:schemaRefs>
 </ds:datastoreItem>
-</file>
-
-<file path=customXml/itemProps2.xml><?xml version="1.0" encoding="utf-8"?>
-<ds:datastoreItem xmlns:ds="http://schemas.openxmlformats.org/officeDocument/2006/customXml" ds:itemID="{8BEEDE4A-05CC-4130-90FE-942C052FCBA1}">
-  <ds:schemaRefs/>
-</ds:datastoreItem>
 </file>
</xml_diff>